<commit_message>
fix ortographe + nouveau template
</commit_message>
<xml_diff>
--- a/docs/DESCRIPTIF_FONCTIONNEL_APPLICATIONS_C_V1.2_GROUPE_6.docx
+++ b/docs/DESCRIPTIF_FONCTIONNEL_APPLICATIONS_C_V1.2_GROUPE_6.docx
@@ -27,7 +27,7 @@
               <w:noProof/>
             </w:rPr>
             <w:drawing>
-              <wp:anchor distT="0" distB="0" distL="114300" distR="114300" simplePos="0" relativeHeight="251663360" behindDoc="0" locked="0" layoutInCell="1" allowOverlap="1" wp14:anchorId="3E86061F" wp14:editId="3976AF6E">
+              <wp:anchor distT="0" distB="0" distL="114300" distR="114300" simplePos="0" relativeHeight="251663360" behindDoc="0" locked="0" layoutInCell="1" allowOverlap="1" wp14:anchorId="3E86061F" wp14:editId="00C2C053">
                 <wp:simplePos x="0" y="0"/>
                 <wp:positionH relativeFrom="margin">
                   <wp:align>left</wp:align>
@@ -305,13 +305,13 @@
             <mc:AlternateContent>
               <mc:Choice Requires="wps">
                 <w:drawing>
-                  <wp:anchor distT="0" distB="0" distL="114300" distR="114300" simplePos="0" relativeHeight="251659264" behindDoc="0" locked="0" layoutInCell="1" allowOverlap="1" wp14:anchorId="6F5B286C" wp14:editId="16D12E0A">
+                  <wp:anchor distT="0" distB="0" distL="114300" distR="114300" simplePos="0" relativeHeight="251659264" behindDoc="0" locked="0" layoutInCell="1" allowOverlap="1" wp14:anchorId="6F5B286C" wp14:editId="3B9B6CB0">
                     <wp:simplePos x="0" y="0"/>
                     <wp:positionH relativeFrom="margin">
-                      <wp:align>right</wp:align>
+                      <wp:posOffset>285750</wp:posOffset>
                     </wp:positionH>
                     <wp:positionV relativeFrom="page">
-                      <wp:posOffset>6038215</wp:posOffset>
+                      <wp:posOffset>6491605</wp:posOffset>
                     </wp:positionV>
                     <wp:extent cx="5753100" cy="946150"/>
                     <wp:effectExtent l="0" t="0" r="13335" b="6350"/>
@@ -355,7 +355,7 @@
                               <w:p>
                                 <w:pPr>
                                   <w:pStyle w:val="Sansinterligne"/>
-                                  <w:jc w:val="right"/>
+                                  <w:jc w:val="center"/>
                                   <w:rPr>
                                     <w:caps/>
                                     <w:color w:val="323E4F" w:themeColor="text2" w:themeShade="BF"/>
@@ -368,7 +368,7 @@
                                     <w:rPr>
                                       <w:b/>
                                       <w:caps/>
-                                      <w:color w:val="4409E9"/>
+                                      <w:color w:val="7020EE"/>
                                       <w:sz w:val="60"/>
                                       <w:szCs w:val="60"/>
                                     </w:rPr>
@@ -384,11 +384,11 @@
                                       <w:rPr>
                                         <w:b/>
                                         <w:caps/>
-                                        <w:color w:val="4409E9"/>
+                                        <w:color w:val="7020EE"/>
                                         <w:sz w:val="60"/>
                                         <w:szCs w:val="60"/>
                                       </w:rPr>
-                                      <w:t>conduire et cuisiner</w:t>
+                                      <w:t>DESCRIPTIF FONCTIONNEL</w:t>
                                     </w:r>
                                   </w:sdtContent>
                                 </w:sdt>
@@ -396,23 +396,29 @@
                               <w:p>
                                 <w:pPr>
                                   <w:pStyle w:val="Sansinterligne"/>
-                                  <w:jc w:val="right"/>
+                                  <w:jc w:val="center"/>
                                   <w:rPr>
+                                    <w:b/>
+                                    <w:bCs/>
                                     <w:smallCaps/>
+                                    <w:color w:val="0DD5D2"/>
                                     <w:sz w:val="56"/>
                                     <w:szCs w:val="56"/>
                                   </w:rPr>
                                 </w:pPr>
                                 <w:r>
                                   <w:rPr>
+                                    <w:b/>
+                                    <w:bCs/>
                                     <w:smallCaps/>
-                                    <w:color w:val="FF0000"/>
+                                    <w:color w:val="0DD5D2"/>
                                     <w:sz w:val="56"/>
                                     <w:szCs w:val="56"/>
                                   </w:rPr>
-                                  <w:t>Descriptif fonctionnel application C</w:t>
+                                  <w:t>applications c</w:t>
                                 </w:r>
                               </w:p>
+                              <w:p/>
                             </w:txbxContent>
                           </wps:txbx>
                           <wps:bodyPr rot="0" spcFirstLastPara="0" vertOverflow="overflow" horzOverflow="overflow" vert="horz" wrap="square" lIns="0" tIns="0" rIns="0" bIns="0" numCol="1" spcCol="0" rtlCol="0" fromWordArt="0" anchor="b" anchorCtr="0" forceAA="0" compatLnSpc="1">
@@ -435,13 +441,13 @@
               </mc:Choice>
               <mc:Fallback>
                 <w:pict>
-                  <v:shape w14:anchorId="6F5B286C" id="Zone de texte 113" o:spid="_x0000_s1027" type="#_x0000_t202" style="position:absolute;margin-left:401.8pt;margin-top:475.45pt;width:453pt;height:74.5pt;z-index:251659264;visibility:visible;mso-wrap-style:square;mso-width-percent:734;mso-height-percent:0;mso-wrap-distance-left:9pt;mso-wrap-distance-top:0;mso-wrap-distance-right:9pt;mso-wrap-distance-bottom:0;mso-position-horizontal:right;mso-position-horizontal-relative:margin;mso-position-vertical:absolute;mso-position-vertical-relative:page;mso-width-percent:734;mso-height-percent:0;mso-width-relative:page;mso-height-relative:page;v-text-anchor:bottom" o:gfxdata="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" filled="f" stroked="f" strokeweight=".5pt">
+                  <v:shape w14:anchorId="6F5B286C" id="Zone de texte 113" o:spid="_x0000_s1027" type="#_x0000_t202" style="position:absolute;margin-left:22.5pt;margin-top:511.15pt;width:453pt;height:74.5pt;z-index:251659264;visibility:visible;mso-wrap-style:square;mso-width-percent:734;mso-height-percent:0;mso-wrap-distance-left:9pt;mso-wrap-distance-top:0;mso-wrap-distance-right:9pt;mso-wrap-distance-bottom:0;mso-position-horizontal:absolute;mso-position-horizontal-relative:margin;mso-position-vertical:absolute;mso-position-vertical-relative:page;mso-width-percent:734;mso-height-percent:0;mso-width-relative:page;mso-height-relative:page;v-text-anchor:bottom" o:gfxdata="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" filled="f" stroked="f" strokeweight=".5pt">
                     <v:textbox inset="0,0,0,0">
                       <w:txbxContent>
                         <w:p>
                           <w:pPr>
                             <w:pStyle w:val="Sansinterligne"/>
-                            <w:jc w:val="right"/>
+                            <w:jc w:val="center"/>
                             <w:rPr>
                               <w:caps/>
                               <w:color w:val="323E4F" w:themeColor="text2" w:themeShade="BF"/>
@@ -454,7 +460,7 @@
                               <w:rPr>
                                 <w:b/>
                                 <w:caps/>
-                                <w:color w:val="4409E9"/>
+                                <w:color w:val="7020EE"/>
                                 <w:sz w:val="60"/>
                                 <w:szCs w:val="60"/>
                               </w:rPr>
@@ -470,11 +476,11 @@
                                 <w:rPr>
                                   <w:b/>
                                   <w:caps/>
-                                  <w:color w:val="4409E9"/>
+                                  <w:color w:val="7020EE"/>
                                   <w:sz w:val="60"/>
                                   <w:szCs w:val="60"/>
                                 </w:rPr>
-                                <w:t>conduire et cuisiner</w:t>
+                                <w:t>DESCRIPTIF FONCTIONNEL</w:t>
                               </w:r>
                             </w:sdtContent>
                           </w:sdt>
@@ -482,23 +488,29 @@
                         <w:p>
                           <w:pPr>
                             <w:pStyle w:val="Sansinterligne"/>
-                            <w:jc w:val="right"/>
+                            <w:jc w:val="center"/>
                             <w:rPr>
+                              <w:b/>
+                              <w:bCs/>
                               <w:smallCaps/>
+                              <w:color w:val="0DD5D2"/>
                               <w:sz w:val="56"/>
                               <w:szCs w:val="56"/>
                             </w:rPr>
                           </w:pPr>
                           <w:r>
                             <w:rPr>
+                              <w:b/>
+                              <w:bCs/>
                               <w:smallCaps/>
-                              <w:color w:val="FF0000"/>
+                              <w:color w:val="0DD5D2"/>
                               <w:sz w:val="56"/>
                               <w:szCs w:val="56"/>
                             </w:rPr>
-                            <w:t>Descriptif fonctionnel application C</w:t>
+                            <w:t>applications c</w:t>
                           </w:r>
                         </w:p>
+                        <w:p/>
                       </w:txbxContent>
                     </v:textbox>
                     <w10:wrap type="square" anchorx="margin" anchory="page"/>
@@ -510,148 +522,70 @@
           <w:r>
             <w:rPr>
               <w:rFonts w:cstheme="minorHAnsi"/>
-              <w:smallCaps/>
               <w:noProof/>
-              <w:color w:val="FF0000"/>
-              <w:sz w:val="36"/>
-              <w:szCs w:val="36"/>
             </w:rPr>
-            <mc:AlternateContent>
-              <mc:Choice Requires="wps">
-                <w:drawing>
-                  <wp:anchor distT="0" distB="0" distL="114300" distR="114300" simplePos="0" relativeHeight="251667456" behindDoc="0" locked="0" layoutInCell="1" allowOverlap="1" wp14:anchorId="1D67650E" wp14:editId="51CD79F0">
-                    <wp:simplePos x="0" y="0"/>
-                    <wp:positionH relativeFrom="margin">
-                      <wp:align>right</wp:align>
-                    </wp:positionH>
-                    <wp:positionV relativeFrom="paragraph">
-                      <wp:posOffset>2557976</wp:posOffset>
-                    </wp:positionV>
-                    <wp:extent cx="4785360" cy="2225040"/>
-                    <wp:effectExtent l="0" t="0" r="15240" b="22860"/>
-                    <wp:wrapNone/>
-                    <wp:docPr id="19" name="Rectangle 19"/>
-                    <wp:cNvGraphicFramePr/>
-                    <a:graphic xmlns:a="http://schemas.openxmlformats.org/drawingml/2006/main">
-                      <a:graphicData uri="http://schemas.microsoft.com/office/word/2010/wordprocessingShape">
-                        <wps:wsp>
-                          <wps:cNvSpPr/>
-                          <wps:spPr>
-                            <a:xfrm>
-                              <a:off x="0" y="0"/>
-                              <a:ext cx="4785360" cy="2225040"/>
-                            </a:xfrm>
-                            <a:prstGeom prst="rect">
-                              <a:avLst/>
-                            </a:prstGeom>
-                            <a:solidFill>
-                              <a:srgbClr val="4409E9"/>
-                            </a:solidFill>
-                          </wps:spPr>
-                          <wps:style>
-                            <a:lnRef idx="2">
-                              <a:schemeClr val="accent1">
-                                <a:shade val="50000"/>
-                              </a:schemeClr>
-                            </a:lnRef>
-                            <a:fillRef idx="1">
-                              <a:schemeClr val="accent1"/>
-                            </a:fillRef>
-                            <a:effectRef idx="0">
-                              <a:schemeClr val="accent1"/>
-                            </a:effectRef>
-                            <a:fontRef idx="minor">
-                              <a:schemeClr val="lt1"/>
-                            </a:fontRef>
-                          </wps:style>
-                          <wps:txbx>
-                            <w:txbxContent>
-                              <w:p>
-                                <w:pPr>
-                                  <w:pStyle w:val="Sansinterligne"/>
-                                  <w:jc w:val="center"/>
-                                  <w:rPr>
-                                    <w:b/>
-                                    <w:bCs/>
-                                    <w:sz w:val="40"/>
-                                    <w:szCs w:val="40"/>
-                                  </w:rPr>
-                                </w:pPr>
-                                <w:r>
-                                  <w:rPr>
-                                    <w:b/>
-                                    <w:bCs/>
-                                    <w:sz w:val="40"/>
-                                    <w:szCs w:val="40"/>
-                                  </w:rPr>
-                                  <w:t>LOGO</w:t>
-                                </w:r>
-                                <w:r>
-                                  <w:rPr>
-                                    <w:b/>
-                                    <w:bCs/>
-                                    <w:sz w:val="40"/>
-                                    <w:szCs w:val="40"/>
-                                  </w:rPr>
-                                  <w:t xml:space="preserve"> A RAJOUTER</w:t>
-                                </w:r>
-                              </w:p>
-                            </w:txbxContent>
-                          </wps:txbx>
-                          <wps:bodyPr rot="0" spcFirstLastPara="0" vertOverflow="overflow" horzOverflow="overflow" vert="horz" wrap="square" lIns="91440" tIns="45720" rIns="91440" bIns="45720" numCol="1" spcCol="0" rtlCol="0" fromWordArt="0" anchor="ctr" anchorCtr="0" forceAA="0" compatLnSpc="1">
-                            <a:prstTxWarp prst="textNoShape">
-                              <a:avLst/>
-                            </a:prstTxWarp>
-                            <a:noAutofit/>
-                          </wps:bodyPr>
-                        </wps:wsp>
-                      </a:graphicData>
-                    </a:graphic>
-                  </wp:anchor>
-                </w:drawing>
-              </mc:Choice>
-              <mc:Fallback>
-                <w:pict>
-                  <v:rect w14:anchorId="1D67650E" id="Rectangle 19" o:spid="_x0000_s1028" style="position:absolute;margin-left:325.6pt;margin-top:201.4pt;width:376.8pt;height:175.2pt;z-index:251667456;visibility:visible;mso-wrap-style:square;mso-wrap-distance-left:9pt;mso-wrap-distance-top:0;mso-wrap-distance-right:9pt;mso-wrap-distance-bottom:0;mso-position-horizontal:right;mso-position-horizontal-relative:margin;mso-position-vertical:absolute;mso-position-vertical-relative:text;v-text-anchor:middle" o:gfxdata="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" fillcolor="#4409e9" strokecolor="#1f3763 [1604]" strokeweight="1pt">
-                    <v:textbox>
-                      <w:txbxContent>
-                        <w:p>
-                          <w:pPr>
-                            <w:pStyle w:val="Sansinterligne"/>
-                            <w:jc w:val="center"/>
-                            <w:rPr>
-                              <w:b/>
-                              <w:bCs/>
-                              <w:sz w:val="40"/>
-                              <w:szCs w:val="40"/>
-                            </w:rPr>
-                          </w:pPr>
-                          <w:r>
-                            <w:rPr>
-                              <w:b/>
-                              <w:bCs/>
-                              <w:sz w:val="40"/>
-                              <w:szCs w:val="40"/>
-                            </w:rPr>
-                            <w:t>LOGO</w:t>
-                          </w:r>
-                          <w:r>
-                            <w:rPr>
-                              <w:b/>
-                              <w:bCs/>
-                              <w:sz w:val="40"/>
-                              <w:szCs w:val="40"/>
-                            </w:rPr>
-                            <w:t xml:space="preserve"> A RAJOUTER</w:t>
-                          </w:r>
-                        </w:p>
-                      </w:txbxContent>
-                    </v:textbox>
-                    <w10:wrap anchorx="margin"/>
-                  </v:rect>
-                </w:pict>
-              </mc:Fallback>
-            </mc:AlternateContent>
+            <w:drawing>
+              <wp:anchor distT="0" distB="0" distL="114300" distR="114300" simplePos="0" relativeHeight="251664384" behindDoc="0" locked="0" layoutInCell="1" allowOverlap="1" wp14:anchorId="424180B3" wp14:editId="59BEF170">
+                <wp:simplePos x="0" y="0"/>
+                <wp:positionH relativeFrom="margin">
+                  <wp:posOffset>1241425</wp:posOffset>
+                </wp:positionH>
+                <wp:positionV relativeFrom="paragraph">
+                  <wp:posOffset>1958625</wp:posOffset>
+                </wp:positionV>
+                <wp:extent cx="3636645" cy="3636645"/>
+                <wp:effectExtent l="0" t="0" r="0" b="0"/>
+                <wp:wrapNone/>
+                <wp:docPr id="3" name="Image 3"/>
+                <wp:cNvGraphicFramePr>
+                  <a:graphicFrameLocks xmlns:a="http://schemas.openxmlformats.org/drawingml/2006/main" noChangeAspect="1"/>
+                </wp:cNvGraphicFramePr>
+                <a:graphic xmlns:a="http://schemas.openxmlformats.org/drawingml/2006/main">
+                  <a:graphicData uri="http://schemas.openxmlformats.org/drawingml/2006/picture">
+                    <pic:pic xmlns:pic="http://schemas.openxmlformats.org/drawingml/2006/picture">
+                      <pic:nvPicPr>
+                        <pic:cNvPr id="0" name="Picture 2"/>
+                        <pic:cNvPicPr>
+                          <a:picLocks noChangeAspect="1" noChangeArrowheads="1"/>
+                        </pic:cNvPicPr>
+                      </pic:nvPicPr>
+                      <pic:blipFill>
+                        <a:blip r:embed="rId13">
+                          <a:extLst>
+                            <a:ext uri="{28A0092B-C50C-407E-A947-70E740481C1C}">
+                              <a14:useLocalDpi xmlns:a14="http://schemas.microsoft.com/office/drawing/2010/main" val="0"/>
+                            </a:ext>
+                          </a:extLst>
+                        </a:blip>
+                        <a:srcRect/>
+                        <a:stretch>
+                          <a:fillRect/>
+                        </a:stretch>
+                      </pic:blipFill>
+                      <pic:spPr bwMode="auto">
+                        <a:xfrm>
+                          <a:off x="0" y="0"/>
+                          <a:ext cx="3636645" cy="3636645"/>
+                        </a:xfrm>
+                        <a:prstGeom prst="rect">
+                          <a:avLst/>
+                        </a:prstGeom>
+                        <a:noFill/>
+                        <a:ln>
+                          <a:noFill/>
+                        </a:ln>
+                      </pic:spPr>
+                    </pic:pic>
+                  </a:graphicData>
+                </a:graphic>
+                <wp14:sizeRelH relativeFrom="margin">
+                  <wp14:pctWidth>0</wp14:pctWidth>
+                </wp14:sizeRelH>
+                <wp14:sizeRelV relativeFrom="margin">
+                  <wp14:pctHeight>0</wp14:pctHeight>
+                </wp14:sizeRelV>
+              </wp:anchor>
+            </w:drawing>
           </w:r>
           <w:r>
             <w:rPr>
@@ -661,7 +595,7 @@
             <mc:AlternateContent>
               <mc:Choice Requires="wps">
                 <w:drawing>
-                  <wp:anchor distT="0" distB="0" distL="114300" distR="114300" simplePos="0" relativeHeight="251660288" behindDoc="0" locked="0" layoutInCell="1" allowOverlap="1" wp14:anchorId="46820EA8" wp14:editId="1DB6CBBA">
+                  <wp:anchor distT="0" distB="0" distL="114300" distR="114300" simplePos="0" relativeHeight="251660288" behindDoc="0" locked="0" layoutInCell="1" allowOverlap="1" wp14:anchorId="46820EA8" wp14:editId="45B0F91F">
                     <wp:simplePos x="0" y="0"/>
                     <mc:AlternateContent>
                       <mc:Choice Requires="wp14">
@@ -805,7 +739,17 @@
                                         <w:szCs w:val="36"/>
                                         <w:lang w:val="en-GB"/>
                                       </w:rPr>
-                                      <w:t>ESGI 2A2 – Groupe 3</w:t>
+                                      <w:t xml:space="preserve">ESGI 2A2 – Groupe </w:t>
+                                    </w:r>
+                                    <w:r>
+                                      <w:rPr>
+                                        <w:i/>
+                                        <w:color w:val="262626" w:themeColor="text1" w:themeTint="D9"/>
+                                        <w:sz w:val="36"/>
+                                        <w:szCs w:val="36"/>
+                                        <w:lang w:val="en-GB"/>
+                                      </w:rPr>
+                                      <w:t>6</w:t>
                                     </w:r>
                                   </w:sdtContent>
                                 </w:sdt>
@@ -832,7 +776,7 @@
               </mc:Choice>
               <mc:Fallback>
                 <w:pict>
-                  <v:shape w14:anchorId="46820EA8" id="Zone de texte 112" o:spid="_x0000_s1029" type="#_x0000_t202" style="position:absolute;margin-left:0;margin-top:0;width:453pt;height:51.4pt;z-index:251660288;visibility:visible;mso-wrap-style:square;mso-width-percent:734;mso-height-percent:80;mso-left-percent:150;mso-top-percent:837;mso-wrap-distance-left:9pt;mso-wrap-distance-top:0;mso-wrap-distance-right:9pt;mso-wrap-distance-bottom:0;mso-position-horizontal-relative:page;mso-position-vertical-relative:page;mso-width-percent:734;mso-height-percent:80;mso-left-percent:150;mso-top-percent:837;mso-width-relative:page;mso-height-relative:page;v-text-anchor:bottom" o:gfxdata="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" filled="f" stroked="f" strokeweight=".5pt">
+                  <v:shape w14:anchorId="46820EA8" id="Zone de texte 112" o:spid="_x0000_s1028" type="#_x0000_t202" style="position:absolute;margin-left:0;margin-top:0;width:453pt;height:51.4pt;z-index:251660288;visibility:visible;mso-wrap-style:square;mso-width-percent:734;mso-height-percent:80;mso-left-percent:150;mso-top-percent:837;mso-wrap-distance-left:9pt;mso-wrap-distance-top:0;mso-wrap-distance-right:9pt;mso-wrap-distance-bottom:0;mso-position-horizontal-relative:page;mso-position-vertical-relative:page;mso-width-percent:734;mso-height-percent:80;mso-left-percent:150;mso-top-percent:837;mso-width-relative:page;mso-height-relative:page;v-text-anchor:bottom" o:gfxdata="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" filled="f" stroked="f" strokeweight=".5pt">
                     <v:textbox inset="0,0,0,0">
                       <w:txbxContent>
                         <w:sdt>
@@ -914,7 +858,17 @@
                                   <w:szCs w:val="36"/>
                                   <w:lang w:val="en-GB"/>
                                 </w:rPr>
-                                <w:t>ESGI 2A2 – Groupe 3</w:t>
+                                <w:t xml:space="preserve">ESGI 2A2 – Groupe </w:t>
+                              </w:r>
+                              <w:r>
+                                <w:rPr>
+                                  <w:i/>
+                                  <w:color w:val="262626" w:themeColor="text1" w:themeTint="D9"/>
+                                  <w:sz w:val="36"/>
+                                  <w:szCs w:val="36"/>
+                                  <w:lang w:val="en-GB"/>
+                                </w:rPr>
+                                <w:t>6</w:t>
                               </w:r>
                             </w:sdtContent>
                           </w:sdt>
@@ -935,7 +889,7 @@
             <mc:AlternateContent>
               <mc:Choice Requires="wpg">
                 <w:drawing>
-                  <wp:anchor distT="0" distB="0" distL="114300" distR="114300" simplePos="0" relativeHeight="251658240" behindDoc="0" locked="0" layoutInCell="1" allowOverlap="1" wp14:anchorId="5B7EA46F" wp14:editId="30A74859">
+                  <wp:anchor distT="0" distB="0" distL="114300" distR="114300" simplePos="0" relativeHeight="251658240" behindDoc="0" locked="0" layoutInCell="1" allowOverlap="1" wp14:anchorId="5B7EA46F" wp14:editId="7E17078F">
                     <wp:simplePos x="0" y="0"/>
                     <mc:AlternateContent>
                       <mc:Choice Requires="wp14">
@@ -969,7 +923,7 @@
                               <a:chExt cx="228600" cy="9144000"/>
                             </a:xfrm>
                             <a:solidFill>
-                              <a:srgbClr val="4409E9"/>
+                              <a:srgbClr val="7020EE"/>
                             </a:solidFill>
                           </wpg:grpSpPr>
                           <wps:wsp>
@@ -1025,7 +979,7 @@
                                 <a:avLst/>
                               </a:prstGeom>
                               <a:solidFill>
-                                <a:srgbClr val="FF0000"/>
+                                <a:srgbClr val="0DD5D2"/>
                               </a:solidFill>
                               <a:ln>
                                 <a:noFill/>
@@ -1068,9 +1022,9 @@
               </mc:Choice>
               <mc:Fallback>
                 <w:pict>
-                  <v:group w14:anchorId="7DD663E1" id="Groupe 114" o:spid="_x0000_s1026" style="position:absolute;margin-left:0;margin-top:0;width:18pt;height:10in;z-index:251658240;mso-width-percent:29;mso-height-percent:909;mso-left-percent:45;mso-position-horizontal-relative:page;mso-position-vertical:center;mso-position-vertical-relative:page;mso-width-percent:29;mso-height-percent:909;mso-left-percent:45" coordsize="2286,91440" o:gfxdata="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">
+                  <v:group w14:anchorId="123F983D" id="Groupe 114" o:spid="_x0000_s1026" style="position:absolute;margin-left:0;margin-top:0;width:18pt;height:10in;z-index:251658240;mso-width-percent:29;mso-height-percent:909;mso-left-percent:45;mso-position-horizontal-relative:page;mso-position-vertical:center;mso-position-vertical-relative:page;mso-width-percent:29;mso-height-percent:909;mso-left-percent:45" coordsize="2286,91440" o:gfxdata="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">
                     <v:rect id="Rectangle 115" o:spid="_x0000_s1027" style="position:absolute;width:2286;height:87820;visibility:visible;mso-wrap-style:square;v-text-anchor:middle" o:gfxdata="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" filled="f" stroked="f" strokeweight="1pt"/>
-                    <v:rect id="Rectangle 116" o:spid="_x0000_s1028" style="position:absolute;top:89154;width:2286;height:2286;visibility:visible;mso-wrap-style:square;v-text-anchor:middle" o:gfxdata="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" fillcolor="red" stroked="f" strokeweight="1pt">
+                    <v:rect id="Rectangle 116" o:spid="_x0000_s1028" style="position:absolute;top:89154;width:2286;height:2286;visibility:visible;mso-wrap-style:square;v-text-anchor:middle" o:gfxdata="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" fillcolor="#0dd5d2" stroked="f" strokeweight="1pt">
                       <o:lock v:ext="edit" aspectratio="t"/>
                     </v:rect>
                     <w10:wrap anchorx="page" anchory="page"/>
@@ -1114,11 +1068,41 @@
         <w:rPr>
           <w:b/>
           <w:bCs/>
-          <w:color w:val="4409E9"/>
+          <w:color w:val="7020EE"/>
           <w:sz w:val="32"/>
           <w:szCs w:val="32"/>
         </w:rPr>
-        <w:t>Programme C enregistrement nouveau franchisé</w:t>
+        <w:t>E</w:t>
+      </w:r>
+      <w:r>
+        <w:rPr>
+          <w:b/>
+          <w:bCs/>
+          <w:color w:val="7020EE"/>
+          <w:sz w:val="32"/>
+          <w:szCs w:val="32"/>
+        </w:rPr>
+        <w:t xml:space="preserve">nregistrement </w:t>
+      </w:r>
+      <w:r>
+        <w:rPr>
+          <w:b/>
+          <w:bCs/>
+          <w:color w:val="7020EE"/>
+          <w:sz w:val="32"/>
+          <w:szCs w:val="32"/>
+        </w:rPr>
+        <w:t xml:space="preserve">d’un </w:t>
+      </w:r>
+      <w:r>
+        <w:rPr>
+          <w:b/>
+          <w:bCs/>
+          <w:color w:val="7020EE"/>
+          <w:sz w:val="32"/>
+          <w:szCs w:val="32"/>
+        </w:rPr>
+        <w:t>nouveau franchisé</w:t>
       </w:r>
     </w:p>
     <w:p>
@@ -1183,7 +1167,10 @@
         <w:t>à</w:t>
       </w:r>
       <w:r>
-        <w:t xml:space="preserve"> lire, </w:t>
+        <w:t xml:space="preserve"> lire</w:t>
+      </w:r>
+      <w:r>
+        <w:t> ;</w:t>
       </w:r>
     </w:p>
     <w:p>
@@ -1205,7 +1192,10 @@
         <w:t>extension exclue</w:t>
       </w:r>
       <w:r>
-        <w:t>),</w:t>
+        <w:t>)</w:t>
+      </w:r>
+      <w:r>
+        <w:t> ;</w:t>
       </w:r>
     </w:p>
     <w:p>
@@ -1221,7 +1211,7 @@
         <w:t>L'adresse du serveur sur lequel l'envoyer</w:t>
       </w:r>
       <w:r>
-        <w:t>,</w:t>
+        <w:t> ;</w:t>
       </w:r>
     </w:p>
     <w:p>
@@ -1240,7 +1230,7 @@
         <w:t>e nom d'utilisateur du serveur</w:t>
       </w:r>
       <w:r>
-        <w:t>,</w:t>
+        <w:t> ;</w:t>
       </w:r>
     </w:p>
     <w:p>
@@ -1285,7 +1275,7 @@
         <w:rPr>
           <w:b/>
           <w:bCs/>
-          <w:color w:val="FF0000"/>
+          <w:color w:val="0DD5D2"/>
           <w:sz w:val="24"/>
           <w:szCs w:val="24"/>
         </w:rPr>
@@ -1294,7 +1284,7 @@
         <w:rPr>
           <w:b/>
           <w:bCs/>
-          <w:color w:val="FF0000"/>
+          <w:color w:val="0DD5D2"/>
           <w:sz w:val="24"/>
           <w:szCs w:val="24"/>
         </w:rPr>
@@ -1409,7 +1399,7 @@
           <w:sz w:val="24"/>
           <w:szCs w:val="24"/>
         </w:rPr>
-        <w:t>outes les lignes ne respectant pas ce format, o</w:t>
+        <w:t>outes les lignes ne respectant pas ce format o</w:t>
       </w:r>
       <w:r>
         <w:rPr>
@@ -1433,7 +1423,31 @@
           <w:sz w:val="24"/>
           <w:szCs w:val="24"/>
         </w:rPr>
-        <w:t># (commentaire) seront ignoré</w:t>
+        <w:t># (</w:t>
+      </w:r>
+      <w:r>
+        <w:rPr>
+          <w:color w:val="000000" w:themeColor="text1"/>
+          <w:sz w:val="24"/>
+          <w:szCs w:val="24"/>
+        </w:rPr>
+        <w:t>un</w:t>
+      </w:r>
+      <w:r>
+        <w:rPr>
+          <w:color w:val="000000" w:themeColor="text1"/>
+          <w:sz w:val="24"/>
+          <w:szCs w:val="24"/>
+        </w:rPr>
+        <w:t xml:space="preserve"> </w:t>
+      </w:r>
+      <w:r>
+        <w:rPr>
+          <w:color w:val="000000" w:themeColor="text1"/>
+          <w:sz w:val="24"/>
+          <w:szCs w:val="24"/>
+        </w:rPr>
+        <w:t>commentaire) seront ignoré</w:t>
       </w:r>
       <w:r>
         <w:rPr>
@@ -1498,7 +1512,7 @@
       <w:pPr>
         <w:jc w:val="both"/>
         <w:rPr>
-          <w:color w:val="000000" w:themeColor="text1"/>
+          <w:color w:val="00B0F0"/>
           <w:sz w:val="24"/>
           <w:szCs w:val="24"/>
         </w:rPr>
@@ -1515,7 +1529,7 @@
         <w:rPr>
           <w:b/>
           <w:bCs/>
-          <w:color w:val="FF0000"/>
+          <w:color w:val="0DD5D2"/>
           <w:sz w:val="24"/>
           <w:szCs w:val="24"/>
         </w:rPr>
@@ -1524,7 +1538,7 @@
         <w:rPr>
           <w:b/>
           <w:bCs/>
-          <w:color w:val="FF0000"/>
+          <w:color w:val="0DD5D2"/>
           <w:sz w:val="24"/>
           <w:szCs w:val="24"/>
         </w:rPr>
@@ -1562,7 +1576,23 @@
           <w:sz w:val="24"/>
           <w:szCs w:val="24"/>
         </w:rPr>
-        <w:t>le message sera converti dans une structure de données contenant les informations sur la dimension et le message entre autres</w:t>
+        <w:t>le message sera converti dans une structure de données contenant</w:t>
+      </w:r>
+      <w:r>
+        <w:rPr>
+          <w:color w:val="000000" w:themeColor="text1"/>
+          <w:sz w:val="24"/>
+          <w:szCs w:val="24"/>
+        </w:rPr>
+        <w:t>, entre autres,</w:t>
+      </w:r>
+      <w:r>
+        <w:rPr>
+          <w:color w:val="000000" w:themeColor="text1"/>
+          <w:sz w:val="24"/>
+          <w:szCs w:val="24"/>
+        </w:rPr>
+        <w:t xml:space="preserve"> les informations sur la dimension et le message</w:t>
       </w:r>
       <w:r>
         <w:rPr>
@@ -1604,7 +1634,23 @@
           <w:sz w:val="24"/>
           <w:szCs w:val="24"/>
         </w:rPr>
-        <w:t>permet de récupérer les informations si l'image est corrompue, jusq</w:t>
+        <w:t>permet</w:t>
+      </w:r>
+      <w:r>
+        <w:rPr>
+          <w:color w:val="000000" w:themeColor="text1"/>
+          <w:sz w:val="24"/>
+          <w:szCs w:val="24"/>
+        </w:rPr>
+        <w:t>tant ainsi</w:t>
+      </w:r>
+      <w:r>
+        <w:rPr>
+          <w:color w:val="000000" w:themeColor="text1"/>
+          <w:sz w:val="24"/>
+          <w:szCs w:val="24"/>
+        </w:rPr>
+        <w:t xml:space="preserve"> de récupérer les informations si l'image est corrompue, jusq</w:t>
       </w:r>
       <w:r>
         <w:rPr>
@@ -1652,7 +1698,7 @@
         <w:rPr>
           <w:b/>
           <w:bCs/>
-          <w:color w:val="FF0000"/>
+          <w:color w:val="0DD5D2"/>
           <w:sz w:val="24"/>
           <w:szCs w:val="24"/>
         </w:rPr>
@@ -1661,21 +1707,11 @@
         <w:rPr>
           <w:b/>
           <w:bCs/>
-          <w:color w:val="FF0000"/>
-          <w:sz w:val="24"/>
-          <w:szCs w:val="24"/>
-        </w:rPr>
-        <w:t xml:space="preserve">Conversion </w:t>
-      </w:r>
-      <w:r>
-        <w:rPr>
-          <w:b/>
-          <w:bCs/>
-          <w:color w:val="FF0000"/>
-          <w:sz w:val="24"/>
-          <w:szCs w:val="24"/>
-        </w:rPr>
-        <w:t>du code QR en image PNG</w:t>
+          <w:color w:val="0DD5D2"/>
+          <w:sz w:val="24"/>
+          <w:szCs w:val="24"/>
+        </w:rPr>
+        <w:t>Conversion du code QR en image PNG</w:t>
       </w:r>
     </w:p>
     <w:p>
@@ -1693,15 +1729,47 @@
           <w:sz w:val="24"/>
           <w:szCs w:val="24"/>
         </w:rPr>
-        <w:t xml:space="preserve">Pour être envoyé en tant que fichier virgule la structure de données </w:t>
-      </w:r>
-      <w:r>
-        <w:rPr>
-          <w:color w:val="000000" w:themeColor="text1"/>
-          <w:sz w:val="24"/>
-          <w:szCs w:val="24"/>
-        </w:rPr>
-        <w:t xml:space="preserve">doit être converti en un fichier image. </w:t>
+        <w:t>Pour être envoyé en tant que fichier</w:t>
+      </w:r>
+      <w:r>
+        <w:rPr>
+          <w:color w:val="000000" w:themeColor="text1"/>
+          <w:sz w:val="24"/>
+          <w:szCs w:val="24"/>
+        </w:rPr>
+        <w:t xml:space="preserve">, </w:t>
+      </w:r>
+      <w:r>
+        <w:rPr>
+          <w:color w:val="000000" w:themeColor="text1"/>
+          <w:sz w:val="24"/>
+          <w:szCs w:val="24"/>
+        </w:rPr>
+        <w:t xml:space="preserve">la structure de données </w:t>
+      </w:r>
+      <w:r>
+        <w:rPr>
+          <w:color w:val="000000" w:themeColor="text1"/>
+          <w:sz w:val="24"/>
+          <w:szCs w:val="24"/>
+        </w:rPr>
+        <w:t>doit être converti</w:t>
+      </w:r>
+      <w:r>
+        <w:rPr>
+          <w:color w:val="000000" w:themeColor="text1"/>
+          <w:sz w:val="24"/>
+          <w:szCs w:val="24"/>
+        </w:rPr>
+        <w:t>e</w:t>
+      </w:r>
+      <w:r>
+        <w:rPr>
+          <w:color w:val="000000" w:themeColor="text1"/>
+          <w:sz w:val="24"/>
+          <w:szCs w:val="24"/>
+        </w:rPr>
+        <w:t xml:space="preserve"> en un fichier image. </w:t>
       </w:r>
     </w:p>
     <w:p>
@@ -1819,7 +1887,7 @@
       <w:pPr>
         <w:jc w:val="both"/>
         <w:rPr>
-          <w:color w:val="000000" w:themeColor="text1"/>
+          <w:color w:val="00B0F0"/>
           <w:sz w:val="24"/>
           <w:szCs w:val="24"/>
         </w:rPr>
@@ -1836,7 +1904,7 @@
         <w:rPr>
           <w:b/>
           <w:bCs/>
-          <w:color w:val="FF0000"/>
+          <w:color w:val="00B0F0"/>
           <w:sz w:val="24"/>
           <w:szCs w:val="24"/>
         </w:rPr>
@@ -1845,11 +1913,11 @@
         <w:rPr>
           <w:b/>
           <w:bCs/>
-          <w:color w:val="FF0000"/>
-          <w:sz w:val="24"/>
-          <w:szCs w:val="24"/>
-        </w:rPr>
-        <w:t>Envoie du fichier contenant le code QR via l’API curl</w:t>
+          <w:color w:val="0DD5D2"/>
+          <w:sz w:val="24"/>
+          <w:szCs w:val="24"/>
+        </w:rPr>
+        <w:t>Envoi du fichier contenant le code QR via l’API curl</w:t>
       </w:r>
     </w:p>
     <w:p>
@@ -1867,7 +1935,33 @@
           <w:sz w:val="24"/>
           <w:szCs w:val="24"/>
         </w:rPr>
-        <w:t xml:space="preserve">L'envoi du fichier se fera via l'API curl et le protocole </w:t>
+        <w:t xml:space="preserve">L'envoi du fichier se fera via l'API </w:t>
+      </w:r>
+      <w:proofErr w:type="spellStart"/>
+      <w:r>
+        <w:rPr>
+          <w:color w:val="000000" w:themeColor="text1"/>
+          <w:sz w:val="24"/>
+          <w:szCs w:val="24"/>
+        </w:rPr>
+        <w:t>C</w:t>
+      </w:r>
+      <w:r>
+        <w:rPr>
+          <w:color w:val="000000" w:themeColor="text1"/>
+          <w:sz w:val="24"/>
+          <w:szCs w:val="24"/>
+        </w:rPr>
+        <w:t>url</w:t>
+      </w:r>
+      <w:proofErr w:type="spellEnd"/>
+      <w:r>
+        <w:rPr>
+          <w:color w:val="000000" w:themeColor="text1"/>
+          <w:sz w:val="24"/>
+          <w:szCs w:val="24"/>
+        </w:rPr>
+        <w:t xml:space="preserve"> et le protocole </w:t>
       </w:r>
       <w:r>
         <w:rPr>
@@ -1943,33 +2037,31 @@
           <w:sz w:val="24"/>
           <w:szCs w:val="24"/>
         </w:rPr>
-        <w:t xml:space="preserve">/ </w:t>
-      </w:r>
-      <w:r>
-        <w:rPr>
-          <w:color w:val="000000" w:themeColor="text1"/>
-          <w:sz w:val="24"/>
-          <w:szCs w:val="24"/>
-        </w:rPr>
-        <w:t xml:space="preserve">ouvrir la connexion vers le serveur distant. </w:t>
-      </w:r>
-    </w:p>
-    <w:p>
-      <w:pPr>
-        <w:jc w:val="both"/>
-        <w:rPr>
-          <w:color w:val="000000" w:themeColor="text1"/>
-          <w:sz w:val="24"/>
-          <w:szCs w:val="24"/>
-        </w:rPr>
-      </w:pPr>
-      <w:r>
-        <w:rPr>
-          <w:color w:val="000000" w:themeColor="text1"/>
-          <w:sz w:val="24"/>
-          <w:szCs w:val="24"/>
-        </w:rPr>
-        <w:t xml:space="preserve">Envoyer le fichier et vérifier que tout s'est bien </w:t>
+        <w:t xml:space="preserve">et </w:t>
+      </w:r>
+      <w:r>
+        <w:rPr>
+          <w:color w:val="000000" w:themeColor="text1"/>
+          <w:sz w:val="24"/>
+          <w:szCs w:val="24"/>
+        </w:rPr>
+        <w:t>ouvrir la connexion vers le serveur distant</w:t>
+      </w:r>
+      <w:r>
+        <w:rPr>
+          <w:color w:val="000000" w:themeColor="text1"/>
+          <w:sz w:val="24"/>
+          <w:szCs w:val="24"/>
+        </w:rPr>
+        <w:t>, puis e</w:t>
+      </w:r>
+      <w:r>
+        <w:rPr>
+          <w:color w:val="000000" w:themeColor="text1"/>
+          <w:sz w:val="24"/>
+          <w:szCs w:val="24"/>
+        </w:rPr>
+        <w:t xml:space="preserve">nvoyer le fichier et vérifier que tout s'est bien </w:t>
       </w:r>
       <w:r>
         <w:rPr>
@@ -2019,7 +2111,7 @@
         <w:rPr>
           <w:b/>
           <w:bCs/>
-          <w:color w:val="4409E9"/>
+          <w:color w:val="7020EE"/>
           <w:sz w:val="32"/>
           <w:szCs w:val="32"/>
         </w:rPr>
@@ -2028,21 +2120,51 @@
         <w:rPr>
           <w:b/>
           <w:bCs/>
-          <w:color w:val="4409E9"/>
+          <w:color w:val="7020EE"/>
           <w:sz w:val="32"/>
           <w:szCs w:val="32"/>
         </w:rPr>
-        <w:t xml:space="preserve">Programme C </w:t>
+        <w:t>L</w:t>
       </w:r>
       <w:r>
         <w:rPr>
           <w:b/>
           <w:bCs/>
-          <w:color w:val="4409E9"/>
+          <w:color w:val="7020EE"/>
           <w:sz w:val="32"/>
           <w:szCs w:val="32"/>
         </w:rPr>
-        <w:t>de lecture</w:t>
+        <w:t>ecture</w:t>
+      </w:r>
+      <w:r>
+        <w:rPr>
+          <w:b/>
+          <w:bCs/>
+          <w:color w:val="7020EE"/>
+          <w:sz w:val="32"/>
+          <w:szCs w:val="32"/>
+        </w:rPr>
+        <w:t xml:space="preserve"> d’un QR </w:t>
+      </w:r>
+      <w:r>
+        <w:rPr>
+          <w:b/>
+          <w:bCs/>
+          <w:color w:val="7020EE"/>
+          <w:sz w:val="32"/>
+          <w:szCs w:val="32"/>
+        </w:rPr>
+        <w:t>C</w:t>
+      </w:r>
+      <w:r>
+        <w:rPr>
+          <w:b/>
+          <w:bCs/>
+          <w:color w:val="7020EE"/>
+          <w:sz w:val="32"/>
+          <w:szCs w:val="32"/>
+        </w:rPr>
+        <w:t>ode</w:t>
       </w:r>
     </w:p>
     <w:p>
@@ -2198,7 +2320,7 @@
         <w:rPr>
           <w:b/>
           <w:bCs/>
-          <w:color w:val="FF0000"/>
+          <w:color w:val="0DD5D2"/>
           <w:sz w:val="24"/>
           <w:szCs w:val="24"/>
         </w:rPr>
@@ -2207,37 +2329,27 @@
         <w:rPr>
           <w:b/>
           <w:bCs/>
-          <w:color w:val="FF0000"/>
-          <w:sz w:val="24"/>
-          <w:szCs w:val="24"/>
-        </w:rPr>
-        <w:t xml:space="preserve">Conversion de l'image </w:t>
+          <w:color w:val="0DD5D2"/>
+          <w:sz w:val="24"/>
+          <w:szCs w:val="24"/>
+        </w:rPr>
+        <w:t>Conversion de l'image PNG</w:t>
       </w:r>
       <w:r>
         <w:rPr>
           <w:b/>
           <w:bCs/>
-          <w:color w:val="FF0000"/>
-          <w:sz w:val="24"/>
-          <w:szCs w:val="24"/>
-        </w:rPr>
-        <w:t>PNG</w:t>
+          <w:color w:val="0DD5D2"/>
+          <w:sz w:val="24"/>
+          <w:szCs w:val="24"/>
+        </w:rPr>
+        <w:t xml:space="preserve"> </w:t>
       </w:r>
       <w:r>
         <w:rPr>
           <w:b/>
           <w:bCs/>
-          <w:color w:val="FF0000"/>
-          <w:sz w:val="24"/>
-          <w:szCs w:val="24"/>
-        </w:rPr>
-        <w:t xml:space="preserve"> </w:t>
-      </w:r>
-      <w:r>
-        <w:rPr>
-          <w:b/>
-          <w:bCs/>
-          <w:color w:val="FF0000"/>
+          <w:color w:val="0DD5D2"/>
           <w:sz w:val="24"/>
           <w:szCs w:val="24"/>
         </w:rPr>
@@ -2259,7 +2371,39 @@
           <w:sz w:val="24"/>
           <w:szCs w:val="24"/>
         </w:rPr>
-        <w:t xml:space="preserve">À l'aide d'une Library c, l'image sera convertie dans une structure de données contenant les informations sur la dimension et le code QR. </w:t>
+        <w:t xml:space="preserve">À l'aide d'une </w:t>
+      </w:r>
+      <w:r>
+        <w:rPr>
+          <w:color w:val="000000" w:themeColor="text1"/>
+          <w:sz w:val="24"/>
+          <w:szCs w:val="24"/>
+        </w:rPr>
+        <w:t>librairie</w:t>
+      </w:r>
+      <w:r>
+        <w:rPr>
+          <w:color w:val="000000" w:themeColor="text1"/>
+          <w:sz w:val="24"/>
+          <w:szCs w:val="24"/>
+        </w:rPr>
+        <w:t xml:space="preserve"> </w:t>
+      </w:r>
+      <w:r>
+        <w:rPr>
+          <w:color w:val="000000" w:themeColor="text1"/>
+          <w:sz w:val="24"/>
+          <w:szCs w:val="24"/>
+        </w:rPr>
+        <w:t>C</w:t>
+      </w:r>
+      <w:r>
+        <w:rPr>
+          <w:color w:val="000000" w:themeColor="text1"/>
+          <w:sz w:val="24"/>
+          <w:szCs w:val="24"/>
+        </w:rPr>
+        <w:t xml:space="preserve">, l'image sera convertie dans une structure de données contenant les informations sur la dimension et le code QR. </w:t>
       </w:r>
     </w:p>
     <w:p>
@@ -2335,7 +2479,7 @@
         <w:rPr>
           <w:b/>
           <w:bCs/>
-          <w:color w:val="FF0000"/>
+          <w:color w:val="0DD5D2"/>
           <w:sz w:val="24"/>
           <w:szCs w:val="24"/>
         </w:rPr>
@@ -2344,7 +2488,7 @@
         <w:rPr>
           <w:b/>
           <w:bCs/>
-          <w:color w:val="FF0000"/>
+          <w:color w:val="0DD5D2"/>
           <w:sz w:val="24"/>
           <w:szCs w:val="24"/>
         </w:rPr>
@@ -2439,7 +2583,7 @@
       <w:pPr>
         <w:jc w:val="both"/>
         <w:rPr>
-          <w:color w:val="000000" w:themeColor="text1"/>
+          <w:color w:val="0DD5D2"/>
           <w:sz w:val="24"/>
           <w:szCs w:val="24"/>
         </w:rPr>
@@ -2456,7 +2600,7 @@
         <w:rPr>
           <w:b/>
           <w:bCs/>
-          <w:color w:val="FF0000"/>
+          <w:color w:val="0DD5D2"/>
           <w:sz w:val="24"/>
           <w:szCs w:val="24"/>
         </w:rPr>
@@ -2465,41 +2609,119 @@
         <w:rPr>
           <w:b/>
           <w:bCs/>
-          <w:color w:val="FF0000"/>
-          <w:sz w:val="24"/>
-          <w:szCs w:val="24"/>
-        </w:rPr>
-        <w:t>Cas où</w:t>
+          <w:color w:val="0DD5D2"/>
+          <w:sz w:val="24"/>
+          <w:szCs w:val="24"/>
+        </w:rPr>
+        <w:t xml:space="preserve">Cas où le deuxième argument est passé </w:t>
+      </w:r>
+    </w:p>
+    <w:p>
+      <w:pPr>
+        <w:jc w:val="both"/>
+        <w:rPr>
+          <w:color w:val="000000" w:themeColor="text1"/>
+          <w:sz w:val="24"/>
+          <w:szCs w:val="24"/>
+        </w:rPr>
+      </w:pPr>
+      <w:r>
+        <w:rPr>
+          <w:color w:val="000000" w:themeColor="text1"/>
+          <w:sz w:val="24"/>
+          <w:szCs w:val="24"/>
+        </w:rPr>
+        <w:t>Le</w:t>
+      </w:r>
+      <w:r>
+        <w:rPr>
+          <w:color w:val="000000" w:themeColor="text1"/>
+          <w:sz w:val="24"/>
+          <w:szCs w:val="24"/>
+        </w:rPr>
+        <w:t xml:space="preserve"> programme va ouvrir un fichier </w:t>
+      </w:r>
+      <w:r>
+        <w:rPr>
+          <w:color w:val="000000" w:themeColor="text1"/>
+          <w:sz w:val="24"/>
+          <w:szCs w:val="24"/>
+        </w:rPr>
+        <w:t xml:space="preserve">CSV </w:t>
+      </w:r>
+      <w:r>
+        <w:rPr>
+          <w:color w:val="000000" w:themeColor="text1"/>
+          <w:sz w:val="24"/>
+          <w:szCs w:val="24"/>
+        </w:rPr>
+        <w:t xml:space="preserve">contenant les informations du franchisé à transmettre. </w:t>
+      </w:r>
+      <w:r>
+        <w:rPr>
+          <w:color w:val="000000" w:themeColor="text1"/>
+          <w:sz w:val="24"/>
+          <w:szCs w:val="24"/>
+        </w:rPr>
+        <w:t xml:space="preserve">Ces informations sous la forme </w:t>
+      </w:r>
+      <w:r>
+        <w:rPr>
+          <w:color w:val="000000" w:themeColor="text1"/>
+          <w:sz w:val="24"/>
+          <w:szCs w:val="24"/>
+        </w:rPr>
+        <w:t>de clé valeur</w:t>
+      </w:r>
+      <w:r>
+        <w:rPr>
+          <w:color w:val="000000" w:themeColor="text1"/>
+          <w:sz w:val="24"/>
+          <w:szCs w:val="24"/>
+        </w:rPr>
+        <w:t xml:space="preserve"> </w:t>
+      </w:r>
+      <w:r>
+        <w:rPr>
+          <w:color w:val="000000" w:themeColor="text1"/>
+          <w:sz w:val="24"/>
+          <w:szCs w:val="24"/>
+        </w:rPr>
+        <w:t>(</w:t>
       </w:r>
       <w:r>
         <w:rPr>
           <w:b/>
           <w:bCs/>
-          <w:color w:val="FF0000"/>
-          <w:sz w:val="24"/>
-          <w:szCs w:val="24"/>
-        </w:rPr>
-        <w:t xml:space="preserve"> le </w:t>
-      </w:r>
-      <w:r>
-        <w:rPr>
-          <w:b/>
-          <w:bCs/>
-          <w:color w:val="FF0000"/>
-          <w:sz w:val="24"/>
-          <w:szCs w:val="24"/>
-        </w:rPr>
-        <w:t>deuxième</w:t>
-      </w:r>
-      <w:r>
-        <w:rPr>
-          <w:b/>
-          <w:bCs/>
-          <w:color w:val="FF0000"/>
-          <w:sz w:val="24"/>
-          <w:szCs w:val="24"/>
-        </w:rPr>
-        <w:t xml:space="preserve"> argument est passé </w:t>
+          <w:color w:val="000000" w:themeColor="text1"/>
+          <w:sz w:val="24"/>
+          <w:szCs w:val="24"/>
+        </w:rPr>
+        <w:t>{CLE}={VALEUR})</w:t>
+      </w:r>
+      <w:r>
+        <w:rPr>
+          <w:color w:val="000000" w:themeColor="text1"/>
+          <w:sz w:val="24"/>
+          <w:szCs w:val="24"/>
+        </w:rPr>
+        <w:t xml:space="preserve"> </w:t>
+      </w:r>
+      <w:r>
+        <w:rPr>
+          <w:color w:val="000000" w:themeColor="text1"/>
+          <w:sz w:val="24"/>
+          <w:szCs w:val="24"/>
+        </w:rPr>
+        <w:t>par ligne</w:t>
+      </w:r>
+      <w:r>
+        <w:rPr>
+          <w:color w:val="000000" w:themeColor="text1"/>
+          <w:sz w:val="24"/>
+          <w:szCs w:val="24"/>
+        </w:rPr>
+        <w:t>s.</w:t>
       </w:r>
     </w:p>
     <w:p>
@@ -2517,47 +2739,55 @@
           <w:sz w:val="24"/>
           <w:szCs w:val="24"/>
         </w:rPr>
-        <w:t>Le</w:t>
-      </w:r>
-      <w:r>
-        <w:rPr>
-          <w:color w:val="000000" w:themeColor="text1"/>
-          <w:sz w:val="24"/>
-          <w:szCs w:val="24"/>
-        </w:rPr>
-        <w:t xml:space="preserve"> programme va ouvrir un fichier </w:t>
-      </w:r>
-      <w:r>
-        <w:rPr>
-          <w:color w:val="000000" w:themeColor="text1"/>
-          <w:sz w:val="24"/>
-          <w:szCs w:val="24"/>
-        </w:rPr>
-        <w:t xml:space="preserve">CSV </w:t>
-      </w:r>
-      <w:r>
-        <w:rPr>
-          <w:color w:val="000000" w:themeColor="text1"/>
-          <w:sz w:val="24"/>
-          <w:szCs w:val="24"/>
-        </w:rPr>
-        <w:t xml:space="preserve">contenant les informations du franchisé à transmettre. </w:t>
-      </w:r>
-      <w:r>
-        <w:rPr>
-          <w:color w:val="000000" w:themeColor="text1"/>
-          <w:sz w:val="24"/>
-          <w:szCs w:val="24"/>
-        </w:rPr>
-        <w:t xml:space="preserve">Ces informations sous la forme </w:t>
-      </w:r>
-      <w:r>
-        <w:rPr>
-          <w:color w:val="000000" w:themeColor="text1"/>
-          <w:sz w:val="24"/>
-          <w:szCs w:val="24"/>
-        </w:rPr>
-        <w:t>de clé valeur</w:t>
+        <w:t>T</w:t>
+      </w:r>
+      <w:r>
+        <w:rPr>
+          <w:color w:val="000000" w:themeColor="text1"/>
+          <w:sz w:val="24"/>
+          <w:szCs w:val="24"/>
+        </w:rPr>
+        <w:t>outes les lignes ne respectant pas ce format o</w:t>
+      </w:r>
+      <w:r>
+        <w:rPr>
+          <w:color w:val="000000" w:themeColor="text1"/>
+          <w:sz w:val="24"/>
+          <w:szCs w:val="24"/>
+        </w:rPr>
+        <w:t>u</w:t>
+      </w:r>
+      <w:r>
+        <w:rPr>
+          <w:color w:val="000000" w:themeColor="text1"/>
+          <w:sz w:val="24"/>
+          <w:szCs w:val="24"/>
+        </w:rPr>
+        <w:t xml:space="preserve"> commençant par le symbole </w:t>
+      </w:r>
+      <w:r>
+        <w:rPr>
+          <w:color w:val="000000" w:themeColor="text1"/>
+          <w:sz w:val="24"/>
+          <w:szCs w:val="24"/>
+        </w:rPr>
+        <w:t># (</w:t>
+      </w:r>
+      <w:r>
+        <w:rPr>
+          <w:color w:val="000000" w:themeColor="text1"/>
+          <w:sz w:val="24"/>
+          <w:szCs w:val="24"/>
+        </w:rPr>
+        <w:t xml:space="preserve">un </w:t>
+      </w:r>
+      <w:r>
+        <w:rPr>
+          <w:color w:val="000000" w:themeColor="text1"/>
+          <w:sz w:val="24"/>
+          <w:szCs w:val="24"/>
+        </w:rPr>
+        <w:t>commentaire) seront ignorées.</w:t>
       </w:r>
       <w:r>
         <w:rPr>
@@ -2566,48 +2796,6 @@
           <w:szCs w:val="24"/>
         </w:rPr>
         <w:t xml:space="preserve"> </w:t>
-      </w:r>
-      <w:r>
-        <w:rPr>
-          <w:color w:val="000000" w:themeColor="text1"/>
-          <w:sz w:val="24"/>
-          <w:szCs w:val="24"/>
-        </w:rPr>
-        <w:t>(</w:t>
-      </w:r>
-      <w:r>
-        <w:rPr>
-          <w:b/>
-          <w:bCs/>
-          <w:color w:val="000000" w:themeColor="text1"/>
-          <w:sz w:val="24"/>
-          <w:szCs w:val="24"/>
-        </w:rPr>
-        <w:t>{CLE}={VALEUR})</w:t>
-      </w:r>
-      <w:r>
-        <w:rPr>
-          <w:color w:val="000000" w:themeColor="text1"/>
-          <w:sz w:val="24"/>
-          <w:szCs w:val="24"/>
-        </w:rPr>
-        <w:t xml:space="preserve"> </w:t>
-      </w:r>
-      <w:r>
-        <w:rPr>
-          <w:color w:val="000000" w:themeColor="text1"/>
-          <w:sz w:val="24"/>
-          <w:szCs w:val="24"/>
-        </w:rPr>
-        <w:t>par ligne</w:t>
-      </w:r>
-      <w:r>
-        <w:rPr>
-          <w:color w:val="000000" w:themeColor="text1"/>
-          <w:sz w:val="24"/>
-          <w:szCs w:val="24"/>
-        </w:rPr>
-        <w:t>s.</w:t>
       </w:r>
     </w:p>
     <w:p>
@@ -2625,66 +2813,10 @@
           <w:sz w:val="24"/>
           <w:szCs w:val="24"/>
         </w:rPr>
-        <w:t>T</w:t>
-      </w:r>
-      <w:r>
-        <w:rPr>
-          <w:color w:val="000000" w:themeColor="text1"/>
-          <w:sz w:val="24"/>
-          <w:szCs w:val="24"/>
-        </w:rPr>
-        <w:t>outes les lignes ne respectant pas ce format, o</w:t>
-      </w:r>
-      <w:r>
-        <w:rPr>
-          <w:color w:val="000000" w:themeColor="text1"/>
-          <w:sz w:val="24"/>
-          <w:szCs w:val="24"/>
-        </w:rPr>
-        <w:t>u</w:t>
-      </w:r>
-      <w:r>
-        <w:rPr>
-          <w:color w:val="000000" w:themeColor="text1"/>
-          <w:sz w:val="24"/>
-          <w:szCs w:val="24"/>
-        </w:rPr>
-        <w:t xml:space="preserve"> commençant par le symbole </w:t>
-      </w:r>
-      <w:r>
-        <w:rPr>
-          <w:color w:val="000000" w:themeColor="text1"/>
-          <w:sz w:val="24"/>
-          <w:szCs w:val="24"/>
-        </w:rPr>
-        <w:t># (commentaire) seront ignorées.</w:t>
-      </w:r>
-      <w:r>
-        <w:rPr>
-          <w:color w:val="000000" w:themeColor="text1"/>
-          <w:sz w:val="24"/>
-          <w:szCs w:val="24"/>
-        </w:rPr>
-        <w:t xml:space="preserve"> </w:t>
-      </w:r>
-    </w:p>
-    <w:p>
-      <w:pPr>
-        <w:jc w:val="both"/>
-        <w:rPr>
-          <w:color w:val="000000" w:themeColor="text1"/>
-          <w:sz w:val="24"/>
-          <w:szCs w:val="24"/>
-        </w:rPr>
-      </w:pPr>
-      <w:r>
-        <w:rPr>
-          <w:color w:val="000000" w:themeColor="text1"/>
-          <w:sz w:val="24"/>
-          <w:szCs w:val="24"/>
-        </w:rPr>
         <w:t xml:space="preserve">Le fichier est donc traité et les informations retenues sont stockées dans une chaîne de caractères. </w:t>
       </w:r>
+      <w:bookmarkStart w:id="1" w:name="_GoBack"/>
+      <w:bookmarkEnd w:id="1"/>
     </w:p>
     <w:p>
       <w:pPr>
@@ -2755,17 +2887,7 @@
           <w:sz w:val="32"/>
           <w:szCs w:val="32"/>
         </w:rPr>
-        <w:t>Programme C de lecture</w:t>
-      </w:r>
-      <w:r>
-        <w:rPr>
-          <w:b/>
-          <w:bCs/>
-          <w:color w:val="4409E9"/>
-          <w:sz w:val="32"/>
-          <w:szCs w:val="32"/>
-        </w:rPr>
-        <w:t xml:space="preserve"> et </w:t>
+        <w:t xml:space="preserve">Programme C de lecture et </w:t>
       </w:r>
       <w:r>
         <w:rPr>
@@ -2881,7 +3003,7 @@
         <w:rPr>
           <w:b/>
           <w:bCs/>
-          <w:color w:val="FF0000"/>
+          <w:color w:val="0DD5D2"/>
           <w:sz w:val="24"/>
           <w:szCs w:val="24"/>
         </w:rPr>
@@ -2890,7 +3012,7 @@
         <w:rPr>
           <w:b/>
           <w:bCs/>
-          <w:color w:val="FF0000"/>
+          <w:color w:val="0DD5D2"/>
           <w:sz w:val="24"/>
           <w:szCs w:val="24"/>
         </w:rPr>
@@ -2920,7 +3042,23 @@
           <w:sz w:val="24"/>
           <w:szCs w:val="24"/>
         </w:rPr>
-        <w:t xml:space="preserve"> l'aide d'une Library </w:t>
+        <w:t xml:space="preserve"> l'aide d'une </w:t>
+      </w:r>
+      <w:r>
+        <w:rPr>
+          <w:color w:val="000000" w:themeColor="text1"/>
+          <w:sz w:val="24"/>
+          <w:szCs w:val="24"/>
+        </w:rPr>
+        <w:t>librairie</w:t>
+      </w:r>
+      <w:r>
+        <w:rPr>
+          <w:color w:val="000000" w:themeColor="text1"/>
+          <w:sz w:val="24"/>
+          <w:szCs w:val="24"/>
+        </w:rPr>
+        <w:t xml:space="preserve"> </w:t>
       </w:r>
       <w:r>
         <w:rPr>
@@ -3020,7 +3158,7 @@
         <w:rPr>
           <w:b/>
           <w:bCs/>
-          <w:color w:val="FF0000"/>
+          <w:color w:val="0DD5D2"/>
           <w:sz w:val="24"/>
           <w:szCs w:val="24"/>
         </w:rPr>
@@ -3029,7 +3167,7 @@
         <w:rPr>
           <w:b/>
           <w:bCs/>
-          <w:color w:val="FF0000"/>
+          <w:color w:val="0DD5D2"/>
           <w:sz w:val="24"/>
           <w:szCs w:val="24"/>
         </w:rPr>
@@ -3059,7 +3197,23 @@
           <w:sz w:val="24"/>
           <w:szCs w:val="24"/>
         </w:rPr>
-        <w:t xml:space="preserve"> l'aide d'une librairie c virgule le code QR sera converti en</w:t>
+        <w:t xml:space="preserve"> l'aide d'une librairie </w:t>
+      </w:r>
+      <w:r>
+        <w:rPr>
+          <w:color w:val="000000" w:themeColor="text1"/>
+          <w:sz w:val="24"/>
+          <w:szCs w:val="24"/>
+        </w:rPr>
+        <w:t xml:space="preserve">C, </w:t>
+      </w:r>
+      <w:r>
+        <w:rPr>
+          <w:color w:val="000000" w:themeColor="text1"/>
+          <w:sz w:val="24"/>
+          <w:szCs w:val="24"/>
+        </w:rPr>
+        <w:t>le code QR sera converti en</w:t>
       </w:r>
       <w:r>
         <w:rPr>
@@ -3201,7 +3355,7 @@
         <w:rPr>
           <w:b/>
           <w:bCs/>
-          <w:color w:val="FF0000"/>
+          <w:color w:val="0DD5D2"/>
           <w:sz w:val="24"/>
           <w:szCs w:val="24"/>
         </w:rPr>
@@ -3210,7 +3364,7 @@
         <w:rPr>
           <w:b/>
           <w:bCs/>
-          <w:color w:val="FF0000"/>
+          <w:color w:val="0DD5D2"/>
           <w:sz w:val="24"/>
           <w:szCs w:val="24"/>
         </w:rPr>
@@ -3240,7 +3394,23 @@
           <w:sz w:val="24"/>
           <w:szCs w:val="24"/>
         </w:rPr>
-        <w:t xml:space="preserve"> programme c va ensuite vérifier que la structure de données créée à partir du code QR est complète. </w:t>
+        <w:t xml:space="preserve"> programme </w:t>
+      </w:r>
+      <w:r>
+        <w:rPr>
+          <w:color w:val="000000" w:themeColor="text1"/>
+          <w:sz w:val="24"/>
+          <w:szCs w:val="24"/>
+        </w:rPr>
+        <w:t>C</w:t>
+      </w:r>
+      <w:r>
+        <w:rPr>
+          <w:color w:val="000000" w:themeColor="text1"/>
+          <w:sz w:val="24"/>
+          <w:szCs w:val="24"/>
+        </w:rPr>
+        <w:t xml:space="preserve"> va ensuite vérifier que la structure de données créée à partir du code QR est complète. </w:t>
       </w:r>
     </w:p>
     <w:p>
@@ -3258,7 +3428,23 @@
           <w:sz w:val="24"/>
           <w:szCs w:val="24"/>
         </w:rPr>
-        <w:t xml:space="preserve">Si c'est le cas virgule il ouvrira une connexion vers la base de données à l'aide d'une </w:t>
+        <w:t>Si c'est le cas</w:t>
+      </w:r>
+      <w:r>
+        <w:rPr>
+          <w:color w:val="000000" w:themeColor="text1"/>
+          <w:sz w:val="24"/>
+          <w:szCs w:val="24"/>
+        </w:rPr>
+        <w:t xml:space="preserve">, </w:t>
+      </w:r>
+      <w:r>
+        <w:rPr>
+          <w:color w:val="000000" w:themeColor="text1"/>
+          <w:sz w:val="24"/>
+          <w:szCs w:val="24"/>
+        </w:rPr>
+        <w:t xml:space="preserve">il ouvrira une connexion vers la base de données à l'aide d'une </w:t>
       </w:r>
       <w:r>
         <w:rPr>
@@ -3370,8 +3556,6 @@
           <w:szCs w:val="24"/>
         </w:rPr>
       </w:pPr>
-      <w:bookmarkStart w:id="1" w:name="_GoBack"/>
-      <w:bookmarkEnd w:id="1"/>
     </w:p>
     <w:p>
       <w:pPr>
@@ -3384,7 +3568,7 @@
         <w:rPr>
           <w:b/>
           <w:bCs/>
-          <w:color w:val="FF0000"/>
+          <w:color w:val="0DD5D2"/>
           <w:sz w:val="24"/>
           <w:szCs w:val="24"/>
         </w:rPr>
@@ -3393,7 +3577,7 @@
         <w:rPr>
           <w:b/>
           <w:bCs/>
-          <w:color w:val="FF0000"/>
+          <w:color w:val="0DD5D2"/>
           <w:sz w:val="24"/>
           <w:szCs w:val="24"/>
         </w:rPr>
@@ -3403,7 +3587,7 @@
         <w:rPr>
           <w:b/>
           <w:bCs/>
-          <w:color w:val="FF0000"/>
+          <w:color w:val="0DD5D2"/>
           <w:sz w:val="24"/>
           <w:szCs w:val="24"/>
         </w:rPr>
@@ -3433,7 +3617,23 @@
           <w:sz w:val="24"/>
           <w:szCs w:val="24"/>
         </w:rPr>
-        <w:t xml:space="preserve"> tout s'est bien déroulé virgule le programme </w:t>
+        <w:t xml:space="preserve"> tout s'est bien déroulé</w:t>
+      </w:r>
+      <w:r>
+        <w:rPr>
+          <w:color w:val="000000" w:themeColor="text1"/>
+          <w:sz w:val="24"/>
+          <w:szCs w:val="24"/>
+        </w:rPr>
+        <w:t xml:space="preserve">, </w:t>
+      </w:r>
+      <w:r>
+        <w:rPr>
+          <w:color w:val="000000" w:themeColor="text1"/>
+          <w:sz w:val="24"/>
+          <w:szCs w:val="24"/>
+        </w:rPr>
+        <w:t xml:space="preserve">le programme </w:t>
       </w:r>
       <w:r>
         <w:rPr>
@@ -3491,8 +3691,8 @@
       </w:pPr>
     </w:p>
     <w:sectPr>
-      <w:headerReference w:type="default" r:id="rId13"/>
-      <w:footerReference w:type="default" r:id="rId14"/>
+      <w:headerReference w:type="default" r:id="rId14"/>
+      <w:footerReference w:type="default" r:id="rId15"/>
       <w:pgSz w:w="11906" w:h="16838"/>
       <w:pgMar w:top="1134" w:right="1134" w:bottom="1134" w:left="1134" w:header="708" w:footer="708" w:gutter="0"/>
       <w:pgNumType w:start="0"/>
@@ -3531,383 +3731,188 @@
 
 <file path=word/footer1.xml><?xml version="1.0" encoding="utf-8"?>
 <w:ftr xmlns:wpc="http://schemas.microsoft.com/office/word/2010/wordprocessingCanvas" xmlns:cx="http://schemas.microsoft.com/office/drawing/2014/chartex" xmlns:cx1="http://schemas.microsoft.com/office/drawing/2015/9/8/chartex" xmlns:cx2="http://schemas.microsoft.com/office/drawing/2015/10/21/chartex" xmlns:cx3="http://schemas.microsoft.com/office/drawing/2016/5/9/chartex" xmlns:cx4="http://schemas.microsoft.com/office/drawing/2016/5/10/chartex" xmlns:cx5="http://schemas.microsoft.com/office/drawing/2016/5/11/chartex" xmlns:cx6="http://schemas.microsoft.com/office/drawing/2016/5/12/chartex" xmlns:cx7="http://schemas.microsoft.com/office/drawing/2016/5/13/chartex" xmlns:cx8="http://schemas.microsoft.com/office/drawing/2016/5/14/chartex" xmlns:mc="http://schemas.openxmlformats.org/markup-compatibility/2006" xmlns:aink="http://schemas.microsoft.com/office/drawing/2016/ink" xmlns:am3d="http://schemas.microsoft.com/office/drawing/2017/model3d" xmlns:o="urn:schemas-microsoft-com:office:office" xmlns:r="http://schemas.openxmlformats.org/officeDocument/2006/relationships" xmlns:m="http://schemas.openxmlformats.org/officeDocument/2006/math" xmlns:v="urn:schemas-microsoft-com:vml" xmlns:wp14="http://schemas.microsoft.com/office/word/2010/wordprocessingDrawing" xmlns:wp="http://schemas.openxmlformats.org/drawingml/2006/wordprocessingDrawing" xmlns:w10="urn:schemas-microsoft-com:office:word" xmlns:w="http://schemas.openxmlformats.org/wordprocessingml/2006/main" xmlns:w14="http://schemas.microsoft.com/office/word/2010/wordml" xmlns:w15="http://schemas.microsoft.com/office/word/2012/wordml" xmlns:w16cid="http://schemas.microsoft.com/office/word/2016/wordml/cid" xmlns:w16se="http://schemas.microsoft.com/office/word/2015/wordml/symex" xmlns:wpg="http://schemas.microsoft.com/office/word/2010/wordprocessingGroup" xmlns:wpi="http://schemas.microsoft.com/office/word/2010/wordprocessingInk" xmlns:wne="http://schemas.microsoft.com/office/word/2006/wordml" xmlns:wps="http://schemas.microsoft.com/office/word/2010/wordprocessingShape" mc:Ignorable="w14 w15 w16se w16cid wp14">
+  <w:tbl>
+    <w:tblPr>
+      <w:tblW w:w="5000" w:type="pct"/>
+      <w:jc w:val="center"/>
+      <w:tblCellMar>
+        <w:top w:w="144" w:type="dxa"/>
+        <w:left w:w="115" w:type="dxa"/>
+        <w:bottom w:w="144" w:type="dxa"/>
+        <w:right w:w="115" w:type="dxa"/>
+      </w:tblCellMar>
+      <w:tblLook w:val="04A0" w:firstRow="1" w:lastRow="0" w:firstColumn="1" w:lastColumn="0" w:noHBand="0" w:noVBand="1"/>
+    </w:tblPr>
+    <w:tblGrid>
+      <w:gridCol w:w="4825"/>
+      <w:gridCol w:w="4813"/>
+    </w:tblGrid>
+    <w:tr>
+      <w:trPr>
+        <w:trHeight w:hRule="exact" w:val="115"/>
+        <w:jc w:val="center"/>
+      </w:trPr>
+      <w:tc>
+        <w:tcPr>
+          <w:tcW w:w="4686" w:type="dxa"/>
+          <w:shd w:val="clear" w:color="auto" w:fill="0DD5D2"/>
+          <w:tcMar>
+            <w:top w:w="0" w:type="dxa"/>
+            <w:bottom w:w="0" w:type="dxa"/>
+          </w:tcMar>
+        </w:tcPr>
+        <w:p>
+          <w:pPr>
+            <w:pStyle w:val="En-tte"/>
+            <w:rPr>
+              <w:caps/>
+              <w:sz w:val="18"/>
+            </w:rPr>
+          </w:pPr>
+        </w:p>
+      </w:tc>
+      <w:tc>
+        <w:tcPr>
+          <w:tcW w:w="4674" w:type="dxa"/>
+          <w:shd w:val="clear" w:color="auto" w:fill="0DD5D2"/>
+          <w:tcMar>
+            <w:top w:w="0" w:type="dxa"/>
+            <w:bottom w:w="0" w:type="dxa"/>
+          </w:tcMar>
+        </w:tcPr>
+        <w:p>
+          <w:pPr>
+            <w:pStyle w:val="En-tte"/>
+            <w:jc w:val="right"/>
+            <w:rPr>
+              <w:caps/>
+              <w:sz w:val="18"/>
+            </w:rPr>
+          </w:pPr>
+        </w:p>
+      </w:tc>
+    </w:tr>
+    <w:tr>
+      <w:trPr>
+        <w:jc w:val="center"/>
+      </w:trPr>
+      <w:sdt>
+        <w:sdtPr>
+          <w:rPr>
+            <w:caps/>
+            <w:color w:val="808080" w:themeColor="background1" w:themeShade="80"/>
+            <w:sz w:val="18"/>
+            <w:szCs w:val="18"/>
+          </w:rPr>
+          <w:alias w:val="Auteur"/>
+          <w:tag w:val=""/>
+          <w:id w:val="1534151868"/>
+          <w:placeholder>
+            <w:docPart w:val="CAB45F4EAA224C9FA74F9DF26FFB0659"/>
+          </w:placeholder>
+          <w:dataBinding w:prefixMappings="xmlns:ns0='http://purl.org/dc/elements/1.1/' xmlns:ns1='http://schemas.openxmlformats.org/package/2006/metadata/core-properties' " w:xpath="/ns1:coreProperties[1]/ns0:creator[1]" w:storeItemID="{6C3C8BC8-F283-45AE-878A-BAB7291924A1}"/>
+          <w:text/>
+        </w:sdtPr>
+        <w:sdtContent>
+          <w:tc>
+            <w:tcPr>
+              <w:tcW w:w="4686" w:type="dxa"/>
+              <w:shd w:val="clear" w:color="auto" w:fill="auto"/>
+              <w:vAlign w:val="center"/>
+            </w:tcPr>
+            <w:p>
+              <w:pPr>
+                <w:pStyle w:val="Pieddepage"/>
+                <w:rPr>
+                  <w:caps/>
+                  <w:color w:val="808080" w:themeColor="background1" w:themeShade="80"/>
+                  <w:sz w:val="18"/>
+                  <w:szCs w:val="18"/>
+                </w:rPr>
+              </w:pPr>
+              <w:r>
+                <w:rPr>
+                  <w:caps/>
+                  <w:color w:val="808080" w:themeColor="background1" w:themeShade="80"/>
+                  <w:sz w:val="18"/>
+                  <w:szCs w:val="18"/>
+                </w:rPr>
+                <w:t>Joëlle CASTELLI – Antoine FÈVRE – Noé LARRIEU-LACOSTE</w:t>
+              </w:r>
+            </w:p>
+          </w:tc>
+        </w:sdtContent>
+      </w:sdt>
+      <w:tc>
+        <w:tcPr>
+          <w:tcW w:w="4674" w:type="dxa"/>
+          <w:shd w:val="clear" w:color="auto" w:fill="auto"/>
+          <w:vAlign w:val="center"/>
+        </w:tcPr>
+        <w:p>
+          <w:pPr>
+            <w:pStyle w:val="Pieddepage"/>
+            <w:jc w:val="right"/>
+            <w:rPr>
+              <w:caps/>
+              <w:color w:val="808080" w:themeColor="background1" w:themeShade="80"/>
+              <w:sz w:val="18"/>
+              <w:szCs w:val="18"/>
+            </w:rPr>
+          </w:pPr>
+          <w:r>
+            <w:rPr>
+              <w:caps/>
+              <w:color w:val="808080" w:themeColor="background1" w:themeShade="80"/>
+              <w:sz w:val="18"/>
+              <w:szCs w:val="18"/>
+            </w:rPr>
+            <w:fldChar w:fldCharType="begin"/>
+          </w:r>
+          <w:r>
+            <w:rPr>
+              <w:caps/>
+              <w:color w:val="808080" w:themeColor="background1" w:themeShade="80"/>
+              <w:sz w:val="18"/>
+              <w:szCs w:val="18"/>
+            </w:rPr>
+            <w:instrText>PAGE   \* MERGEFORMAT</w:instrText>
+          </w:r>
+          <w:r>
+            <w:rPr>
+              <w:caps/>
+              <w:color w:val="808080" w:themeColor="background1" w:themeShade="80"/>
+              <w:sz w:val="18"/>
+              <w:szCs w:val="18"/>
+            </w:rPr>
+            <w:fldChar w:fldCharType="separate"/>
+          </w:r>
+          <w:r>
+            <w:rPr>
+              <w:caps/>
+              <w:color w:val="808080" w:themeColor="background1" w:themeShade="80"/>
+              <w:sz w:val="18"/>
+              <w:szCs w:val="18"/>
+            </w:rPr>
+            <w:t>2</w:t>
+          </w:r>
+          <w:r>
+            <w:rPr>
+              <w:caps/>
+              <w:color w:val="808080" w:themeColor="background1" w:themeShade="80"/>
+              <w:sz w:val="18"/>
+              <w:szCs w:val="18"/>
+            </w:rPr>
+            <w:fldChar w:fldCharType="end"/>
+          </w:r>
+        </w:p>
+      </w:tc>
+    </w:tr>
+  </w:tbl>
   <w:p>
     <w:pPr>
       <w:pStyle w:val="Pieddepage"/>
     </w:pPr>
-    <w:r>
-      <w:rPr>
-        <w:noProof/>
-      </w:rPr>
-      <mc:AlternateContent>
-        <mc:Choice Requires="wps">
-          <w:drawing>
-            <wp:anchor distT="0" distB="0" distL="0" distR="0" simplePos="0" relativeHeight="251661312" behindDoc="0" locked="0" layoutInCell="1" allowOverlap="1" wp14:anchorId="73D55173" wp14:editId="480E8115">
-              <wp:simplePos x="0" y="0"/>
-              <wp:positionH relativeFrom="margin">
-                <wp:align>right</wp:align>
-              </wp:positionH>
-              <wp:positionV relativeFrom="bottomMargin">
-                <wp:posOffset>217170</wp:posOffset>
-              </wp:positionV>
-              <wp:extent cx="457200" cy="320040"/>
-              <wp:effectExtent l="0" t="0" r="0" b="3810"/>
-              <wp:wrapSquare wrapText="bothSides"/>
-              <wp:docPr id="40" name="Rectangle 40"/>
-              <wp:cNvGraphicFramePr/>
-              <a:graphic xmlns:a="http://schemas.openxmlformats.org/drawingml/2006/main">
-                <a:graphicData uri="http://schemas.microsoft.com/office/word/2010/wordprocessingShape">
-                  <wps:wsp>
-                    <wps:cNvSpPr/>
-                    <wps:spPr>
-                      <a:xfrm>
-                        <a:off x="0" y="0"/>
-                        <a:ext cx="457200" cy="320040"/>
-                      </a:xfrm>
-                      <a:prstGeom prst="rect">
-                        <a:avLst/>
-                      </a:prstGeom>
-                      <a:solidFill>
-                        <a:srgbClr val="4409E9"/>
-                      </a:solidFill>
-                      <a:ln w="38100">
-                        <a:noFill/>
-                      </a:ln>
-                    </wps:spPr>
-                    <wps:style>
-                      <a:lnRef idx="2">
-                        <a:schemeClr val="accent1">
-                          <a:shade val="50000"/>
-                        </a:schemeClr>
-                      </a:lnRef>
-                      <a:fillRef idx="1">
-                        <a:schemeClr val="accent1"/>
-                      </a:fillRef>
-                      <a:effectRef idx="0">
-                        <a:schemeClr val="accent1"/>
-                      </a:effectRef>
-                      <a:fontRef idx="minor">
-                        <a:schemeClr val="lt1"/>
-                      </a:fontRef>
-                    </wps:style>
-                    <wps:txbx>
-                      <w:txbxContent>
-                        <w:p>
-                          <w:pPr>
-                            <w:jc w:val="right"/>
-                            <w:rPr>
-                              <w:color w:val="FFFFFF" w:themeColor="background1"/>
-                              <w:sz w:val="28"/>
-                              <w:szCs w:val="28"/>
-                            </w:rPr>
-                          </w:pPr>
-                          <w:r>
-                            <w:rPr>
-                              <w:color w:val="FFFFFF" w:themeColor="background1"/>
-                              <w:sz w:val="28"/>
-                              <w:szCs w:val="28"/>
-                            </w:rPr>
-                            <w:fldChar w:fldCharType="begin"/>
-                          </w:r>
-                          <w:r>
-                            <w:rPr>
-                              <w:color w:val="FFFFFF" w:themeColor="background1"/>
-                              <w:sz w:val="28"/>
-                              <w:szCs w:val="28"/>
-                            </w:rPr>
-                            <w:instrText>PAGE   \* MERGEFORMAT</w:instrText>
-                          </w:r>
-                          <w:r>
-                            <w:rPr>
-                              <w:color w:val="FFFFFF" w:themeColor="background1"/>
-                              <w:sz w:val="28"/>
-                              <w:szCs w:val="28"/>
-                            </w:rPr>
-                            <w:fldChar w:fldCharType="separate"/>
-                          </w:r>
-                          <w:r>
-                            <w:rPr>
-                              <w:color w:val="FFFFFF" w:themeColor="background1"/>
-                              <w:sz w:val="28"/>
-                              <w:szCs w:val="28"/>
-                            </w:rPr>
-                            <w:t>2</w:t>
-                          </w:r>
-                          <w:r>
-                            <w:rPr>
-                              <w:color w:val="FFFFFF" w:themeColor="background1"/>
-                              <w:sz w:val="28"/>
-                              <w:szCs w:val="28"/>
-                            </w:rPr>
-                            <w:fldChar w:fldCharType="end"/>
-                          </w:r>
-                        </w:p>
-                      </w:txbxContent>
-                    </wps:txbx>
-                    <wps:bodyPr rot="0" spcFirstLastPara="0" vertOverflow="overflow" horzOverflow="overflow" vert="horz" wrap="square" lIns="91440" tIns="45720" rIns="91440" bIns="45720" numCol="1" spcCol="0" rtlCol="0" fromWordArt="0" anchor="b" anchorCtr="0" forceAA="0" compatLnSpc="1">
-                      <a:prstTxWarp prst="textNoShape">
-                        <a:avLst/>
-                      </a:prstTxWarp>
-                      <a:noAutofit/>
-                    </wps:bodyPr>
-                  </wps:wsp>
-                </a:graphicData>
-              </a:graphic>
-              <wp14:sizeRelH relativeFrom="margin">
-                <wp14:pctWidth>0</wp14:pctWidth>
-              </wp14:sizeRelH>
-              <wp14:sizeRelV relativeFrom="margin">
-                <wp14:pctHeight>0</wp14:pctHeight>
-              </wp14:sizeRelV>
-            </wp:anchor>
-          </w:drawing>
-        </mc:Choice>
-        <mc:Fallback>
-          <w:pict>
-            <v:rect w14:anchorId="73D55173" id="Rectangle 40" o:spid="_x0000_s1031" style="position:absolute;margin-left:-15.2pt;margin-top:17.1pt;width:36pt;height:25.2pt;z-index:251661312;visibility:visible;mso-wrap-style:square;mso-width-percent:0;mso-height-percent:0;mso-wrap-distance-left:0;mso-wrap-distance-top:0;mso-wrap-distance-right:0;mso-wrap-distance-bottom:0;mso-position-horizontal:right;mso-position-horizontal-relative:margin;mso-position-vertical:absolute;mso-position-vertical-relative:bottom-margin-area;mso-width-percent:0;mso-height-percent:0;mso-width-relative:margin;mso-height-relative:margin;v-text-anchor:bottom" o:gfxdata="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" fillcolor="#4409e9" stroked="f" strokeweight="3pt">
-              <v:textbox>
-                <w:txbxContent>
-                  <w:p>
-                    <w:pPr>
-                      <w:jc w:val="right"/>
-                      <w:rPr>
-                        <w:color w:val="FFFFFF" w:themeColor="background1"/>
-                        <w:sz w:val="28"/>
-                        <w:szCs w:val="28"/>
-                      </w:rPr>
-                    </w:pPr>
-                    <w:r>
-                      <w:rPr>
-                        <w:color w:val="FFFFFF" w:themeColor="background1"/>
-                        <w:sz w:val="28"/>
-                        <w:szCs w:val="28"/>
-                      </w:rPr>
-                      <w:fldChar w:fldCharType="begin"/>
-                    </w:r>
-                    <w:r>
-                      <w:rPr>
-                        <w:color w:val="FFFFFF" w:themeColor="background1"/>
-                        <w:sz w:val="28"/>
-                        <w:szCs w:val="28"/>
-                      </w:rPr>
-                      <w:instrText>PAGE   \* MERGEFORMAT</w:instrText>
-                    </w:r>
-                    <w:r>
-                      <w:rPr>
-                        <w:color w:val="FFFFFF" w:themeColor="background1"/>
-                        <w:sz w:val="28"/>
-                        <w:szCs w:val="28"/>
-                      </w:rPr>
-                      <w:fldChar w:fldCharType="separate"/>
-                    </w:r>
-                    <w:r>
-                      <w:rPr>
-                        <w:color w:val="FFFFFF" w:themeColor="background1"/>
-                        <w:sz w:val="28"/>
-                        <w:szCs w:val="28"/>
-                      </w:rPr>
-                      <w:t>2</w:t>
-                    </w:r>
-                    <w:r>
-                      <w:rPr>
-                        <w:color w:val="FFFFFF" w:themeColor="background1"/>
-                        <w:sz w:val="28"/>
-                        <w:szCs w:val="28"/>
-                      </w:rPr>
-                      <w:fldChar w:fldCharType="end"/>
-                    </w:r>
-                  </w:p>
-                </w:txbxContent>
-              </v:textbox>
-              <w10:wrap type="square" anchorx="margin" anchory="margin"/>
-            </v:rect>
-          </w:pict>
-        </mc:Fallback>
-      </mc:AlternateContent>
-    </w:r>
-    <w:r>
-      <w:rPr>
-        <w:noProof/>
-        <w:color w:val="808080" w:themeColor="background1" w:themeShade="80"/>
-      </w:rPr>
-      <mc:AlternateContent>
-        <mc:Choice Requires="wpg">
-          <w:drawing>
-            <wp:anchor distT="0" distB="0" distL="0" distR="0" simplePos="0" relativeHeight="251660288" behindDoc="0" locked="0" layoutInCell="1" allowOverlap="1" wp14:anchorId="3BE47BB8" wp14:editId="6605707F">
-              <wp:simplePos x="0" y="0"/>
-              <wp:positionH relativeFrom="margin">
-                <wp:align>right</wp:align>
-              </wp:positionH>
-              <mc:AlternateContent>
-                <mc:Choice Requires="wp14">
-                  <wp:positionV relativeFrom="bottomMargin">
-                    <wp14:pctPosVOffset>20000</wp14:pctPosVOffset>
-                  </wp:positionV>
-                </mc:Choice>
-                <mc:Fallback>
-                  <wp:positionV relativeFrom="page">
-                    <wp:posOffset>10115550</wp:posOffset>
-                  </wp:positionV>
-                </mc:Fallback>
-              </mc:AlternateContent>
-              <wp:extent cx="5943600" cy="320040"/>
-              <wp:effectExtent l="0" t="0" r="0" b="3810"/>
-              <wp:wrapSquare wrapText="bothSides"/>
-              <wp:docPr id="37" name="Groupe 37"/>
-              <wp:cNvGraphicFramePr/>
-              <a:graphic xmlns:a="http://schemas.openxmlformats.org/drawingml/2006/main">
-                <a:graphicData uri="http://schemas.microsoft.com/office/word/2010/wordprocessingGroup">
-                  <wpg:wgp>
-                    <wpg:cNvGrpSpPr/>
-                    <wpg:grpSpPr>
-                      <a:xfrm>
-                        <a:off x="0" y="0"/>
-                        <a:ext cx="5943600" cy="320033"/>
-                        <a:chOff x="0" y="0"/>
-                        <a:chExt cx="5962650" cy="323852"/>
-                      </a:xfrm>
-                    </wpg:grpSpPr>
-                    <wps:wsp>
-                      <wps:cNvPr id="38" name="Rectangle 38"/>
-                      <wps:cNvSpPr/>
-                      <wps:spPr>
-                        <a:xfrm>
-                          <a:off x="19050" y="0"/>
-                          <a:ext cx="5943600" cy="18826"/>
-                        </a:xfrm>
-                        <a:prstGeom prst="rect">
-                          <a:avLst/>
-                        </a:prstGeom>
-                        <a:solidFill>
-                          <a:srgbClr val="FF0000"/>
-                        </a:solidFill>
-                        <a:ln>
-                          <a:noFill/>
-                        </a:ln>
-                      </wps:spPr>
-                      <wps:style>
-                        <a:lnRef idx="2">
-                          <a:schemeClr val="accent1">
-                            <a:shade val="50000"/>
-                          </a:schemeClr>
-                        </a:lnRef>
-                        <a:fillRef idx="1">
-                          <a:schemeClr val="accent1"/>
-                        </a:fillRef>
-                        <a:effectRef idx="0">
-                          <a:schemeClr val="accent1"/>
-                        </a:effectRef>
-                        <a:fontRef idx="minor">
-                          <a:schemeClr val="lt1"/>
-                        </a:fontRef>
-                      </wps:style>
-                      <wps:bodyPr rot="0" spcFirstLastPara="0" vertOverflow="overflow" horzOverflow="overflow" vert="horz" wrap="square" lIns="91440" tIns="45720" rIns="91440" bIns="45720" numCol="1" spcCol="0" rtlCol="0" fromWordArt="0" anchor="ctr" anchorCtr="0" forceAA="0" compatLnSpc="1">
-                        <a:prstTxWarp prst="textNoShape">
-                          <a:avLst/>
-                        </a:prstTxWarp>
-                        <a:noAutofit/>
-                      </wps:bodyPr>
-                    </wps:wsp>
-                    <wps:wsp>
-                      <wps:cNvPr id="39" name="Zone de texte 39"/>
-                      <wps:cNvSpPr txBox="1"/>
-                      <wps:spPr>
-                        <a:xfrm>
-                          <a:off x="0" y="66677"/>
-                          <a:ext cx="5943600" cy="257175"/>
-                        </a:xfrm>
-                        <a:prstGeom prst="rect">
-                          <a:avLst/>
-                        </a:prstGeom>
-                        <a:noFill/>
-                        <a:ln w="6350">
-                          <a:noFill/>
-                        </a:ln>
-                        <a:effectLst/>
-                      </wps:spPr>
-                      <wps:style>
-                        <a:lnRef idx="0">
-                          <a:schemeClr val="accent1"/>
-                        </a:lnRef>
-                        <a:fillRef idx="0">
-                          <a:schemeClr val="accent1"/>
-                        </a:fillRef>
-                        <a:effectRef idx="0">
-                          <a:schemeClr val="accent1"/>
-                        </a:effectRef>
-                        <a:fontRef idx="minor">
-                          <a:schemeClr val="dk1"/>
-                        </a:fontRef>
-                      </wps:style>
-                      <wps:txbx>
-                        <w:txbxContent>
-                          <w:p>
-                            <w:pPr>
-                              <w:rPr>
-                                <w:color w:val="404040" w:themeColor="text1" w:themeTint="BF"/>
-                              </w:rPr>
-                            </w:pPr>
-                            <w:r>
-                              <w:rPr>
-                                <w:color w:val="404040" w:themeColor="text1" w:themeTint="BF"/>
-                              </w:rPr>
-                              <w:t>Joëlle CASTELLI – Antoine FÈVRE – Noé LARRIEU-LACOSTE</w:t>
-                            </w:r>
-                          </w:p>
-                        </w:txbxContent>
-                      </wps:txbx>
-                      <wps:bodyPr rot="0" spcFirstLastPara="0" vertOverflow="overflow" horzOverflow="overflow" vert="horz" wrap="square" lIns="91440" tIns="45720" rIns="91440" bIns="0" numCol="1" spcCol="0" rtlCol="0" fromWordArt="0" anchor="b" anchorCtr="0" forceAA="0" compatLnSpc="1">
-                        <a:prstTxWarp prst="textNoShape">
-                          <a:avLst/>
-                        </a:prstTxWarp>
-                        <a:noAutofit/>
-                      </wps:bodyPr>
-                    </wps:wsp>
-                  </wpg:wgp>
-                </a:graphicData>
-              </a:graphic>
-              <wp14:sizeRelH relativeFrom="margin">
-                <wp14:pctWidth>100000</wp14:pctWidth>
-              </wp14:sizeRelH>
-              <wp14:sizeRelV relativeFrom="margin">
-                <wp14:pctHeight>0</wp14:pctHeight>
-              </wp14:sizeRelV>
-            </wp:anchor>
-          </w:drawing>
-        </mc:Choice>
-        <mc:Fallback>
-          <w:pict>
-            <v:group w14:anchorId="3BE47BB8" id="Groupe 37" o:spid="_x0000_s1032" style="position:absolute;margin-left:416.8pt;margin-top:0;width:468pt;height:25.2pt;z-index:251660288;mso-width-percent:1000;mso-top-percent:200;mso-wrap-distance-left:0;mso-wrap-distance-right:0;mso-position-horizontal:right;mso-position-horizontal-relative:margin;mso-position-vertical-relative:bottom-margin-area;mso-width-percent:1000;mso-top-percent:200;mso-width-relative:margin;mso-height-relative:margin" coordsize="59626,3238" o:gfxdata="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">
-              <v:rect id="Rectangle 38" o:spid="_x0000_s1033" style="position:absolute;left:190;width:59436;height:188;visibility:visible;mso-wrap-style:square;v-text-anchor:middle" o:gfxdata="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" fillcolor="red" stroked="f" strokeweight="1pt"/>
-              <v:shapetype id="_x0000_t202" coordsize="21600,21600" o:spt="202" path="m,l,21600r21600,l21600,xe">
-                <v:stroke joinstyle="miter"/>
-                <v:path gradientshapeok="t" o:connecttype="rect"/>
-              </v:shapetype>
-              <v:shape id="Zone de texte 39" o:spid="_x0000_s1034" type="#_x0000_t202" style="position:absolute;top:666;width:59436;height:2572;visibility:visible;mso-wrap-style:square;v-text-anchor:bottom" o:gfxdata="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" filled="f" stroked="f" strokeweight=".5pt">
-                <v:textbox inset=",,,0">
-                  <w:txbxContent>
-                    <w:p>
-                      <w:pPr>
-                        <w:rPr>
-                          <w:color w:val="404040" w:themeColor="text1" w:themeTint="BF"/>
-                        </w:rPr>
-                      </w:pPr>
-                      <w:r>
-                        <w:rPr>
-                          <w:color w:val="404040" w:themeColor="text1" w:themeTint="BF"/>
-                        </w:rPr>
-                        <w:t>Joëlle CASTELLI – Antoine FÈVRE – Noé LARRIEU-LACOSTE</w:t>
-                      </w:r>
-                    </w:p>
-                  </w:txbxContent>
-                </v:textbox>
-              </v:shape>
-              <w10:wrap type="square" anchorx="margin" anchory="margin"/>
-            </v:group>
-          </w:pict>
-        </mc:Fallback>
-      </mc:AlternateContent>
-    </w:r>
   </w:p>
 </w:ftr>
 </file>
@@ -3946,128 +3951,215 @@
     <w:r>
       <w:rPr>
         <w:rFonts w:cstheme="minorHAnsi"/>
-        <w:smallCaps/>
         <w:noProof/>
-        <w:color w:val="FF0000"/>
-        <w:sz w:val="36"/>
-        <w:szCs w:val="36"/>
-      </w:rPr>
-      <mc:AlternateContent>
-        <mc:Choice Requires="wps">
-          <w:drawing>
-            <wp:anchor distT="0" distB="0" distL="114300" distR="114300" simplePos="0" relativeHeight="251663360" behindDoc="0" locked="0" layoutInCell="1" allowOverlap="1" wp14:anchorId="583D70B1" wp14:editId="1D0B053E">
-              <wp:simplePos x="0" y="0"/>
-              <wp:positionH relativeFrom="margin">
-                <wp:align>right</wp:align>
-              </wp:positionH>
-              <wp:positionV relativeFrom="paragraph">
-                <wp:posOffset>-157480</wp:posOffset>
-              </wp:positionV>
-              <wp:extent cx="977900" cy="406400"/>
-              <wp:effectExtent l="0" t="0" r="12700" b="12700"/>
-              <wp:wrapNone/>
-              <wp:docPr id="1" name="Rectangle 1"/>
-              <wp:cNvGraphicFramePr/>
-              <a:graphic xmlns:a="http://schemas.openxmlformats.org/drawingml/2006/main">
-                <a:graphicData uri="http://schemas.microsoft.com/office/word/2010/wordprocessingShape">
-                  <wps:wsp>
-                    <wps:cNvSpPr/>
-                    <wps:spPr>
-                      <a:xfrm>
-                        <a:off x="0" y="0"/>
-                        <a:ext cx="977900" cy="406400"/>
-                      </a:xfrm>
-                      <a:prstGeom prst="rect">
-                        <a:avLst/>
-                      </a:prstGeom>
-                      <a:solidFill>
-                        <a:srgbClr val="4409E9"/>
-                      </a:solidFill>
-                    </wps:spPr>
-                    <wps:style>
-                      <a:lnRef idx="2">
-                        <a:schemeClr val="accent1">
-                          <a:shade val="50000"/>
-                        </a:schemeClr>
-                      </a:lnRef>
-                      <a:fillRef idx="1">
-                        <a:schemeClr val="accent1"/>
-                      </a:fillRef>
-                      <a:effectRef idx="0">
-                        <a:schemeClr val="accent1"/>
-                      </a:effectRef>
-                      <a:fontRef idx="minor">
-                        <a:schemeClr val="lt1"/>
-                      </a:fontRef>
-                    </wps:style>
-                    <wps:txbx>
-                      <w:txbxContent>
-                        <w:p>
-                          <w:pPr>
-                            <w:pStyle w:val="Sansinterligne"/>
-                            <w:jc w:val="center"/>
-                            <w:rPr>
-                              <w:b/>
-                              <w:bCs/>
-                            </w:rPr>
-                          </w:pPr>
-                          <w:r>
-                            <w:rPr>
-                              <w:b/>
-                              <w:bCs/>
-                            </w:rPr>
-                            <w:t>LOGO</w:t>
-                          </w:r>
-                        </w:p>
-                      </w:txbxContent>
-                    </wps:txbx>
-                    <wps:bodyPr rot="0" spcFirstLastPara="0" vertOverflow="overflow" horzOverflow="overflow" vert="horz" wrap="square" lIns="91440" tIns="45720" rIns="91440" bIns="45720" numCol="1" spcCol="0" rtlCol="0" fromWordArt="0" anchor="ctr" anchorCtr="0" forceAA="0" compatLnSpc="1">
-                      <a:prstTxWarp prst="textNoShape">
-                        <a:avLst/>
-                      </a:prstTxWarp>
-                      <a:noAutofit/>
-                    </wps:bodyPr>
-                  </wps:wsp>
-                </a:graphicData>
-              </a:graphic>
-              <wp14:sizeRelH relativeFrom="margin">
-                <wp14:pctWidth>0</wp14:pctWidth>
-              </wp14:sizeRelH>
-              <wp14:sizeRelV relativeFrom="margin">
-                <wp14:pctHeight>0</wp14:pctHeight>
-              </wp14:sizeRelV>
-            </wp:anchor>
-          </w:drawing>
-        </mc:Choice>
-        <mc:Fallback>
-          <w:pict>
-            <v:rect w14:anchorId="583D70B1" id="Rectangle 1" o:spid="_x0000_s1030" style="position:absolute;margin-left:25.8pt;margin-top:-12.4pt;width:77pt;height:32pt;z-index:251663360;visibility:visible;mso-wrap-style:square;mso-width-percent:0;mso-height-percent:0;mso-wrap-distance-left:9pt;mso-wrap-distance-top:0;mso-wrap-distance-right:9pt;mso-wrap-distance-bottom:0;mso-position-horizontal:right;mso-position-horizontal-relative:margin;mso-position-vertical:absolute;mso-position-vertical-relative:text;mso-width-percent:0;mso-height-percent:0;mso-width-relative:margin;mso-height-relative:margin;v-text-anchor:middle" o:gfxdata="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" fillcolor="#4409e9" strokecolor="#1f3763 [1604]" strokeweight="1pt">
-              <v:textbox>
-                <w:txbxContent>
-                  <w:p>
-                    <w:pPr>
-                      <w:pStyle w:val="Sansinterligne"/>
-                      <w:jc w:val="center"/>
-                      <w:rPr>
-                        <w:b/>
-                        <w:bCs/>
-                      </w:rPr>
-                    </w:pPr>
-                    <w:r>
-                      <w:rPr>
-                        <w:b/>
-                        <w:bCs/>
-                      </w:rPr>
-                      <w:t>LOGO</w:t>
-                    </w:r>
-                  </w:p>
-                </w:txbxContent>
-              </v:textbox>
-              <w10:wrap anchorx="margin"/>
-            </v:rect>
-          </w:pict>
-        </mc:Fallback>
-      </mc:AlternateContent>
+      </w:rPr>
+      <w:drawing>
+        <wp:anchor distT="0" distB="0" distL="114300" distR="114300" simplePos="0" relativeHeight="251667456" behindDoc="0" locked="0" layoutInCell="1" allowOverlap="1" wp14:anchorId="72F1D90D" wp14:editId="6B45B3DA">
+          <wp:simplePos x="0" y="0"/>
+          <wp:positionH relativeFrom="margin">
+            <wp:posOffset>0</wp:posOffset>
+          </wp:positionH>
+          <wp:positionV relativeFrom="paragraph">
+            <wp:posOffset>-236855</wp:posOffset>
+          </wp:positionV>
+          <wp:extent cx="857250" cy="380365"/>
+          <wp:effectExtent l="0" t="0" r="0" b="635"/>
+          <wp:wrapNone/>
+          <wp:docPr id="1" name="Image 1" descr="Résultat de recherche d'images pour &quot;logo esgi&quot;"/>
+          <wp:cNvGraphicFramePr>
+            <a:graphicFrameLocks xmlns:a="http://schemas.openxmlformats.org/drawingml/2006/main" noChangeAspect="1"/>
+          </wp:cNvGraphicFramePr>
+          <a:graphic xmlns:a="http://schemas.openxmlformats.org/drawingml/2006/main">
+            <a:graphicData uri="http://schemas.openxmlformats.org/drawingml/2006/picture">
+              <pic:pic xmlns:pic="http://schemas.openxmlformats.org/drawingml/2006/picture">
+                <pic:nvPicPr>
+                  <pic:cNvPr id="0" name="Picture 1" descr="Résultat de recherche d'images pour &quot;logo esgi&quot;"/>
+                  <pic:cNvPicPr>
+                    <a:picLocks noChangeAspect="1" noChangeArrowheads="1"/>
+                  </pic:cNvPicPr>
+                </pic:nvPicPr>
+                <pic:blipFill rotWithShape="1">
+                  <a:blip r:embed="rId1" cstate="print">
+                    <a:extLst>
+                      <a:ext uri="{28A0092B-C50C-407E-A947-70E740481C1C}">
+                        <a14:useLocalDpi xmlns:a14="http://schemas.microsoft.com/office/drawing/2010/main" val="0"/>
+                      </a:ext>
+                    </a:extLst>
+                  </a:blip>
+                  <a:srcRect l="11811" t="9837" r="12178" b="41351"/>
+                  <a:stretch/>
+                </pic:blipFill>
+                <pic:spPr bwMode="auto">
+                  <a:xfrm>
+                    <a:off x="0" y="0"/>
+                    <a:ext cx="857250" cy="380365"/>
+                  </a:xfrm>
+                  <a:prstGeom prst="rect">
+                    <a:avLst/>
+                  </a:prstGeom>
+                  <a:noFill/>
+                  <a:ln>
+                    <a:noFill/>
+                  </a:ln>
+                  <a:extLst>
+                    <a:ext uri="{53640926-AAD7-44D8-BBD7-CCE9431645EC}">
+                      <a14:shadowObscured xmlns:a14="http://schemas.microsoft.com/office/drawing/2010/main"/>
+                    </a:ext>
+                  </a:extLst>
+                </pic:spPr>
+              </pic:pic>
+            </a:graphicData>
+          </a:graphic>
+          <wp14:sizeRelH relativeFrom="margin">
+            <wp14:pctWidth>0</wp14:pctWidth>
+          </wp14:sizeRelH>
+          <wp14:sizeRelV relativeFrom="margin">
+            <wp14:pctHeight>0</wp14:pctHeight>
+          </wp14:sizeRelV>
+        </wp:anchor>
+      </w:drawing>
+    </w:r>
+    <w:r>
+      <w:rPr>
+        <w:rFonts w:cstheme="minorHAnsi"/>
+        <w:noProof/>
+      </w:rPr>
+      <w:drawing>
+        <wp:anchor distT="0" distB="0" distL="114300" distR="114300" simplePos="0" relativeHeight="251665408" behindDoc="0" locked="0" layoutInCell="1" allowOverlap="1" wp14:anchorId="7E1CE5ED" wp14:editId="4CB8DEBC">
+          <wp:simplePos x="0" y="0"/>
+          <wp:positionH relativeFrom="margin">
+            <wp:posOffset>4384040</wp:posOffset>
+          </wp:positionH>
+          <wp:positionV relativeFrom="paragraph">
+            <wp:posOffset>-201930</wp:posOffset>
+          </wp:positionV>
+          <wp:extent cx="963930" cy="301625"/>
+          <wp:effectExtent l="0" t="0" r="0" b="3175"/>
+          <wp:wrapNone/>
+          <wp:docPr id="5" name="Image 5"/>
+          <wp:cNvGraphicFramePr>
+            <a:graphicFrameLocks xmlns:a="http://schemas.openxmlformats.org/drawingml/2006/main" noChangeAspect="1"/>
+          </wp:cNvGraphicFramePr>
+          <a:graphic xmlns:a="http://schemas.openxmlformats.org/drawingml/2006/main">
+            <a:graphicData uri="http://schemas.openxmlformats.org/drawingml/2006/picture">
+              <pic:pic xmlns:pic="http://schemas.openxmlformats.org/drawingml/2006/picture">
+                <pic:nvPicPr>
+                  <pic:cNvPr id="0" name="Picture 2"/>
+                  <pic:cNvPicPr>
+                    <a:picLocks noChangeAspect="1" noChangeArrowheads="1"/>
+                  </pic:cNvPicPr>
+                </pic:nvPicPr>
+                <pic:blipFill rotWithShape="1">
+                  <a:blip r:embed="rId2">
+                    <a:extLst>
+                      <a:ext uri="{28A0092B-C50C-407E-A947-70E740481C1C}">
+                        <a14:useLocalDpi xmlns:a14="http://schemas.microsoft.com/office/drawing/2010/main" val="0"/>
+                      </a:ext>
+                    </a:extLst>
+                  </a:blip>
+                  <a:srcRect t="60488" b="8189"/>
+                  <a:stretch/>
+                </pic:blipFill>
+                <pic:spPr bwMode="auto">
+                  <a:xfrm>
+                    <a:off x="0" y="0"/>
+                    <a:ext cx="963930" cy="301625"/>
+                  </a:xfrm>
+                  <a:prstGeom prst="rect">
+                    <a:avLst/>
+                  </a:prstGeom>
+                  <a:noFill/>
+                  <a:ln>
+                    <a:noFill/>
+                  </a:ln>
+                  <a:extLst>
+                    <a:ext uri="{53640926-AAD7-44D8-BBD7-CCE9431645EC}">
+                      <a14:shadowObscured xmlns:a14="http://schemas.microsoft.com/office/drawing/2010/main"/>
+                    </a:ext>
+                  </a:extLst>
+                </pic:spPr>
+              </pic:pic>
+            </a:graphicData>
+          </a:graphic>
+          <wp14:sizeRelH relativeFrom="margin">
+            <wp14:pctWidth>0</wp14:pctWidth>
+          </wp14:sizeRelH>
+          <wp14:sizeRelV relativeFrom="margin">
+            <wp14:pctHeight>0</wp14:pctHeight>
+          </wp14:sizeRelV>
+        </wp:anchor>
+      </w:drawing>
+    </w:r>
+    <w:r>
+      <w:rPr>
+        <w:rFonts w:cstheme="minorHAnsi"/>
+        <w:noProof/>
+      </w:rPr>
+      <w:drawing>
+        <wp:anchor distT="0" distB="0" distL="114300" distR="114300" simplePos="0" relativeHeight="251663360" behindDoc="0" locked="0" layoutInCell="1" allowOverlap="1" wp14:anchorId="3A974983" wp14:editId="34DAE611">
+          <wp:simplePos x="0" y="0"/>
+          <wp:positionH relativeFrom="margin">
+            <wp:posOffset>5358130</wp:posOffset>
+          </wp:positionH>
+          <wp:positionV relativeFrom="paragraph">
+            <wp:posOffset>-262700</wp:posOffset>
+          </wp:positionV>
+          <wp:extent cx="758825" cy="427990"/>
+          <wp:effectExtent l="0" t="0" r="3175" b="0"/>
+          <wp:wrapNone/>
+          <wp:docPr id="4" name="Image 4"/>
+          <wp:cNvGraphicFramePr>
+            <a:graphicFrameLocks xmlns:a="http://schemas.openxmlformats.org/drawingml/2006/main" noChangeAspect="1"/>
+          </wp:cNvGraphicFramePr>
+          <a:graphic xmlns:a="http://schemas.openxmlformats.org/drawingml/2006/main">
+            <a:graphicData uri="http://schemas.openxmlformats.org/drawingml/2006/picture">
+              <pic:pic xmlns:pic="http://schemas.openxmlformats.org/drawingml/2006/picture">
+                <pic:nvPicPr>
+                  <pic:cNvPr id="0" name="Picture 2"/>
+                  <pic:cNvPicPr>
+                    <a:picLocks noChangeAspect="1" noChangeArrowheads="1"/>
+                  </pic:cNvPicPr>
+                </pic:nvPicPr>
+                <pic:blipFill rotWithShape="1">
+                  <a:blip r:embed="rId2">
+                    <a:extLst>
+                      <a:ext uri="{28A0092B-C50C-407E-A947-70E740481C1C}">
+                        <a14:useLocalDpi xmlns:a14="http://schemas.microsoft.com/office/drawing/2010/main" val="0"/>
+                      </a:ext>
+                    </a:extLst>
+                  </a:blip>
+                  <a:srcRect b="43544"/>
+                  <a:stretch/>
+                </pic:blipFill>
+                <pic:spPr bwMode="auto">
+                  <a:xfrm>
+                    <a:off x="0" y="0"/>
+                    <a:ext cx="758825" cy="427990"/>
+                  </a:xfrm>
+                  <a:prstGeom prst="rect">
+                    <a:avLst/>
+                  </a:prstGeom>
+                  <a:noFill/>
+                  <a:ln>
+                    <a:noFill/>
+                  </a:ln>
+                  <a:extLst>
+                    <a:ext uri="{53640926-AAD7-44D8-BBD7-CCE9431645EC}">
+                      <a14:shadowObscured xmlns:a14="http://schemas.microsoft.com/office/drawing/2010/main"/>
+                    </a:ext>
+                  </a:extLst>
+                </pic:spPr>
+              </pic:pic>
+            </a:graphicData>
+          </a:graphic>
+          <wp14:sizeRelH relativeFrom="margin">
+            <wp14:pctWidth>0</wp14:pctWidth>
+          </wp14:sizeRelH>
+          <wp14:sizeRelV relativeFrom="margin">
+            <wp14:pctHeight>0</wp14:pctHeight>
+          </wp14:sizeRelV>
+        </wp:anchor>
+      </w:drawing>
     </w:r>
   </w:p>
 </w:hdr>
@@ -5961,8 +6053,8 @@
   <w:abstractNum w:abstractNumId="19" w15:restartNumberingAfterBreak="0">
     <w:nsid w:val="4069354A"/>
     <w:multiLevelType w:val="hybridMultilevel"/>
-    <w:tmpl w:val="9CFCE6B6"/>
-    <w:lvl w:ilvl="0" w:tplc="B02E4A6E">
+    <w:tmpl w:val="82AED058"/>
+    <w:lvl w:ilvl="0" w:tplc="651EB69E">
       <w:start w:val="1"/>
       <w:numFmt w:val="lowerLetter"/>
       <w:lvlText w:val="%1."/>
@@ -5972,6 +6064,7 @@
       </w:pPr>
       <w:rPr>
         <w:rFonts w:asciiTheme="minorHAnsi" w:eastAsiaTheme="minorEastAsia" w:hAnsiTheme="minorHAnsi" w:cstheme="minorBidi"/>
+        <w:color w:val="0DD5D2"/>
       </w:rPr>
     </w:lvl>
     <w:lvl w:ilvl="1" w:tplc="040C0019" w:tentative="1">
@@ -6050,8 +6143,8 @@
   <w:abstractNum w:abstractNumId="20" w15:restartNumberingAfterBreak="0">
     <w:nsid w:val="461E4238"/>
     <w:multiLevelType w:val="hybridMultilevel"/>
-    <w:tmpl w:val="F0966AAA"/>
-    <w:lvl w:ilvl="0" w:tplc="7F8C9ECC">
+    <w:tmpl w:val="18781280"/>
+    <w:lvl w:ilvl="0" w:tplc="0F06D32A">
       <w:start w:val="1"/>
       <w:numFmt w:val="upperRoman"/>
       <w:lvlText w:val="%1."/>
@@ -6061,7 +6154,7 @@
       </w:pPr>
       <w:rPr>
         <w:rFonts w:hint="default"/>
-        <w:color w:val="0070C0"/>
+        <w:color w:val="7020EE"/>
       </w:rPr>
     </w:lvl>
     <w:lvl w:ilvl="1" w:tplc="040C0019" w:tentative="1">
@@ -8818,6 +8911,591 @@
 </w:styles>
 </file>
 
+<file path=word/glossary/document.xml><?xml version="1.0" encoding="utf-8"?>
+<w:glossaryDocument xmlns:wpc="http://schemas.microsoft.com/office/word/2010/wordprocessingCanvas" xmlns:cx="http://schemas.microsoft.com/office/drawing/2014/chartex" xmlns:cx1="http://schemas.microsoft.com/office/drawing/2015/9/8/chartex" xmlns:cx2="http://schemas.microsoft.com/office/drawing/2015/10/21/chartex" xmlns:cx3="http://schemas.microsoft.com/office/drawing/2016/5/9/chartex" xmlns:cx4="http://schemas.microsoft.com/office/drawing/2016/5/10/chartex" xmlns:cx5="http://schemas.microsoft.com/office/drawing/2016/5/11/chartex" xmlns:cx6="http://schemas.microsoft.com/office/drawing/2016/5/12/chartex" xmlns:cx7="http://schemas.microsoft.com/office/drawing/2016/5/13/chartex" xmlns:cx8="http://schemas.microsoft.com/office/drawing/2016/5/14/chartex" xmlns:mc="http://schemas.openxmlformats.org/markup-compatibility/2006" xmlns:aink="http://schemas.microsoft.com/office/drawing/2016/ink" xmlns:am3d="http://schemas.microsoft.com/office/drawing/2017/model3d" xmlns:o="urn:schemas-microsoft-com:office:office" xmlns:r="http://schemas.openxmlformats.org/officeDocument/2006/relationships" xmlns:m="http://schemas.openxmlformats.org/officeDocument/2006/math" xmlns:v="urn:schemas-microsoft-com:vml" xmlns:wp14="http://schemas.microsoft.com/office/word/2010/wordprocessingDrawing" xmlns:wp="http://schemas.openxmlformats.org/drawingml/2006/wordprocessingDrawing" xmlns:w10="urn:schemas-microsoft-com:office:word" xmlns:w="http://schemas.openxmlformats.org/wordprocessingml/2006/main" xmlns:w14="http://schemas.microsoft.com/office/word/2010/wordml" xmlns:w15="http://schemas.microsoft.com/office/word/2012/wordml" xmlns:w16cid="http://schemas.microsoft.com/office/word/2016/wordml/cid" xmlns:w16se="http://schemas.microsoft.com/office/word/2015/wordml/symex" xmlns:wpg="http://schemas.microsoft.com/office/word/2010/wordprocessingGroup" xmlns:wpi="http://schemas.microsoft.com/office/word/2010/wordprocessingInk" xmlns:wne="http://schemas.microsoft.com/office/word/2006/wordml" xmlns:wps="http://schemas.microsoft.com/office/word/2010/wordprocessingShape" mc:Ignorable="w14 w15 w16se w16cid wp14">
+  <w:docParts>
+    <w:docPart>
+      <w:docPartPr>
+        <w:name w:val="CAB45F4EAA224C9FA74F9DF26FFB0659"/>
+        <w:category>
+          <w:name w:val="Général"/>
+          <w:gallery w:val="placeholder"/>
+        </w:category>
+        <w:types>
+          <w:type w:val="bbPlcHdr"/>
+        </w:types>
+        <w:behaviors>
+          <w:behavior w:val="content"/>
+        </w:behaviors>
+        <w:guid w:val="{345F7D5C-5440-4F8C-AACF-69A028386376}"/>
+      </w:docPartPr>
+      <w:docPartBody>
+        <w:p>
+          <w:pPr>
+            <w:pStyle w:val="CAB45F4EAA224C9FA74F9DF26FFB0659"/>
+          </w:pPr>
+          <w:r>
+            <w:rPr>
+              <w:rStyle w:val="Textedelespacerserv"/>
+            </w:rPr>
+            <w:t>[Auteur]</w:t>
+          </w:r>
+        </w:p>
+      </w:docPartBody>
+    </w:docPart>
+  </w:docParts>
+</w:glossaryDocument>
+</file>
+
+<file path=word/glossary/fontTable.xml><?xml version="1.0" encoding="utf-8"?>
+<w:fonts xmlns:mc="http://schemas.openxmlformats.org/markup-compatibility/2006" xmlns:r="http://schemas.openxmlformats.org/officeDocument/2006/relationships" xmlns:w="http://schemas.openxmlformats.org/wordprocessingml/2006/main" xmlns:w14="http://schemas.microsoft.com/office/word/2010/wordml" xmlns:w15="http://schemas.microsoft.com/office/word/2012/wordml" xmlns:w16cid="http://schemas.microsoft.com/office/word/2016/wordml/cid" xmlns:w16se="http://schemas.microsoft.com/office/word/2015/wordml/symex" mc:Ignorable="w14 w15 w16se w16cid">
+  <w:font w:name="Times New Roman">
+    <w:panose1 w:val="02020603050405020304"/>
+    <w:charset w:val="00"/>
+    <w:family w:val="roman"/>
+    <w:pitch w:val="variable"/>
+    <w:sig w:usb0="E0002EFF" w:usb1="C000785B" w:usb2="00000009" w:usb3="00000000" w:csb0="000001FF" w:csb1="00000000"/>
+  </w:font>
+  <w:font w:name="Calibri">
+    <w:panose1 w:val="020F0502020204030204"/>
+    <w:charset w:val="00"/>
+    <w:family w:val="swiss"/>
+    <w:pitch w:val="variable"/>
+    <w:sig w:usb0="E4002EFF" w:usb1="C000247B" w:usb2="00000009" w:usb3="00000000" w:csb0="000001FF" w:csb1="00000000"/>
+  </w:font>
+  <w:font w:name="Symbol">
+    <w:panose1 w:val="05050102010706020507"/>
+    <w:charset w:val="02"/>
+    <w:family w:val="roman"/>
+    <w:pitch w:val="variable"/>
+    <w:sig w:usb0="00000000" w:usb1="10000000" w:usb2="00000000" w:usb3="00000000" w:csb0="80000000" w:csb1="00000000"/>
+  </w:font>
+  <w:font w:name="Courier New">
+    <w:panose1 w:val="02070309020205020404"/>
+    <w:charset w:val="00"/>
+    <w:family w:val="modern"/>
+    <w:pitch w:val="fixed"/>
+    <w:sig w:usb0="E0002EFF" w:usb1="C0007843" w:usb2="00000009" w:usb3="00000000" w:csb0="000001FF" w:csb1="00000000"/>
+  </w:font>
+  <w:font w:name="Wingdings">
+    <w:panose1 w:val="05000000000000000000"/>
+    <w:charset w:val="02"/>
+    <w:family w:val="auto"/>
+    <w:pitch w:val="variable"/>
+    <w:sig w:usb0="00000000" w:usb1="10000000" w:usb2="00000000" w:usb3="00000000" w:csb0="80000000" w:csb1="00000000"/>
+  </w:font>
+  <w:font w:name="Arial">
+    <w:panose1 w:val="020B0604020202020204"/>
+    <w:charset w:val="00"/>
+    <w:family w:val="swiss"/>
+    <w:pitch w:val="variable"/>
+    <w:sig w:usb0="E0002EFF" w:usb1="C000785B" w:usb2="00000009" w:usb3="00000000" w:csb0="000001FF" w:csb1="00000000"/>
+  </w:font>
+  <w:font w:name="Calibri Light">
+    <w:panose1 w:val="020F0302020204030204"/>
+    <w:charset w:val="00"/>
+    <w:family w:val="swiss"/>
+    <w:pitch w:val="variable"/>
+    <w:sig w:usb0="E4002EFF" w:usb1="C000247B" w:usb2="00000009" w:usb3="00000000" w:csb0="000001FF" w:csb1="00000000"/>
+  </w:font>
+</w:fonts>
+</file>
+
+<file path=word/glossary/settings.xml><?xml version="1.0" encoding="utf-8"?>
+<w:settings xmlns:mc="http://schemas.openxmlformats.org/markup-compatibility/2006" xmlns:o="urn:schemas-microsoft-com:office:office" xmlns:r="http://schemas.openxmlformats.org/officeDocument/2006/relationships" xmlns:m="http://schemas.openxmlformats.org/officeDocument/2006/math" xmlns:v="urn:schemas-microsoft-com:vml" xmlns:w10="urn:schemas-microsoft-com:office:word" xmlns:w="http://schemas.openxmlformats.org/wordprocessingml/2006/main" xmlns:w14="http://schemas.microsoft.com/office/word/2010/wordml" xmlns:w15="http://schemas.microsoft.com/office/word/2012/wordml" xmlns:w16cid="http://schemas.microsoft.com/office/word/2016/wordml/cid" xmlns:w16se="http://schemas.microsoft.com/office/word/2015/wordml/symex" xmlns:sl="http://schemas.openxmlformats.org/schemaLibrary/2006/main" mc:Ignorable="w14 w15 w16se w16cid">
+  <w:view w:val="normal"/>
+  <w:defaultTabStop w:val="708"/>
+  <w:hyphenationZone w:val="425"/>
+  <w:characterSpacingControl w:val="doNotCompress"/>
+  <w:compat>
+    <w:useFELayout/>
+    <w:compatSetting w:name="compatibilityMode" w:uri="http://schemas.microsoft.com/office/word" w:val="15"/>
+    <w:compatSetting w:name="overrideTableStyleFontSizeAndJustification" w:uri="http://schemas.microsoft.com/office/word" w:val="1"/>
+    <w:compatSetting w:name="enableOpenTypeFeatures" w:uri="http://schemas.microsoft.com/office/word" w:val="1"/>
+    <w:compatSetting w:name="doNotFlipMirrorIndents" w:uri="http://schemas.microsoft.com/office/word" w:val="1"/>
+    <w:compatSetting w:name="differentiateMultirowTableHeaders" w:uri="http://schemas.microsoft.com/office/word" w:val="1"/>
+    <w:compatSetting w:name="useWord2013TrackBottomHyphenation" w:uri="http://schemas.microsoft.com/office/word" w:val="0"/>
+  </w:compat>
+  <w:rsids>
+    <w:rsidRoot w:val="00EC1F23"/>
+    <w:rsid w:val="00E95E5D"/>
+    <w:rsid w:val="00EC1F23"/>
+  </w:rsids>
+  <m:mathPr>
+    <m:mathFont m:val="Cambria Math"/>
+    <m:brkBin m:val="before"/>
+    <m:brkBinSub m:val="--"/>
+    <m:smallFrac m:val="0"/>
+    <m:dispDef/>
+    <m:lMargin m:val="0"/>
+    <m:rMargin m:val="0"/>
+    <m:defJc m:val="centerGroup"/>
+    <m:wrapIndent m:val="1440"/>
+    <m:intLim m:val="subSup"/>
+    <m:naryLim m:val="undOvr"/>
+  </m:mathPr>
+  <w:themeFontLang w:val="fr-FR"/>
+  <w:clrSchemeMapping w:bg1="light1" w:t1="dark1" w:bg2="light2" w:t2="dark2" w:accent1="accent1" w:accent2="accent2" w:accent3="accent3" w:accent4="accent4" w:accent5="accent5" w:accent6="accent6" w:hyperlink="hyperlink" w:followedHyperlink="followedHyperlink"/>
+  <w:decimalSymbol w:val=","/>
+  <w:listSeparator w:val=";"/>
+  <w15:chartTrackingRefBased/>
+</w:settings>
+</file>
+
+<file path=word/glossary/styles.xml><?xml version="1.0" encoding="utf-8"?>
+<w:styles xmlns:mc="http://schemas.openxmlformats.org/markup-compatibility/2006" xmlns:r="http://schemas.openxmlformats.org/officeDocument/2006/relationships" xmlns:w="http://schemas.openxmlformats.org/wordprocessingml/2006/main" xmlns:w14="http://schemas.microsoft.com/office/word/2010/wordml" xmlns:w15="http://schemas.microsoft.com/office/word/2012/wordml" xmlns:w16cid="http://schemas.microsoft.com/office/word/2016/wordml/cid" xmlns:w16se="http://schemas.microsoft.com/office/word/2015/wordml/symex" mc:Ignorable="w14 w15 w16se w16cid">
+  <w:docDefaults>
+    <w:rPrDefault>
+      <w:rPr>
+        <w:rFonts w:asciiTheme="minorHAnsi" w:eastAsiaTheme="minorEastAsia" w:hAnsiTheme="minorHAnsi" w:cstheme="minorBidi"/>
+        <w:sz w:val="22"/>
+        <w:szCs w:val="22"/>
+        <w:lang w:val="fr-FR" w:eastAsia="fr-FR" w:bidi="ar-SA"/>
+      </w:rPr>
+    </w:rPrDefault>
+    <w:pPrDefault>
+      <w:pPr>
+        <w:spacing w:after="160" w:line="259" w:lineRule="auto"/>
+      </w:pPr>
+    </w:pPrDefault>
+  </w:docDefaults>
+  <w:latentStyles w:defLockedState="0" w:defUIPriority="99" w:defSemiHidden="0" w:defUnhideWhenUsed="0" w:defQFormat="0" w:count="376">
+    <w:lsdException w:name="Normal" w:uiPriority="0" w:qFormat="1"/>
+    <w:lsdException w:name="heading 1" w:uiPriority="9" w:qFormat="1"/>
+    <w:lsdException w:name="heading 2" w:semiHidden="1" w:uiPriority="9" w:unhideWhenUsed="1" w:qFormat="1"/>
+    <w:lsdException w:name="heading 3" w:semiHidden="1" w:uiPriority="9" w:unhideWhenUsed="1" w:qFormat="1"/>
+    <w:lsdException w:name="heading 4" w:semiHidden="1" w:uiPriority="9" w:unhideWhenUsed="1" w:qFormat="1"/>
+    <w:lsdException w:name="heading 5" w:semiHidden="1" w:uiPriority="9" w:unhideWhenUsed="1" w:qFormat="1"/>
+    <w:lsdException w:name="heading 6" w:semiHidden="1" w:uiPriority="9" w:unhideWhenUsed="1" w:qFormat="1"/>
+    <w:lsdException w:name="heading 7" w:semiHidden="1" w:uiPriority="9" w:unhideWhenUsed="1" w:qFormat="1"/>
+    <w:lsdException w:name="heading 8" w:semiHidden="1" w:uiPriority="9" w:unhideWhenUsed="1" w:qFormat="1"/>
+    <w:lsdException w:name="heading 9" w:semiHidden="1" w:uiPriority="9" w:unhideWhenUsed="1" w:qFormat="1"/>
+    <w:lsdException w:name="index 1" w:semiHidden="1" w:unhideWhenUsed="1"/>
+    <w:lsdException w:name="index 2" w:semiHidden="1" w:unhideWhenUsed="1"/>
+    <w:lsdException w:name="index 3" w:semiHidden="1" w:unhideWhenUsed="1"/>
+    <w:lsdException w:name="index 4" w:semiHidden="1" w:unhideWhenUsed="1"/>
+    <w:lsdException w:name="index 5" w:semiHidden="1" w:unhideWhenUsed="1"/>
+    <w:lsdException w:name="index 6" w:semiHidden="1" w:unhideWhenUsed="1"/>
+    <w:lsdException w:name="index 7" w:semiHidden="1" w:unhideWhenUsed="1"/>
+    <w:lsdException w:name="index 8" w:semiHidden="1" w:unhideWhenUsed="1"/>
+    <w:lsdException w:name="index 9" w:semiHidden="1" w:unhideWhenUsed="1"/>
+    <w:lsdException w:name="toc 1" w:semiHidden="1" w:uiPriority="39" w:unhideWhenUsed="1"/>
+    <w:lsdException w:name="toc 2" w:semiHidden="1" w:uiPriority="39" w:unhideWhenUsed="1"/>
+    <w:lsdException w:name="toc 3" w:semiHidden="1" w:uiPriority="39" w:unhideWhenUsed="1"/>
+    <w:lsdException w:name="toc 4" w:semiHidden="1" w:uiPriority="39" w:unhideWhenUsed="1"/>
+    <w:lsdException w:name="toc 5" w:semiHidden="1" w:uiPriority="39" w:unhideWhenUsed="1"/>
+    <w:lsdException w:name="toc 6" w:semiHidden="1" w:uiPriority="39" w:unhideWhenUsed="1"/>
+    <w:lsdException w:name="toc 7" w:semiHidden="1" w:uiPriority="39" w:unhideWhenUsed="1"/>
+    <w:lsdException w:name="toc 8" w:semiHidden="1" w:uiPriority="39" w:unhideWhenUsed="1"/>
+    <w:lsdException w:name="toc 9" w:semiHidden="1" w:uiPriority="39" w:unhideWhenUsed="1"/>
+    <w:lsdException w:name="Normal Indent" w:semiHidden="1" w:unhideWhenUsed="1"/>
+    <w:lsdException w:name="footnote text" w:semiHidden="1" w:unhideWhenUsed="1"/>
+    <w:lsdException w:name="annotation text" w:semiHidden="1" w:unhideWhenUsed="1"/>
+    <w:lsdException w:name="header" w:semiHidden="1" w:unhideWhenUsed="1"/>
+    <w:lsdException w:name="footer" w:semiHidden="1" w:unhideWhenUsed="1"/>
+    <w:lsdException w:name="index heading" w:semiHidden="1" w:unhideWhenUsed="1"/>
+    <w:lsdException w:name="caption" w:semiHidden="1" w:uiPriority="35" w:unhideWhenUsed="1" w:qFormat="1"/>
+    <w:lsdException w:name="table of figures" w:semiHidden="1" w:unhideWhenUsed="1"/>
+    <w:lsdException w:name="envelope address" w:semiHidden="1" w:unhideWhenUsed="1"/>
+    <w:lsdException w:name="envelope return" w:semiHidden="1" w:unhideWhenUsed="1"/>
+    <w:lsdException w:name="footnote reference" w:semiHidden="1" w:unhideWhenUsed="1"/>
+    <w:lsdException w:name="annotation reference" w:semiHidden="1" w:unhideWhenUsed="1"/>
+    <w:lsdException w:name="line number" w:semiHidden="1" w:unhideWhenUsed="1"/>
+    <w:lsdException w:name="page number" w:semiHidden="1" w:unhideWhenUsed="1"/>
+    <w:lsdException w:name="endnote reference" w:semiHidden="1" w:unhideWhenUsed="1"/>
+    <w:lsdException w:name="endnote text" w:semiHidden="1" w:unhideWhenUsed="1"/>
+    <w:lsdException w:name="table of authorities" w:semiHidden="1" w:unhideWhenUsed="1"/>
+    <w:lsdException w:name="macro" w:semiHidden="1" w:unhideWhenUsed="1"/>
+    <w:lsdException w:name="toa heading" w:semiHidden="1" w:unhideWhenUsed="1"/>
+    <w:lsdException w:name="List" w:semiHidden="1" w:unhideWhenUsed="1"/>
+    <w:lsdException w:name="List Bullet" w:semiHidden="1" w:unhideWhenUsed="1"/>
+    <w:lsdException w:name="List Number" w:semiHidden="1" w:unhideWhenUsed="1"/>
+    <w:lsdException w:name="List 2" w:semiHidden="1" w:unhideWhenUsed="1"/>
+    <w:lsdException w:name="List 3" w:semiHidden="1" w:unhideWhenUsed="1"/>
+    <w:lsdException w:name="List 4" w:semiHidden="1" w:unhideWhenUsed="1"/>
+    <w:lsdException w:name="List 5" w:semiHidden="1" w:unhideWhenUsed="1"/>
+    <w:lsdException w:name="List Bullet 2" w:semiHidden="1" w:unhideWhenUsed="1"/>
+    <w:lsdException w:name="List Bullet 3" w:semiHidden="1" w:unhideWhenUsed="1"/>
+    <w:lsdException w:name="List Bullet 4" w:semiHidden="1" w:unhideWhenUsed="1"/>
+    <w:lsdException w:name="List Bullet 5" w:semiHidden="1" w:unhideWhenUsed="1"/>
+    <w:lsdException w:name="List Number 2" w:semiHidden="1" w:unhideWhenUsed="1"/>
+    <w:lsdException w:name="List Number 3" w:semiHidden="1" w:unhideWhenUsed="1"/>
+    <w:lsdException w:name="List Number 4" w:semiHidden="1" w:unhideWhenUsed="1"/>
+    <w:lsdException w:name="List Number 5" w:semiHidden="1" w:unhideWhenUsed="1"/>
+    <w:lsdException w:name="Title" w:uiPriority="10" w:qFormat="1"/>
+    <w:lsdException w:name="Closing" w:semiHidden="1" w:unhideWhenUsed="1"/>
+    <w:lsdException w:name="Signature" w:semiHidden="1" w:unhideWhenUsed="1"/>
+    <w:lsdException w:name="Default Paragraph Font" w:semiHidden="1" w:uiPriority="1" w:unhideWhenUsed="1"/>
+    <w:lsdException w:name="Body Text" w:semiHidden="1" w:unhideWhenUsed="1"/>
+    <w:lsdException w:name="Body Text Indent" w:semiHidden="1" w:unhideWhenUsed="1"/>
+    <w:lsdException w:name="List Continue" w:semiHidden="1" w:unhideWhenUsed="1"/>
+    <w:lsdException w:name="List Continue 2" w:semiHidden="1" w:unhideWhenUsed="1"/>
+    <w:lsdException w:name="List Continue 3" w:semiHidden="1" w:unhideWhenUsed="1"/>
+    <w:lsdException w:name="List Continue 4" w:semiHidden="1" w:unhideWhenUsed="1"/>
+    <w:lsdException w:name="List Continue 5" w:semiHidden="1" w:unhideWhenUsed="1"/>
+    <w:lsdException w:name="Message Header" w:semiHidden="1" w:unhideWhenUsed="1"/>
+    <w:lsdException w:name="Subtitle" w:uiPriority="11" w:qFormat="1"/>
+    <w:lsdException w:name="Salutation" w:semiHidden="1" w:unhideWhenUsed="1"/>
+    <w:lsdException w:name="Date" w:semiHidden="1" w:unhideWhenUsed="1"/>
+    <w:lsdException w:name="Body Text First Indent" w:semiHidden="1" w:unhideWhenUsed="1"/>
+    <w:lsdException w:name="Body Text First Indent 2" w:semiHidden="1" w:unhideWhenUsed="1"/>
+    <w:lsdException w:name="Note Heading" w:semiHidden="1" w:unhideWhenUsed="1"/>
+    <w:lsdException w:name="Body Text 2" w:semiHidden="1" w:unhideWhenUsed="1"/>
+    <w:lsdException w:name="Body Text 3" w:semiHidden="1" w:unhideWhenUsed="1"/>
+    <w:lsdException w:name="Body Text Indent 2" w:semiHidden="1" w:unhideWhenUsed="1"/>
+    <w:lsdException w:name="Body Text Indent 3" w:semiHidden="1" w:unhideWhenUsed="1"/>
+    <w:lsdException w:name="Block Text" w:semiHidden="1" w:unhideWhenUsed="1"/>
+    <w:lsdException w:name="Hyperlink" w:semiHidden="1" w:unhideWhenUsed="1"/>
+    <w:lsdException w:name="FollowedHyperlink" w:semiHidden="1" w:unhideWhenUsed="1"/>
+    <w:lsdException w:name="Strong" w:uiPriority="22" w:qFormat="1"/>
+    <w:lsdException w:name="Emphasis" w:uiPriority="20" w:qFormat="1"/>
+    <w:lsdException w:name="Document Map" w:semiHidden="1" w:unhideWhenUsed="1"/>
+    <w:lsdException w:name="Plain Text" w:semiHidden="1" w:unhideWhenUsed="1"/>
+    <w:lsdException w:name="E-mail Signature" w:semiHidden="1" w:unhideWhenUsed="1"/>
+    <w:lsdException w:name="HTML Top of Form" w:semiHidden="1" w:unhideWhenUsed="1"/>
+    <w:lsdException w:name="HTML Bottom of Form" w:semiHidden="1" w:unhideWhenUsed="1"/>
+    <w:lsdException w:name="Normal (Web)" w:semiHidden="1" w:unhideWhenUsed="1"/>
+    <w:lsdException w:name="HTML Acronym" w:semiHidden="1" w:unhideWhenUsed="1"/>
+    <w:lsdException w:name="HTML Address" w:semiHidden="1" w:unhideWhenUsed="1"/>
+    <w:lsdException w:name="HTML Cite" w:semiHidden="1" w:unhideWhenUsed="1"/>
+    <w:lsdException w:name="HTML Code" w:semiHidden="1" w:unhideWhenUsed="1"/>
+    <w:lsdException w:name="HTML Definition" w:semiHidden="1" w:unhideWhenUsed="1"/>
+    <w:lsdException w:name="HTML Keyboard" w:semiHidden="1" w:unhideWhenUsed="1"/>
+    <w:lsdException w:name="HTML Preformatted" w:semiHidden="1" w:unhideWhenUsed="1"/>
+    <w:lsdException w:name="HTML Sample" w:semiHidden="1" w:unhideWhenUsed="1"/>
+    <w:lsdException w:name="HTML Typewriter" w:semiHidden="1" w:unhideWhenUsed="1"/>
+    <w:lsdException w:name="HTML Variable" w:semiHidden="1" w:unhideWhenUsed="1"/>
+    <w:lsdException w:name="Normal Table" w:semiHidden="1" w:unhideWhenUsed="1"/>
+    <w:lsdException w:name="annotation subject" w:semiHidden="1" w:unhideWhenUsed="1"/>
+    <w:lsdException w:name="No List" w:semiHidden="1" w:unhideWhenUsed="1"/>
+    <w:lsdException w:name="Outline List 1" w:semiHidden="1" w:unhideWhenUsed="1"/>
+    <w:lsdException w:name="Outline List 2" w:semiHidden="1" w:unhideWhenUsed="1"/>
+    <w:lsdException w:name="Outline List 3" w:semiHidden="1" w:unhideWhenUsed="1"/>
+    <w:lsdException w:name="Table Simple 1" w:semiHidden="1" w:unhideWhenUsed="1"/>
+    <w:lsdException w:name="Table Simple 2" w:semiHidden="1" w:unhideWhenUsed="1"/>
+    <w:lsdException w:name="Table Simple 3" w:semiHidden="1" w:unhideWhenUsed="1"/>
+    <w:lsdException w:name="Table Classic 1" w:semiHidden="1" w:unhideWhenUsed="1"/>
+    <w:lsdException w:name="Table Classic 2" w:semiHidden="1" w:unhideWhenUsed="1"/>
+    <w:lsdException w:name="Table Classic 3" w:semiHidden="1" w:unhideWhenUsed="1"/>
+    <w:lsdException w:name="Table Classic 4" w:semiHidden="1" w:unhideWhenUsed="1"/>
+    <w:lsdException w:name="Table Colorful 1" w:semiHidden="1" w:unhideWhenUsed="1"/>
+    <w:lsdException w:name="Table Colorful 2" w:semiHidden="1" w:unhideWhenUsed="1"/>
+    <w:lsdException w:name="Table Colorful 3" w:semiHidden="1" w:unhideWhenUsed="1"/>
+    <w:lsdException w:name="Table Columns 1" w:semiHidden="1" w:unhideWhenUsed="1"/>
+    <w:lsdException w:name="Table Columns 2" w:semiHidden="1" w:unhideWhenUsed="1"/>
+    <w:lsdException w:name="Table Columns 3" w:semiHidden="1" w:unhideWhenUsed="1"/>
+    <w:lsdException w:name="Table Columns 4" w:semiHidden="1" w:unhideWhenUsed="1"/>
+    <w:lsdException w:name="Table Columns 5" w:semiHidden="1" w:unhideWhenUsed="1"/>
+    <w:lsdException w:name="Table Grid 1" w:semiHidden="1" w:unhideWhenUsed="1"/>
+    <w:lsdException w:name="Table Grid 2" w:semiHidden="1" w:unhideWhenUsed="1"/>
+    <w:lsdException w:name="Table Grid 3" w:semiHidden="1" w:unhideWhenUsed="1"/>
+    <w:lsdException w:name="Table Grid 4" w:semiHidden="1" w:unhideWhenUsed="1"/>
+    <w:lsdException w:name="Table Grid 5" w:semiHidden="1" w:unhideWhenUsed="1"/>
+    <w:lsdException w:name="Table Grid 6" w:semiHidden="1" w:unhideWhenUsed="1"/>
+    <w:lsdException w:name="Table Grid 7" w:semiHidden="1" w:unhideWhenUsed="1"/>
+    <w:lsdException w:name="Table Grid 8" w:semiHidden="1" w:unhideWhenUsed="1"/>
+    <w:lsdException w:name="Table List 1" w:semiHidden="1" w:unhideWhenUsed="1"/>
+    <w:lsdException w:name="Table List 2" w:semiHidden="1" w:unhideWhenUsed="1"/>
+    <w:lsdException w:name="Table List 3" w:semiHidden="1" w:unhideWhenUsed="1"/>
+    <w:lsdException w:name="Table List 4" w:semiHidden="1" w:unhideWhenUsed="1"/>
+    <w:lsdException w:name="Table List 5" w:semiHidden="1" w:unhideWhenUsed="1"/>
+    <w:lsdException w:name="Table List 6" w:semiHidden="1" w:unhideWhenUsed="1"/>
+    <w:lsdException w:name="Table List 7" w:semiHidden="1" w:unhideWhenUsed="1"/>
+    <w:lsdException w:name="Table List 8" w:semiHidden="1" w:unhideWhenUsed="1"/>
+    <w:lsdException w:name="Table 3D effects 1" w:semiHidden="1" w:unhideWhenUsed="1"/>
+    <w:lsdException w:name="Table 3D effects 2" w:semiHidden="1" w:unhideWhenUsed="1"/>
+    <w:lsdException w:name="Table 3D effects 3" w:semiHidden="1" w:unhideWhenUsed="1"/>
+    <w:lsdException w:name="Table Contemporary" w:semiHidden="1" w:unhideWhenUsed="1"/>
+    <w:lsdException w:name="Table Elegant" w:semiHidden="1" w:unhideWhenUsed="1"/>
+    <w:lsdException w:name="Table Professional" w:semiHidden="1" w:unhideWhenUsed="1"/>
+    <w:lsdException w:name="Table Subtle 1" w:semiHidden="1" w:unhideWhenUsed="1"/>
+    <w:lsdException w:name="Table Subtle 2" w:semiHidden="1" w:unhideWhenUsed="1"/>
+    <w:lsdException w:name="Table Web 1" w:semiHidden="1" w:unhideWhenUsed="1"/>
+    <w:lsdException w:name="Table Web 2" w:semiHidden="1" w:unhideWhenUsed="1"/>
+    <w:lsdException w:name="Table Web 3" w:semiHidden="1" w:unhideWhenUsed="1"/>
+    <w:lsdException w:name="Balloon Text" w:semiHidden="1" w:unhideWhenUsed="1"/>
+    <w:lsdException w:name="Table Grid" w:uiPriority="39"/>
+    <w:lsdException w:name="Table Theme" w:semiHidden="1" w:unhideWhenUsed="1"/>
+    <w:lsdException w:name="Placeholder Text" w:semiHidden="1"/>
+    <w:lsdException w:name="No Spacing" w:uiPriority="1" w:qFormat="1"/>
+    <w:lsdException w:name="Light Shading" w:uiPriority="60"/>
+    <w:lsdException w:name="Light List" w:uiPriority="61"/>
+    <w:lsdException w:name="Light Grid" w:uiPriority="62"/>
+    <w:lsdException w:name="Medium Shading 1" w:uiPriority="63"/>
+    <w:lsdException w:name="Medium Shading 2" w:uiPriority="64"/>
+    <w:lsdException w:name="Medium List 1" w:uiPriority="65"/>
+    <w:lsdException w:name="Medium List 2" w:uiPriority="66"/>
+    <w:lsdException w:name="Medium Grid 1" w:uiPriority="67"/>
+    <w:lsdException w:name="Medium Grid 2" w:uiPriority="68"/>
+    <w:lsdException w:name="Medium Grid 3" w:uiPriority="69"/>
+    <w:lsdException w:name="Dark List" w:uiPriority="70"/>
+    <w:lsdException w:name="Colorful Shading" w:uiPriority="71"/>
+    <w:lsdException w:name="Colorful List" w:uiPriority="72"/>
+    <w:lsdException w:name="Colorful Grid" w:uiPriority="73"/>
+    <w:lsdException w:name="Light Shading Accent 1" w:uiPriority="60"/>
+    <w:lsdException w:name="Light List Accent 1" w:uiPriority="61"/>
+    <w:lsdException w:name="Light Grid Accent 1" w:uiPriority="62"/>
+    <w:lsdException w:name="Medium Shading 1 Accent 1" w:uiPriority="63"/>
+    <w:lsdException w:name="Medium Shading 2 Accent 1" w:uiPriority="64"/>
+    <w:lsdException w:name="Medium List 1 Accent 1" w:uiPriority="65"/>
+    <w:lsdException w:name="Revision" w:semiHidden="1"/>
+    <w:lsdException w:name="List Paragraph" w:uiPriority="34" w:qFormat="1"/>
+    <w:lsdException w:name="Quote" w:uiPriority="29" w:qFormat="1"/>
+    <w:lsdException w:name="Intense Quote" w:uiPriority="30" w:qFormat="1"/>
+    <w:lsdException w:name="Medium List 2 Accent 1" w:uiPriority="66"/>
+    <w:lsdException w:name="Medium Grid 1 Accent 1" w:uiPriority="67"/>
+    <w:lsdException w:name="Medium Grid 2 Accent 1" w:uiPriority="68"/>
+    <w:lsdException w:name="Medium Grid 3 Accent 1" w:uiPriority="69"/>
+    <w:lsdException w:name="Dark List Accent 1" w:uiPriority="70"/>
+    <w:lsdException w:name="Colorful Shading Accent 1" w:uiPriority="71"/>
+    <w:lsdException w:name="Colorful List Accent 1" w:uiPriority="72"/>
+    <w:lsdException w:name="Colorful Grid Accent 1" w:uiPriority="73"/>
+    <w:lsdException w:name="Light Shading Accent 2" w:uiPriority="60"/>
+    <w:lsdException w:name="Light List Accent 2" w:uiPriority="61"/>
+    <w:lsdException w:name="Light Grid Accent 2" w:uiPriority="62"/>
+    <w:lsdException w:name="Medium Shading 1 Accent 2" w:uiPriority="63"/>
+    <w:lsdException w:name="Medium Shading 2 Accent 2" w:uiPriority="64"/>
+    <w:lsdException w:name="Medium List 1 Accent 2" w:uiPriority="65"/>
+    <w:lsdException w:name="Medium List 2 Accent 2" w:uiPriority="66"/>
+    <w:lsdException w:name="Medium Grid 1 Accent 2" w:uiPriority="67"/>
+    <w:lsdException w:name="Medium Grid 2 Accent 2" w:uiPriority="68"/>
+    <w:lsdException w:name="Medium Grid 3 Accent 2" w:uiPriority="69"/>
+    <w:lsdException w:name="Dark List Accent 2" w:uiPriority="70"/>
+    <w:lsdException w:name="Colorful Shading Accent 2" w:uiPriority="71"/>
+    <w:lsdException w:name="Colorful List Accent 2" w:uiPriority="72"/>
+    <w:lsdException w:name="Colorful Grid Accent 2" w:uiPriority="73"/>
+    <w:lsdException w:name="Light Shading Accent 3" w:uiPriority="60"/>
+    <w:lsdException w:name="Light List Accent 3" w:uiPriority="61"/>
+    <w:lsdException w:name="Light Grid Accent 3" w:uiPriority="62"/>
+    <w:lsdException w:name="Medium Shading 1 Accent 3" w:uiPriority="63"/>
+    <w:lsdException w:name="Medium Shading 2 Accent 3" w:uiPriority="64"/>
+    <w:lsdException w:name="Medium List 1 Accent 3" w:uiPriority="65"/>
+    <w:lsdException w:name="Medium List 2 Accent 3" w:uiPriority="66"/>
+    <w:lsdException w:name="Medium Grid 1 Accent 3" w:uiPriority="67"/>
+    <w:lsdException w:name="Medium Grid 2 Accent 3" w:uiPriority="68"/>
+    <w:lsdException w:name="Medium Grid 3 Accent 3" w:uiPriority="69"/>
+    <w:lsdException w:name="Dark List Accent 3" w:uiPriority="70"/>
+    <w:lsdException w:name="Colorful Shading Accent 3" w:uiPriority="71"/>
+    <w:lsdException w:name="Colorful List Accent 3" w:uiPriority="72"/>
+    <w:lsdException w:name="Colorful Grid Accent 3" w:uiPriority="73"/>
+    <w:lsdException w:name="Light Shading Accent 4" w:uiPriority="60"/>
+    <w:lsdException w:name="Light List Accent 4" w:uiPriority="61"/>
+    <w:lsdException w:name="Light Grid Accent 4" w:uiPriority="62"/>
+    <w:lsdException w:name="Medium Shading 1 Accent 4" w:uiPriority="63"/>
+    <w:lsdException w:name="Medium Shading 2 Accent 4" w:uiPriority="64"/>
+    <w:lsdException w:name="Medium List 1 Accent 4" w:uiPriority="65"/>
+    <w:lsdException w:name="Medium List 2 Accent 4" w:uiPriority="66"/>
+    <w:lsdException w:name="Medium Grid 1 Accent 4" w:uiPriority="67"/>
+    <w:lsdException w:name="Medium Grid 2 Accent 4" w:uiPriority="68"/>
+    <w:lsdException w:name="Medium Grid 3 Accent 4" w:uiPriority="69"/>
+    <w:lsdException w:name="Dark List Accent 4" w:uiPriority="70"/>
+    <w:lsdException w:name="Colorful Shading Accent 4" w:uiPriority="71"/>
+    <w:lsdException w:name="Colorful List Accent 4" w:uiPriority="72"/>
+    <w:lsdException w:name="Colorful Grid Accent 4" w:uiPriority="73"/>
+    <w:lsdException w:name="Light Shading Accent 5" w:uiPriority="60"/>
+    <w:lsdException w:name="Light List Accent 5" w:uiPriority="61"/>
+    <w:lsdException w:name="Light Grid Accent 5" w:uiPriority="62"/>
+    <w:lsdException w:name="Medium Shading 1 Accent 5" w:uiPriority="63"/>
+    <w:lsdException w:name="Medium Shading 2 Accent 5" w:uiPriority="64"/>
+    <w:lsdException w:name="Medium List 1 Accent 5" w:uiPriority="65"/>
+    <w:lsdException w:name="Medium List 2 Accent 5" w:uiPriority="66"/>
+    <w:lsdException w:name="Medium Grid 1 Accent 5" w:uiPriority="67"/>
+    <w:lsdException w:name="Medium Grid 2 Accent 5" w:uiPriority="68"/>
+    <w:lsdException w:name="Medium Grid 3 Accent 5" w:uiPriority="69"/>
+    <w:lsdException w:name="Dark List Accent 5" w:uiPriority="70"/>
+    <w:lsdException w:name="Colorful Shading Accent 5" w:uiPriority="71"/>
+    <w:lsdException w:name="Colorful List Accent 5" w:uiPriority="72"/>
+    <w:lsdException w:name="Colorful Grid Accent 5" w:uiPriority="73"/>
+    <w:lsdException w:name="Light Shading Accent 6" w:uiPriority="60"/>
+    <w:lsdException w:name="Light List Accent 6" w:uiPriority="61"/>
+    <w:lsdException w:name="Light Grid Accent 6" w:uiPriority="62"/>
+    <w:lsdException w:name="Medium Shading 1 Accent 6" w:uiPriority="63"/>
+    <w:lsdException w:name="Medium Shading 2 Accent 6" w:uiPriority="64"/>
+    <w:lsdException w:name="Medium List 1 Accent 6" w:uiPriority="65"/>
+    <w:lsdException w:name="Medium List 2 Accent 6" w:uiPriority="66"/>
+    <w:lsdException w:name="Medium Grid 1 Accent 6" w:uiPriority="67"/>
+    <w:lsdException w:name="Medium Grid 2 Accent 6" w:uiPriority="68"/>
+    <w:lsdException w:name="Medium Grid 3 Accent 6" w:uiPriority="69"/>
+    <w:lsdException w:name="Dark List Accent 6" w:uiPriority="70"/>
+    <w:lsdException w:name="Colorful Shading Accent 6" w:uiPriority="71"/>
+    <w:lsdException w:name="Colorful List Accent 6" w:uiPriority="72"/>
+    <w:lsdException w:name="Colorful Grid Accent 6" w:uiPriority="73"/>
+    <w:lsdException w:name="Subtle Emphasis" w:uiPriority="19" w:qFormat="1"/>
+    <w:lsdException w:name="Intense Emphasis" w:uiPriority="21" w:qFormat="1"/>
+    <w:lsdException w:name="Subtle Reference" w:uiPriority="31" w:qFormat="1"/>
+    <w:lsdException w:name="Intense Reference" w:uiPriority="32" w:qFormat="1"/>
+    <w:lsdException w:name="Book Title" w:uiPriority="33" w:qFormat="1"/>
+    <w:lsdException w:name="Bibliography" w:semiHidden="1" w:uiPriority="37" w:unhideWhenUsed="1"/>
+    <w:lsdException w:name="TOC Heading" w:semiHidden="1" w:uiPriority="39" w:unhideWhenUsed="1" w:qFormat="1"/>
+    <w:lsdException w:name="Plain Table 1" w:uiPriority="41"/>
+    <w:lsdException w:name="Plain Table 2" w:uiPriority="42"/>
+    <w:lsdException w:name="Plain Table 3" w:uiPriority="43"/>
+    <w:lsdException w:name="Plain Table 4" w:uiPriority="44"/>
+    <w:lsdException w:name="Plain Table 5" w:uiPriority="45"/>
+    <w:lsdException w:name="Grid Table Light" w:uiPriority="40"/>
+    <w:lsdException w:name="Grid Table 1 Light" w:uiPriority="46"/>
+    <w:lsdException w:name="Grid Table 2" w:uiPriority="47"/>
+    <w:lsdException w:name="Grid Table 3" w:uiPriority="48"/>
+    <w:lsdException w:name="Grid Table 4" w:uiPriority="49"/>
+    <w:lsdException w:name="Grid Table 5 Dark" w:uiPriority="50"/>
+    <w:lsdException w:name="Grid Table 6 Colorful" w:uiPriority="51"/>
+    <w:lsdException w:name="Grid Table 7 Colorful" w:uiPriority="52"/>
+    <w:lsdException w:name="Grid Table 1 Light Accent 1" w:uiPriority="46"/>
+    <w:lsdException w:name="Grid Table 2 Accent 1" w:uiPriority="47"/>
+    <w:lsdException w:name="Grid Table 3 Accent 1" w:uiPriority="48"/>
+    <w:lsdException w:name="Grid Table 4 Accent 1" w:uiPriority="49"/>
+    <w:lsdException w:name="Grid Table 5 Dark Accent 1" w:uiPriority="50"/>
+    <w:lsdException w:name="Grid Table 6 Colorful Accent 1" w:uiPriority="51"/>
+    <w:lsdException w:name="Grid Table 7 Colorful Accent 1" w:uiPriority="52"/>
+    <w:lsdException w:name="Grid Table 1 Light Accent 2" w:uiPriority="46"/>
+    <w:lsdException w:name="Grid Table 2 Accent 2" w:uiPriority="47"/>
+    <w:lsdException w:name="Grid Table 3 Accent 2" w:uiPriority="48"/>
+    <w:lsdException w:name="Grid Table 4 Accent 2" w:uiPriority="49"/>
+    <w:lsdException w:name="Grid Table 5 Dark Accent 2" w:uiPriority="50"/>
+    <w:lsdException w:name="Grid Table 6 Colorful Accent 2" w:uiPriority="51"/>
+    <w:lsdException w:name="Grid Table 7 Colorful Accent 2" w:uiPriority="52"/>
+    <w:lsdException w:name="Grid Table 1 Light Accent 3" w:uiPriority="46"/>
+    <w:lsdException w:name="Grid Table 2 Accent 3" w:uiPriority="47"/>
+    <w:lsdException w:name="Grid Table 3 Accent 3" w:uiPriority="48"/>
+    <w:lsdException w:name="Grid Table 4 Accent 3" w:uiPriority="49"/>
+    <w:lsdException w:name="Grid Table 5 Dark Accent 3" w:uiPriority="50"/>
+    <w:lsdException w:name="Grid Table 6 Colorful Accent 3" w:uiPriority="51"/>
+    <w:lsdException w:name="Grid Table 7 Colorful Accent 3" w:uiPriority="52"/>
+    <w:lsdException w:name="Grid Table 1 Light Accent 4" w:uiPriority="46"/>
+    <w:lsdException w:name="Grid Table 2 Accent 4" w:uiPriority="47"/>
+    <w:lsdException w:name="Grid Table 3 Accent 4" w:uiPriority="48"/>
+    <w:lsdException w:name="Grid Table 4 Accent 4" w:uiPriority="49"/>
+    <w:lsdException w:name="Grid Table 5 Dark Accent 4" w:uiPriority="50"/>
+    <w:lsdException w:name="Grid Table 6 Colorful Accent 4" w:uiPriority="51"/>
+    <w:lsdException w:name="Grid Table 7 Colorful Accent 4" w:uiPriority="52"/>
+    <w:lsdException w:name="Grid Table 1 Light Accent 5" w:uiPriority="46"/>
+    <w:lsdException w:name="Grid Table 2 Accent 5" w:uiPriority="47"/>
+    <w:lsdException w:name="Grid Table 3 Accent 5" w:uiPriority="48"/>
+    <w:lsdException w:name="Grid Table 4 Accent 5" w:uiPriority="49"/>
+    <w:lsdException w:name="Grid Table 5 Dark Accent 5" w:uiPriority="50"/>
+    <w:lsdException w:name="Grid Table 6 Colorful Accent 5" w:uiPriority="51"/>
+    <w:lsdException w:name="Grid Table 7 Colorful Accent 5" w:uiPriority="52"/>
+    <w:lsdException w:name="Grid Table 1 Light Accent 6" w:uiPriority="46"/>
+    <w:lsdException w:name="Grid Table 2 Accent 6" w:uiPriority="47"/>
+    <w:lsdException w:name="Grid Table 3 Accent 6" w:uiPriority="48"/>
+    <w:lsdException w:name="Grid Table 4 Accent 6" w:uiPriority="49"/>
+    <w:lsdException w:name="Grid Table 5 Dark Accent 6" w:uiPriority="50"/>
+    <w:lsdException w:name="Grid Table 6 Colorful Accent 6" w:uiPriority="51"/>
+    <w:lsdException w:name="Grid Table 7 Colorful Accent 6" w:uiPriority="52"/>
+    <w:lsdException w:name="List Table 1 Light" w:uiPriority="46"/>
+    <w:lsdException w:name="List Table 2" w:uiPriority="47"/>
+    <w:lsdException w:name="List Table 3" w:uiPriority="48"/>
+    <w:lsdException w:name="List Table 4" w:uiPriority="49"/>
+    <w:lsdException w:name="List Table 5 Dark" w:uiPriority="50"/>
+    <w:lsdException w:name="List Table 6 Colorful" w:uiPriority="51"/>
+    <w:lsdException w:name="List Table 7 Colorful" w:uiPriority="52"/>
+    <w:lsdException w:name="List Table 1 Light Accent 1" w:uiPriority="46"/>
+    <w:lsdException w:name="List Table 2 Accent 1" w:uiPriority="47"/>
+    <w:lsdException w:name="List Table 3 Accent 1" w:uiPriority="48"/>
+    <w:lsdException w:name="List Table 4 Accent 1" w:uiPriority="49"/>
+    <w:lsdException w:name="List Table 5 Dark Accent 1" w:uiPriority="50"/>
+    <w:lsdException w:name="List Table 6 Colorful Accent 1" w:uiPriority="51"/>
+    <w:lsdException w:name="List Table 7 Colorful Accent 1" w:uiPriority="52"/>
+    <w:lsdException w:name="List Table 1 Light Accent 2" w:uiPriority="46"/>
+    <w:lsdException w:name="List Table 2 Accent 2" w:uiPriority="47"/>
+    <w:lsdException w:name="List Table 3 Accent 2" w:uiPriority="48"/>
+    <w:lsdException w:name="List Table 4 Accent 2" w:uiPriority="49"/>
+    <w:lsdException w:name="List Table 5 Dark Accent 2" w:uiPriority="50"/>
+    <w:lsdException w:name="List Table 6 Colorful Accent 2" w:uiPriority="51"/>
+    <w:lsdException w:name="List Table 7 Colorful Accent 2" w:uiPriority="52"/>
+    <w:lsdException w:name="List Table 1 Light Accent 3" w:uiPriority="46"/>
+    <w:lsdException w:name="List Table 2 Accent 3" w:uiPriority="47"/>
+    <w:lsdException w:name="List Table 3 Accent 3" w:uiPriority="48"/>
+    <w:lsdException w:name="List Table 4 Accent 3" w:uiPriority="49"/>
+    <w:lsdException w:name="List Table 5 Dark Accent 3" w:uiPriority="50"/>
+    <w:lsdException w:name="List Table 6 Colorful Accent 3" w:uiPriority="51"/>
+    <w:lsdException w:name="List Table 7 Colorful Accent 3" w:uiPriority="52"/>
+    <w:lsdException w:name="List Table 1 Light Accent 4" w:uiPriority="46"/>
+    <w:lsdException w:name="List Table 2 Accent 4" w:uiPriority="47"/>
+    <w:lsdException w:name="List Table 3 Accent 4" w:uiPriority="48"/>
+    <w:lsdException w:name="List Table 4 Accent 4" w:uiPriority="49"/>
+    <w:lsdException w:name="List Table 5 Dark Accent 4" w:uiPriority="50"/>
+    <w:lsdException w:name="List Table 6 Colorful Accent 4" w:uiPriority="51"/>
+    <w:lsdException w:name="List Table 7 Colorful Accent 4" w:uiPriority="52"/>
+    <w:lsdException w:name="List Table 1 Light Accent 5" w:uiPriority="46"/>
+    <w:lsdException w:name="List Table 2 Accent 5" w:uiPriority="47"/>
+    <w:lsdException w:name="List Table 3 Accent 5" w:uiPriority="48"/>
+    <w:lsdException w:name="List Table 4 Accent 5" w:uiPriority="49"/>
+    <w:lsdException w:name="List Table 5 Dark Accent 5" w:uiPriority="50"/>
+    <w:lsdException w:name="List Table 6 Colorful Accent 5" w:uiPriority="51"/>
+    <w:lsdException w:name="List Table 7 Colorful Accent 5" w:uiPriority="52"/>
+    <w:lsdException w:name="List Table 1 Light Accent 6" w:uiPriority="46"/>
+    <w:lsdException w:name="List Table 2 Accent 6" w:uiPriority="47"/>
+    <w:lsdException w:name="List Table 3 Accent 6" w:uiPriority="48"/>
+    <w:lsdException w:name="List Table 4 Accent 6" w:uiPriority="49"/>
+    <w:lsdException w:name="List Table 5 Dark Accent 6" w:uiPriority="50"/>
+    <w:lsdException w:name="List Table 6 Colorful Accent 6" w:uiPriority="51"/>
+    <w:lsdException w:name="List Table 7 Colorful Accent 6" w:uiPriority="52"/>
+    <w:lsdException w:name="Mention" w:semiHidden="1" w:unhideWhenUsed="1"/>
+    <w:lsdException w:name="Smart Hyperlink" w:semiHidden="1" w:unhideWhenUsed="1"/>
+    <w:lsdException w:name="Hashtag" w:semiHidden="1" w:unhideWhenUsed="1"/>
+    <w:lsdException w:name="Unresolved Mention" w:semiHidden="1" w:unhideWhenUsed="1"/>
+    <w:lsdException w:name="Smart Link" w:semiHidden="1" w:unhideWhenUsed="1"/>
+  </w:latentStyles>
+  <w:style w:type="paragraph" w:default="1" w:styleId="Normal">
+    <w:name w:val="Normal"/>
+    <w:qFormat/>
+  </w:style>
+  <w:style w:type="character" w:default="1" w:styleId="Policepardfaut">
+    <w:name w:val="Default Paragraph Font"/>
+    <w:uiPriority w:val="1"/>
+    <w:semiHidden/>
+    <w:unhideWhenUsed/>
+  </w:style>
+  <w:style w:type="table" w:default="1" w:styleId="TableauNormal">
+    <w:name w:val="Normal Table"/>
+    <w:uiPriority w:val="99"/>
+    <w:semiHidden/>
+    <w:unhideWhenUsed/>
+    <w:tblPr>
+      <w:tblInd w:w="0" w:type="dxa"/>
+      <w:tblCellMar>
+        <w:top w:w="0" w:type="dxa"/>
+        <w:left w:w="108" w:type="dxa"/>
+        <w:bottom w:w="0" w:type="dxa"/>
+        <w:right w:w="108" w:type="dxa"/>
+      </w:tblCellMar>
+    </w:tblPr>
+  </w:style>
+  <w:style w:type="numbering" w:default="1" w:styleId="Aucuneliste">
+    <w:name w:val="No List"/>
+    <w:uiPriority w:val="99"/>
+    <w:semiHidden/>
+    <w:unhideWhenUsed/>
+  </w:style>
+  <w:style w:type="paragraph" w:customStyle="1" w:styleId="05217BF4A71B46B89FD701B74E4DC5E7">
+    <w:name w:val="05217BF4A71B46B89FD701B74E4DC5E7"/>
+    <w:rsid w:val="00EC1F23"/>
+  </w:style>
+  <w:style w:type="character" w:customStyle="1" w:styleId="Textedelespacerserv">
+    <w:name w:val="Texte de l’espace réservé"/>
+    <w:basedOn w:val="Policepardfaut"/>
+    <w:uiPriority w:val="99"/>
+    <w:semiHidden/>
+    <w:rsid w:val="00EC1F23"/>
+    <w:rPr>
+      <w:color w:val="808080"/>
+    </w:rPr>
+  </w:style>
+  <w:style w:type="paragraph" w:customStyle="1" w:styleId="CAB45F4EAA224C9FA74F9DF26FFB0659">
+    <w:name w:val="CAB45F4EAA224C9FA74F9DF26FFB0659"/>
+    <w:rsid w:val="00EC1F23"/>
+  </w:style>
+</w:styles>
+</file>
+
+<file path=word/glossary/webSettings.xml><?xml version="1.0" encoding="utf-8"?>
+<w:webSettings xmlns:mc="http://schemas.openxmlformats.org/markup-compatibility/2006" xmlns:r="http://schemas.openxmlformats.org/officeDocument/2006/relationships" xmlns:w="http://schemas.openxmlformats.org/wordprocessingml/2006/main" xmlns:w14="http://schemas.microsoft.com/office/word/2010/wordml" xmlns:w15="http://schemas.microsoft.com/office/word/2012/wordml" xmlns:w16cid="http://schemas.microsoft.com/office/word/2016/wordml/cid" xmlns:w16se="http://schemas.microsoft.com/office/word/2015/wordml/symex" mc:Ignorable="w14 w15 w16se w16cid">
+  <w:optimizeForBrowser/>
+  <w:allowPNG/>
+</w:webSettings>
+</file>
+
 <file path=word/theme/theme1.xml><?xml version="1.0" encoding="utf-8"?>
 <a:theme xmlns:a="http://schemas.openxmlformats.org/drawingml/2006/main" name="Thème Office">
   <a:themeElements>
@@ -9359,7 +10037,7 @@
 </file>
 
 <file path=customXml/itemProps5.xml><?xml version="1.0" encoding="utf-8"?>
-<ds:datastoreItem xmlns:ds="http://schemas.openxmlformats.org/officeDocument/2006/customXml" ds:itemID="{4CE771DD-EFFB-4F47-8787-F23D432696E7}">
+<ds:datastoreItem xmlns:ds="http://schemas.openxmlformats.org/officeDocument/2006/customXml" ds:itemID="{A5397648-45C6-451D-ADFC-B179183C297B}">
   <ds:schemaRefs>
     <ds:schemaRef ds:uri="http://schemas.openxmlformats.org/officeDocument/2006/bibliography"/>
   </ds:schemaRefs>

</xml_diff>

<commit_message>
fix orthographe + nouveau template
</commit_message>
<xml_diff>
--- a/docs/DESCRIPTIF_FONCTIONNEL_APPLICATIONS_C_V1.2_GROUPE_6.docx
+++ b/docs/DESCRIPTIF_FONCTIONNEL_APPLICATIONS_C_V1.2_GROUPE_6.docx
@@ -27,7 +27,7 @@
               <w:noProof/>
             </w:rPr>
             <w:drawing>
-              <wp:anchor distT="0" distB="0" distL="114300" distR="114300" simplePos="0" relativeHeight="251663360" behindDoc="0" locked="0" layoutInCell="1" allowOverlap="1" wp14:anchorId="3E86061F" wp14:editId="3976AF6E">
+              <wp:anchor distT="0" distB="0" distL="114300" distR="114300" simplePos="0" relativeHeight="251663360" behindDoc="0" locked="0" layoutInCell="1" allowOverlap="1" wp14:anchorId="3E86061F" wp14:editId="00C2C053">
                 <wp:simplePos x="0" y="0"/>
                 <wp:positionH relativeFrom="margin">
                   <wp:align>left</wp:align>
@@ -305,13 +305,13 @@
             <mc:AlternateContent>
               <mc:Choice Requires="wps">
                 <w:drawing>
-                  <wp:anchor distT="0" distB="0" distL="114300" distR="114300" simplePos="0" relativeHeight="251659264" behindDoc="0" locked="0" layoutInCell="1" allowOverlap="1" wp14:anchorId="6F5B286C" wp14:editId="16D12E0A">
+                  <wp:anchor distT="0" distB="0" distL="114300" distR="114300" simplePos="0" relativeHeight="251659264" behindDoc="0" locked="0" layoutInCell="1" allowOverlap="1" wp14:anchorId="6F5B286C" wp14:editId="3B9B6CB0">
                     <wp:simplePos x="0" y="0"/>
                     <wp:positionH relativeFrom="margin">
-                      <wp:align>right</wp:align>
+                      <wp:posOffset>285750</wp:posOffset>
                     </wp:positionH>
                     <wp:positionV relativeFrom="page">
-                      <wp:posOffset>6038215</wp:posOffset>
+                      <wp:posOffset>6491605</wp:posOffset>
                     </wp:positionV>
                     <wp:extent cx="5753100" cy="946150"/>
                     <wp:effectExtent l="0" t="0" r="13335" b="6350"/>
@@ -355,7 +355,7 @@
                               <w:p>
                                 <w:pPr>
                                   <w:pStyle w:val="Sansinterligne"/>
-                                  <w:jc w:val="right"/>
+                                  <w:jc w:val="center"/>
                                   <w:rPr>
                                     <w:caps/>
                                     <w:color w:val="323E4F" w:themeColor="text2" w:themeShade="BF"/>
@@ -368,7 +368,7 @@
                                     <w:rPr>
                                       <w:b/>
                                       <w:caps/>
-                                      <w:color w:val="4409E9"/>
+                                      <w:color w:val="7020EE"/>
                                       <w:sz w:val="60"/>
                                       <w:szCs w:val="60"/>
                                     </w:rPr>
@@ -384,11 +384,11 @@
                                       <w:rPr>
                                         <w:b/>
                                         <w:caps/>
-                                        <w:color w:val="4409E9"/>
+                                        <w:color w:val="7020EE"/>
                                         <w:sz w:val="60"/>
                                         <w:szCs w:val="60"/>
                                       </w:rPr>
-                                      <w:t>conduire et cuisiner</w:t>
+                                      <w:t>DESCRIPTIF FONCTIONNEL</w:t>
                                     </w:r>
                                   </w:sdtContent>
                                 </w:sdt>
@@ -396,23 +396,29 @@
                               <w:p>
                                 <w:pPr>
                                   <w:pStyle w:val="Sansinterligne"/>
-                                  <w:jc w:val="right"/>
+                                  <w:jc w:val="center"/>
                                   <w:rPr>
+                                    <w:b/>
+                                    <w:bCs/>
                                     <w:smallCaps/>
+                                    <w:color w:val="0DD5D2"/>
                                     <w:sz w:val="56"/>
                                     <w:szCs w:val="56"/>
                                   </w:rPr>
                                 </w:pPr>
                                 <w:r>
                                   <w:rPr>
+                                    <w:b/>
+                                    <w:bCs/>
                                     <w:smallCaps/>
-                                    <w:color w:val="FF0000"/>
+                                    <w:color w:val="0DD5D2"/>
                                     <w:sz w:val="56"/>
                                     <w:szCs w:val="56"/>
                                   </w:rPr>
-                                  <w:t>Descriptif fonctionnel application C</w:t>
+                                  <w:t>applications c</w:t>
                                 </w:r>
                               </w:p>
+                              <w:p/>
                             </w:txbxContent>
                           </wps:txbx>
                           <wps:bodyPr rot="0" spcFirstLastPara="0" vertOverflow="overflow" horzOverflow="overflow" vert="horz" wrap="square" lIns="0" tIns="0" rIns="0" bIns="0" numCol="1" spcCol="0" rtlCol="0" fromWordArt="0" anchor="b" anchorCtr="0" forceAA="0" compatLnSpc="1">
@@ -435,13 +441,13 @@
               </mc:Choice>
               <mc:Fallback>
                 <w:pict>
-                  <v:shape w14:anchorId="6F5B286C" id="Zone de texte 113" o:spid="_x0000_s1027" type="#_x0000_t202" style="position:absolute;margin-left:401.8pt;margin-top:475.45pt;width:453pt;height:74.5pt;z-index:251659264;visibility:visible;mso-wrap-style:square;mso-width-percent:734;mso-height-percent:0;mso-wrap-distance-left:9pt;mso-wrap-distance-top:0;mso-wrap-distance-right:9pt;mso-wrap-distance-bottom:0;mso-position-horizontal:right;mso-position-horizontal-relative:margin;mso-position-vertical:absolute;mso-position-vertical-relative:page;mso-width-percent:734;mso-height-percent:0;mso-width-relative:page;mso-height-relative:page;v-text-anchor:bottom" o:gfxdata="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" filled="f" stroked="f" strokeweight=".5pt">
+                  <v:shape w14:anchorId="6F5B286C" id="Zone de texte 113" o:spid="_x0000_s1027" type="#_x0000_t202" style="position:absolute;margin-left:22.5pt;margin-top:511.15pt;width:453pt;height:74.5pt;z-index:251659264;visibility:visible;mso-wrap-style:square;mso-width-percent:734;mso-height-percent:0;mso-wrap-distance-left:9pt;mso-wrap-distance-top:0;mso-wrap-distance-right:9pt;mso-wrap-distance-bottom:0;mso-position-horizontal:absolute;mso-position-horizontal-relative:margin;mso-position-vertical:absolute;mso-position-vertical-relative:page;mso-width-percent:734;mso-height-percent:0;mso-width-relative:page;mso-height-relative:page;v-text-anchor:bottom" o:gfxdata="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" filled="f" stroked="f" strokeweight=".5pt">
                     <v:textbox inset="0,0,0,0">
                       <w:txbxContent>
                         <w:p>
                           <w:pPr>
                             <w:pStyle w:val="Sansinterligne"/>
-                            <w:jc w:val="right"/>
+                            <w:jc w:val="center"/>
                             <w:rPr>
                               <w:caps/>
                               <w:color w:val="323E4F" w:themeColor="text2" w:themeShade="BF"/>
@@ -454,7 +460,7 @@
                               <w:rPr>
                                 <w:b/>
                                 <w:caps/>
-                                <w:color w:val="4409E9"/>
+                                <w:color w:val="7020EE"/>
                                 <w:sz w:val="60"/>
                                 <w:szCs w:val="60"/>
                               </w:rPr>
@@ -470,11 +476,11 @@
                                 <w:rPr>
                                   <w:b/>
                                   <w:caps/>
-                                  <w:color w:val="4409E9"/>
+                                  <w:color w:val="7020EE"/>
                                   <w:sz w:val="60"/>
                                   <w:szCs w:val="60"/>
                                 </w:rPr>
-                                <w:t>conduire et cuisiner</w:t>
+                                <w:t>DESCRIPTIF FONCTIONNEL</w:t>
                               </w:r>
                             </w:sdtContent>
                           </w:sdt>
@@ -482,23 +488,29 @@
                         <w:p>
                           <w:pPr>
                             <w:pStyle w:val="Sansinterligne"/>
-                            <w:jc w:val="right"/>
+                            <w:jc w:val="center"/>
                             <w:rPr>
+                              <w:b/>
+                              <w:bCs/>
                               <w:smallCaps/>
+                              <w:color w:val="0DD5D2"/>
                               <w:sz w:val="56"/>
                               <w:szCs w:val="56"/>
                             </w:rPr>
                           </w:pPr>
                           <w:r>
                             <w:rPr>
+                              <w:b/>
+                              <w:bCs/>
                               <w:smallCaps/>
-                              <w:color w:val="FF0000"/>
+                              <w:color w:val="0DD5D2"/>
                               <w:sz w:val="56"/>
                               <w:szCs w:val="56"/>
                             </w:rPr>
-                            <w:t>Descriptif fonctionnel application C</w:t>
+                            <w:t>applications c</w:t>
                           </w:r>
                         </w:p>
+                        <w:p/>
                       </w:txbxContent>
                     </v:textbox>
                     <w10:wrap type="square" anchorx="margin" anchory="page"/>
@@ -510,148 +522,70 @@
           <w:r>
             <w:rPr>
               <w:rFonts w:cstheme="minorHAnsi"/>
-              <w:smallCaps/>
               <w:noProof/>
-              <w:color w:val="FF0000"/>
-              <w:sz w:val="36"/>
-              <w:szCs w:val="36"/>
             </w:rPr>
-            <mc:AlternateContent>
-              <mc:Choice Requires="wps">
-                <w:drawing>
-                  <wp:anchor distT="0" distB="0" distL="114300" distR="114300" simplePos="0" relativeHeight="251667456" behindDoc="0" locked="0" layoutInCell="1" allowOverlap="1" wp14:anchorId="1D67650E" wp14:editId="51CD79F0">
-                    <wp:simplePos x="0" y="0"/>
-                    <wp:positionH relativeFrom="margin">
-                      <wp:align>right</wp:align>
-                    </wp:positionH>
-                    <wp:positionV relativeFrom="paragraph">
-                      <wp:posOffset>2557976</wp:posOffset>
-                    </wp:positionV>
-                    <wp:extent cx="4785360" cy="2225040"/>
-                    <wp:effectExtent l="0" t="0" r="15240" b="22860"/>
-                    <wp:wrapNone/>
-                    <wp:docPr id="19" name="Rectangle 19"/>
-                    <wp:cNvGraphicFramePr/>
-                    <a:graphic xmlns:a="http://schemas.openxmlformats.org/drawingml/2006/main">
-                      <a:graphicData uri="http://schemas.microsoft.com/office/word/2010/wordprocessingShape">
-                        <wps:wsp>
-                          <wps:cNvSpPr/>
-                          <wps:spPr>
-                            <a:xfrm>
-                              <a:off x="0" y="0"/>
-                              <a:ext cx="4785360" cy="2225040"/>
-                            </a:xfrm>
-                            <a:prstGeom prst="rect">
-                              <a:avLst/>
-                            </a:prstGeom>
-                            <a:solidFill>
-                              <a:srgbClr val="4409E9"/>
-                            </a:solidFill>
-                          </wps:spPr>
-                          <wps:style>
-                            <a:lnRef idx="2">
-                              <a:schemeClr val="accent1">
-                                <a:shade val="50000"/>
-                              </a:schemeClr>
-                            </a:lnRef>
-                            <a:fillRef idx="1">
-                              <a:schemeClr val="accent1"/>
-                            </a:fillRef>
-                            <a:effectRef idx="0">
-                              <a:schemeClr val="accent1"/>
-                            </a:effectRef>
-                            <a:fontRef idx="minor">
-                              <a:schemeClr val="lt1"/>
-                            </a:fontRef>
-                          </wps:style>
-                          <wps:txbx>
-                            <w:txbxContent>
-                              <w:p>
-                                <w:pPr>
-                                  <w:pStyle w:val="Sansinterligne"/>
-                                  <w:jc w:val="center"/>
-                                  <w:rPr>
-                                    <w:b/>
-                                    <w:bCs/>
-                                    <w:sz w:val="40"/>
-                                    <w:szCs w:val="40"/>
-                                  </w:rPr>
-                                </w:pPr>
-                                <w:r>
-                                  <w:rPr>
-                                    <w:b/>
-                                    <w:bCs/>
-                                    <w:sz w:val="40"/>
-                                    <w:szCs w:val="40"/>
-                                  </w:rPr>
-                                  <w:t>LOGO</w:t>
-                                </w:r>
-                                <w:r>
-                                  <w:rPr>
-                                    <w:b/>
-                                    <w:bCs/>
-                                    <w:sz w:val="40"/>
-                                    <w:szCs w:val="40"/>
-                                  </w:rPr>
-                                  <w:t xml:space="preserve"> A RAJOUTER</w:t>
-                                </w:r>
-                              </w:p>
-                            </w:txbxContent>
-                          </wps:txbx>
-                          <wps:bodyPr rot="0" spcFirstLastPara="0" vertOverflow="overflow" horzOverflow="overflow" vert="horz" wrap="square" lIns="91440" tIns="45720" rIns="91440" bIns="45720" numCol="1" spcCol="0" rtlCol="0" fromWordArt="0" anchor="ctr" anchorCtr="0" forceAA="0" compatLnSpc="1">
-                            <a:prstTxWarp prst="textNoShape">
-                              <a:avLst/>
-                            </a:prstTxWarp>
-                            <a:noAutofit/>
-                          </wps:bodyPr>
-                        </wps:wsp>
-                      </a:graphicData>
-                    </a:graphic>
-                  </wp:anchor>
-                </w:drawing>
-              </mc:Choice>
-              <mc:Fallback>
-                <w:pict>
-                  <v:rect w14:anchorId="1D67650E" id="Rectangle 19" o:spid="_x0000_s1028" style="position:absolute;margin-left:325.6pt;margin-top:201.4pt;width:376.8pt;height:175.2pt;z-index:251667456;visibility:visible;mso-wrap-style:square;mso-wrap-distance-left:9pt;mso-wrap-distance-top:0;mso-wrap-distance-right:9pt;mso-wrap-distance-bottom:0;mso-position-horizontal:right;mso-position-horizontal-relative:margin;mso-position-vertical:absolute;mso-position-vertical-relative:text;v-text-anchor:middle" o:gfxdata="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" fillcolor="#4409e9" strokecolor="#1f3763 [1604]" strokeweight="1pt">
-                    <v:textbox>
-                      <w:txbxContent>
-                        <w:p>
-                          <w:pPr>
-                            <w:pStyle w:val="Sansinterligne"/>
-                            <w:jc w:val="center"/>
-                            <w:rPr>
-                              <w:b/>
-                              <w:bCs/>
-                              <w:sz w:val="40"/>
-                              <w:szCs w:val="40"/>
-                            </w:rPr>
-                          </w:pPr>
-                          <w:r>
-                            <w:rPr>
-                              <w:b/>
-                              <w:bCs/>
-                              <w:sz w:val="40"/>
-                              <w:szCs w:val="40"/>
-                            </w:rPr>
-                            <w:t>LOGO</w:t>
-                          </w:r>
-                          <w:r>
-                            <w:rPr>
-                              <w:b/>
-                              <w:bCs/>
-                              <w:sz w:val="40"/>
-                              <w:szCs w:val="40"/>
-                            </w:rPr>
-                            <w:t xml:space="preserve"> A RAJOUTER</w:t>
-                          </w:r>
-                        </w:p>
-                      </w:txbxContent>
-                    </v:textbox>
-                    <w10:wrap anchorx="margin"/>
-                  </v:rect>
-                </w:pict>
-              </mc:Fallback>
-            </mc:AlternateContent>
+            <w:drawing>
+              <wp:anchor distT="0" distB="0" distL="114300" distR="114300" simplePos="0" relativeHeight="251664384" behindDoc="0" locked="0" layoutInCell="1" allowOverlap="1" wp14:anchorId="424180B3" wp14:editId="59BEF170">
+                <wp:simplePos x="0" y="0"/>
+                <wp:positionH relativeFrom="margin">
+                  <wp:posOffset>1241425</wp:posOffset>
+                </wp:positionH>
+                <wp:positionV relativeFrom="paragraph">
+                  <wp:posOffset>1958625</wp:posOffset>
+                </wp:positionV>
+                <wp:extent cx="3636645" cy="3636645"/>
+                <wp:effectExtent l="0" t="0" r="0" b="0"/>
+                <wp:wrapNone/>
+                <wp:docPr id="3" name="Image 3"/>
+                <wp:cNvGraphicFramePr>
+                  <a:graphicFrameLocks xmlns:a="http://schemas.openxmlformats.org/drawingml/2006/main" noChangeAspect="1"/>
+                </wp:cNvGraphicFramePr>
+                <a:graphic xmlns:a="http://schemas.openxmlformats.org/drawingml/2006/main">
+                  <a:graphicData uri="http://schemas.openxmlformats.org/drawingml/2006/picture">
+                    <pic:pic xmlns:pic="http://schemas.openxmlformats.org/drawingml/2006/picture">
+                      <pic:nvPicPr>
+                        <pic:cNvPr id="0" name="Picture 2"/>
+                        <pic:cNvPicPr>
+                          <a:picLocks noChangeAspect="1" noChangeArrowheads="1"/>
+                        </pic:cNvPicPr>
+                      </pic:nvPicPr>
+                      <pic:blipFill>
+                        <a:blip r:embed="rId13">
+                          <a:extLst>
+                            <a:ext uri="{28A0092B-C50C-407E-A947-70E740481C1C}">
+                              <a14:useLocalDpi xmlns:a14="http://schemas.microsoft.com/office/drawing/2010/main" val="0"/>
+                            </a:ext>
+                          </a:extLst>
+                        </a:blip>
+                        <a:srcRect/>
+                        <a:stretch>
+                          <a:fillRect/>
+                        </a:stretch>
+                      </pic:blipFill>
+                      <pic:spPr bwMode="auto">
+                        <a:xfrm>
+                          <a:off x="0" y="0"/>
+                          <a:ext cx="3636645" cy="3636645"/>
+                        </a:xfrm>
+                        <a:prstGeom prst="rect">
+                          <a:avLst/>
+                        </a:prstGeom>
+                        <a:noFill/>
+                        <a:ln>
+                          <a:noFill/>
+                        </a:ln>
+                      </pic:spPr>
+                    </pic:pic>
+                  </a:graphicData>
+                </a:graphic>
+                <wp14:sizeRelH relativeFrom="margin">
+                  <wp14:pctWidth>0</wp14:pctWidth>
+                </wp14:sizeRelH>
+                <wp14:sizeRelV relativeFrom="margin">
+                  <wp14:pctHeight>0</wp14:pctHeight>
+                </wp14:sizeRelV>
+              </wp:anchor>
+            </w:drawing>
           </w:r>
           <w:r>
             <w:rPr>
@@ -661,7 +595,7 @@
             <mc:AlternateContent>
               <mc:Choice Requires="wps">
                 <w:drawing>
-                  <wp:anchor distT="0" distB="0" distL="114300" distR="114300" simplePos="0" relativeHeight="251660288" behindDoc="0" locked="0" layoutInCell="1" allowOverlap="1" wp14:anchorId="46820EA8" wp14:editId="1DB6CBBA">
+                  <wp:anchor distT="0" distB="0" distL="114300" distR="114300" simplePos="0" relativeHeight="251660288" behindDoc="0" locked="0" layoutInCell="1" allowOverlap="1" wp14:anchorId="46820EA8" wp14:editId="45B0F91F">
                     <wp:simplePos x="0" y="0"/>
                     <mc:AlternateContent>
                       <mc:Choice Requires="wp14">
@@ -805,7 +739,17 @@
                                         <w:szCs w:val="36"/>
                                         <w:lang w:val="en-GB"/>
                                       </w:rPr>
-                                      <w:t>ESGI 2A2 – Groupe 3</w:t>
+                                      <w:t xml:space="preserve">ESGI 2A2 – Groupe </w:t>
+                                    </w:r>
+                                    <w:r>
+                                      <w:rPr>
+                                        <w:i/>
+                                        <w:color w:val="262626" w:themeColor="text1" w:themeTint="D9"/>
+                                        <w:sz w:val="36"/>
+                                        <w:szCs w:val="36"/>
+                                        <w:lang w:val="en-GB"/>
+                                      </w:rPr>
+                                      <w:t>6</w:t>
                                     </w:r>
                                   </w:sdtContent>
                                 </w:sdt>
@@ -832,7 +776,7 @@
               </mc:Choice>
               <mc:Fallback>
                 <w:pict>
-                  <v:shape w14:anchorId="46820EA8" id="Zone de texte 112" o:spid="_x0000_s1029" type="#_x0000_t202" style="position:absolute;margin-left:0;margin-top:0;width:453pt;height:51.4pt;z-index:251660288;visibility:visible;mso-wrap-style:square;mso-width-percent:734;mso-height-percent:80;mso-left-percent:150;mso-top-percent:837;mso-wrap-distance-left:9pt;mso-wrap-distance-top:0;mso-wrap-distance-right:9pt;mso-wrap-distance-bottom:0;mso-position-horizontal-relative:page;mso-position-vertical-relative:page;mso-width-percent:734;mso-height-percent:80;mso-left-percent:150;mso-top-percent:837;mso-width-relative:page;mso-height-relative:page;v-text-anchor:bottom" o:gfxdata="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" filled="f" stroked="f" strokeweight=".5pt">
+                  <v:shape w14:anchorId="46820EA8" id="Zone de texte 112" o:spid="_x0000_s1028" type="#_x0000_t202" style="position:absolute;margin-left:0;margin-top:0;width:453pt;height:51.4pt;z-index:251660288;visibility:visible;mso-wrap-style:square;mso-width-percent:734;mso-height-percent:80;mso-left-percent:150;mso-top-percent:837;mso-wrap-distance-left:9pt;mso-wrap-distance-top:0;mso-wrap-distance-right:9pt;mso-wrap-distance-bottom:0;mso-position-horizontal-relative:page;mso-position-vertical-relative:page;mso-width-percent:734;mso-height-percent:80;mso-left-percent:150;mso-top-percent:837;mso-width-relative:page;mso-height-relative:page;v-text-anchor:bottom" o:gfxdata="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" filled="f" stroked="f" strokeweight=".5pt">
                     <v:textbox inset="0,0,0,0">
                       <w:txbxContent>
                         <w:sdt>
@@ -914,7 +858,17 @@
                                   <w:szCs w:val="36"/>
                                   <w:lang w:val="en-GB"/>
                                 </w:rPr>
-                                <w:t>ESGI 2A2 – Groupe 3</w:t>
+                                <w:t xml:space="preserve">ESGI 2A2 – Groupe </w:t>
+                              </w:r>
+                              <w:r>
+                                <w:rPr>
+                                  <w:i/>
+                                  <w:color w:val="262626" w:themeColor="text1" w:themeTint="D9"/>
+                                  <w:sz w:val="36"/>
+                                  <w:szCs w:val="36"/>
+                                  <w:lang w:val="en-GB"/>
+                                </w:rPr>
+                                <w:t>6</w:t>
                               </w:r>
                             </w:sdtContent>
                           </w:sdt>
@@ -935,7 +889,7 @@
             <mc:AlternateContent>
               <mc:Choice Requires="wpg">
                 <w:drawing>
-                  <wp:anchor distT="0" distB="0" distL="114300" distR="114300" simplePos="0" relativeHeight="251658240" behindDoc="0" locked="0" layoutInCell="1" allowOverlap="1" wp14:anchorId="5B7EA46F" wp14:editId="30A74859">
+                  <wp:anchor distT="0" distB="0" distL="114300" distR="114300" simplePos="0" relativeHeight="251658240" behindDoc="0" locked="0" layoutInCell="1" allowOverlap="1" wp14:anchorId="5B7EA46F" wp14:editId="7E17078F">
                     <wp:simplePos x="0" y="0"/>
                     <mc:AlternateContent>
                       <mc:Choice Requires="wp14">
@@ -969,7 +923,7 @@
                               <a:chExt cx="228600" cy="9144000"/>
                             </a:xfrm>
                             <a:solidFill>
-                              <a:srgbClr val="4409E9"/>
+                              <a:srgbClr val="7020EE"/>
                             </a:solidFill>
                           </wpg:grpSpPr>
                           <wps:wsp>
@@ -1025,7 +979,7 @@
                                 <a:avLst/>
                               </a:prstGeom>
                               <a:solidFill>
-                                <a:srgbClr val="FF0000"/>
+                                <a:srgbClr val="0DD5D2"/>
                               </a:solidFill>
                               <a:ln>
                                 <a:noFill/>
@@ -1068,9 +1022,9 @@
               </mc:Choice>
               <mc:Fallback>
                 <w:pict>
-                  <v:group w14:anchorId="7DD663E1" id="Groupe 114" o:spid="_x0000_s1026" style="position:absolute;margin-left:0;margin-top:0;width:18pt;height:10in;z-index:251658240;mso-width-percent:29;mso-height-percent:909;mso-left-percent:45;mso-position-horizontal-relative:page;mso-position-vertical:center;mso-position-vertical-relative:page;mso-width-percent:29;mso-height-percent:909;mso-left-percent:45" coordsize="2286,91440" o:gfxdata="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">
+                  <v:group w14:anchorId="123F983D" id="Groupe 114" o:spid="_x0000_s1026" style="position:absolute;margin-left:0;margin-top:0;width:18pt;height:10in;z-index:251658240;mso-width-percent:29;mso-height-percent:909;mso-left-percent:45;mso-position-horizontal-relative:page;mso-position-vertical:center;mso-position-vertical-relative:page;mso-width-percent:29;mso-height-percent:909;mso-left-percent:45" coordsize="2286,91440" o:gfxdata="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">
                     <v:rect id="Rectangle 115" o:spid="_x0000_s1027" style="position:absolute;width:2286;height:87820;visibility:visible;mso-wrap-style:square;v-text-anchor:middle" o:gfxdata="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" filled="f" stroked="f" strokeweight="1pt"/>
-                    <v:rect id="Rectangle 116" o:spid="_x0000_s1028" style="position:absolute;top:89154;width:2286;height:2286;visibility:visible;mso-wrap-style:square;v-text-anchor:middle" o:gfxdata="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" fillcolor="red" stroked="f" strokeweight="1pt">
+                    <v:rect id="Rectangle 116" o:spid="_x0000_s1028" style="position:absolute;top:89154;width:2286;height:2286;visibility:visible;mso-wrap-style:square;v-text-anchor:middle" o:gfxdata="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" fillcolor="#0dd5d2" stroked="f" strokeweight="1pt">
                       <o:lock v:ext="edit" aspectratio="t"/>
                     </v:rect>
                     <w10:wrap anchorx="page" anchory="page"/>
@@ -1114,11 +1068,41 @@
         <w:rPr>
           <w:b/>
           <w:bCs/>
-          <w:color w:val="4409E9"/>
+          <w:color w:val="7020EE"/>
           <w:sz w:val="32"/>
           <w:szCs w:val="32"/>
         </w:rPr>
-        <w:t>Programme C enregistrement nouveau franchisé</w:t>
+        <w:t>E</w:t>
+      </w:r>
+      <w:r>
+        <w:rPr>
+          <w:b/>
+          <w:bCs/>
+          <w:color w:val="7020EE"/>
+          <w:sz w:val="32"/>
+          <w:szCs w:val="32"/>
+        </w:rPr>
+        <w:t xml:space="preserve">nregistrement </w:t>
+      </w:r>
+      <w:r>
+        <w:rPr>
+          <w:b/>
+          <w:bCs/>
+          <w:color w:val="7020EE"/>
+          <w:sz w:val="32"/>
+          <w:szCs w:val="32"/>
+        </w:rPr>
+        <w:t xml:space="preserve">d’un </w:t>
+      </w:r>
+      <w:r>
+        <w:rPr>
+          <w:b/>
+          <w:bCs/>
+          <w:color w:val="7020EE"/>
+          <w:sz w:val="32"/>
+          <w:szCs w:val="32"/>
+        </w:rPr>
+        <w:t>nouveau franchisé</w:t>
       </w:r>
     </w:p>
     <w:p>
@@ -1183,7 +1167,10 @@
         <w:t>à</w:t>
       </w:r>
       <w:r>
-        <w:t xml:space="preserve"> lire, </w:t>
+        <w:t xml:space="preserve"> lire</w:t>
+      </w:r>
+      <w:r>
+        <w:t> ;</w:t>
       </w:r>
     </w:p>
     <w:p>
@@ -1205,7 +1192,10 @@
         <w:t>extension exclue</w:t>
       </w:r>
       <w:r>
-        <w:t>),</w:t>
+        <w:t>)</w:t>
+      </w:r>
+      <w:r>
+        <w:t> ;</w:t>
       </w:r>
     </w:p>
     <w:p>
@@ -1221,7 +1211,7 @@
         <w:t>L'adresse du serveur sur lequel l'envoyer</w:t>
       </w:r>
       <w:r>
-        <w:t>,</w:t>
+        <w:t> ;</w:t>
       </w:r>
     </w:p>
     <w:p>
@@ -1240,7 +1230,7 @@
         <w:t>e nom d'utilisateur du serveur</w:t>
       </w:r>
       <w:r>
-        <w:t>,</w:t>
+        <w:t> ;</w:t>
       </w:r>
     </w:p>
     <w:p>
@@ -1285,7 +1275,7 @@
         <w:rPr>
           <w:b/>
           <w:bCs/>
-          <w:color w:val="FF0000"/>
+          <w:color w:val="0DD5D2"/>
           <w:sz w:val="24"/>
           <w:szCs w:val="24"/>
         </w:rPr>
@@ -1294,7 +1284,7 @@
         <w:rPr>
           <w:b/>
           <w:bCs/>
-          <w:color w:val="FF0000"/>
+          <w:color w:val="0DD5D2"/>
           <w:sz w:val="24"/>
           <w:szCs w:val="24"/>
         </w:rPr>
@@ -1409,7 +1399,7 @@
           <w:sz w:val="24"/>
           <w:szCs w:val="24"/>
         </w:rPr>
-        <w:t>outes les lignes ne respectant pas ce format, o</w:t>
+        <w:t>outes les lignes ne respectant pas ce format o</w:t>
       </w:r>
       <w:r>
         <w:rPr>
@@ -1433,7 +1423,31 @@
           <w:sz w:val="24"/>
           <w:szCs w:val="24"/>
         </w:rPr>
-        <w:t># (commentaire) seront ignoré</w:t>
+        <w:t># (</w:t>
+      </w:r>
+      <w:r>
+        <w:rPr>
+          <w:color w:val="000000" w:themeColor="text1"/>
+          <w:sz w:val="24"/>
+          <w:szCs w:val="24"/>
+        </w:rPr>
+        <w:t>un</w:t>
+      </w:r>
+      <w:r>
+        <w:rPr>
+          <w:color w:val="000000" w:themeColor="text1"/>
+          <w:sz w:val="24"/>
+          <w:szCs w:val="24"/>
+        </w:rPr>
+        <w:t xml:space="preserve"> </w:t>
+      </w:r>
+      <w:r>
+        <w:rPr>
+          <w:color w:val="000000" w:themeColor="text1"/>
+          <w:sz w:val="24"/>
+          <w:szCs w:val="24"/>
+        </w:rPr>
+        <w:t>commentaire) seront ignoré</w:t>
       </w:r>
       <w:r>
         <w:rPr>
@@ -1498,7 +1512,7 @@
       <w:pPr>
         <w:jc w:val="both"/>
         <w:rPr>
-          <w:color w:val="000000" w:themeColor="text1"/>
+          <w:color w:val="00B0F0"/>
           <w:sz w:val="24"/>
           <w:szCs w:val="24"/>
         </w:rPr>
@@ -1515,7 +1529,7 @@
         <w:rPr>
           <w:b/>
           <w:bCs/>
-          <w:color w:val="FF0000"/>
+          <w:color w:val="0DD5D2"/>
           <w:sz w:val="24"/>
           <w:szCs w:val="24"/>
         </w:rPr>
@@ -1524,7 +1538,7 @@
         <w:rPr>
           <w:b/>
           <w:bCs/>
-          <w:color w:val="FF0000"/>
+          <w:color w:val="0DD5D2"/>
           <w:sz w:val="24"/>
           <w:szCs w:val="24"/>
         </w:rPr>
@@ -1562,7 +1576,23 @@
           <w:sz w:val="24"/>
           <w:szCs w:val="24"/>
         </w:rPr>
-        <w:t>le message sera converti dans une structure de données contenant les informations sur la dimension et le message entre autres</w:t>
+        <w:t>le message sera converti dans une structure de données contenant</w:t>
+      </w:r>
+      <w:r>
+        <w:rPr>
+          <w:color w:val="000000" w:themeColor="text1"/>
+          <w:sz w:val="24"/>
+          <w:szCs w:val="24"/>
+        </w:rPr>
+        <w:t>, entre autres,</w:t>
+      </w:r>
+      <w:r>
+        <w:rPr>
+          <w:color w:val="000000" w:themeColor="text1"/>
+          <w:sz w:val="24"/>
+          <w:szCs w:val="24"/>
+        </w:rPr>
+        <w:t xml:space="preserve"> les informations sur la dimension et le message</w:t>
       </w:r>
       <w:r>
         <w:rPr>
@@ -1604,7 +1634,23 @@
           <w:sz w:val="24"/>
           <w:szCs w:val="24"/>
         </w:rPr>
-        <w:t>permet de récupérer les informations si l'image est corrompue, jusq</w:t>
+        <w:t>permet</w:t>
+      </w:r>
+      <w:r>
+        <w:rPr>
+          <w:color w:val="000000" w:themeColor="text1"/>
+          <w:sz w:val="24"/>
+          <w:szCs w:val="24"/>
+        </w:rPr>
+        <w:t>tant ainsi</w:t>
+      </w:r>
+      <w:r>
+        <w:rPr>
+          <w:color w:val="000000" w:themeColor="text1"/>
+          <w:sz w:val="24"/>
+          <w:szCs w:val="24"/>
+        </w:rPr>
+        <w:t xml:space="preserve"> de récupérer les informations si l'image est corrompue, jusq</w:t>
       </w:r>
       <w:r>
         <w:rPr>
@@ -1652,7 +1698,7 @@
         <w:rPr>
           <w:b/>
           <w:bCs/>
-          <w:color w:val="FF0000"/>
+          <w:color w:val="0DD5D2"/>
           <w:sz w:val="24"/>
           <w:szCs w:val="24"/>
         </w:rPr>
@@ -1661,21 +1707,11 @@
         <w:rPr>
           <w:b/>
           <w:bCs/>
-          <w:color w:val="FF0000"/>
-          <w:sz w:val="24"/>
-          <w:szCs w:val="24"/>
-        </w:rPr>
-        <w:t xml:space="preserve">Conversion </w:t>
-      </w:r>
-      <w:r>
-        <w:rPr>
-          <w:b/>
-          <w:bCs/>
-          <w:color w:val="FF0000"/>
-          <w:sz w:val="24"/>
-          <w:szCs w:val="24"/>
-        </w:rPr>
-        <w:t>du code QR en image PNG</w:t>
+          <w:color w:val="0DD5D2"/>
+          <w:sz w:val="24"/>
+          <w:szCs w:val="24"/>
+        </w:rPr>
+        <w:t>Conversion du code QR en image PNG</w:t>
       </w:r>
     </w:p>
     <w:p>
@@ -1693,15 +1729,47 @@
           <w:sz w:val="24"/>
           <w:szCs w:val="24"/>
         </w:rPr>
-        <w:t xml:space="preserve">Pour être envoyé en tant que fichier virgule la structure de données </w:t>
-      </w:r>
-      <w:r>
-        <w:rPr>
-          <w:color w:val="000000" w:themeColor="text1"/>
-          <w:sz w:val="24"/>
-          <w:szCs w:val="24"/>
-        </w:rPr>
-        <w:t xml:space="preserve">doit être converti en un fichier image. </w:t>
+        <w:t>Pour être envoyé en tant que fichier</w:t>
+      </w:r>
+      <w:r>
+        <w:rPr>
+          <w:color w:val="000000" w:themeColor="text1"/>
+          <w:sz w:val="24"/>
+          <w:szCs w:val="24"/>
+        </w:rPr>
+        <w:t xml:space="preserve">, </w:t>
+      </w:r>
+      <w:r>
+        <w:rPr>
+          <w:color w:val="000000" w:themeColor="text1"/>
+          <w:sz w:val="24"/>
+          <w:szCs w:val="24"/>
+        </w:rPr>
+        <w:t xml:space="preserve">la structure de données </w:t>
+      </w:r>
+      <w:r>
+        <w:rPr>
+          <w:color w:val="000000" w:themeColor="text1"/>
+          <w:sz w:val="24"/>
+          <w:szCs w:val="24"/>
+        </w:rPr>
+        <w:t>doit être converti</w:t>
+      </w:r>
+      <w:r>
+        <w:rPr>
+          <w:color w:val="000000" w:themeColor="text1"/>
+          <w:sz w:val="24"/>
+          <w:szCs w:val="24"/>
+        </w:rPr>
+        <w:t>e</w:t>
+      </w:r>
+      <w:r>
+        <w:rPr>
+          <w:color w:val="000000" w:themeColor="text1"/>
+          <w:sz w:val="24"/>
+          <w:szCs w:val="24"/>
+        </w:rPr>
+        <w:t xml:space="preserve"> en un fichier image. </w:t>
       </w:r>
     </w:p>
     <w:p>
@@ -1819,7 +1887,7 @@
       <w:pPr>
         <w:jc w:val="both"/>
         <w:rPr>
-          <w:color w:val="000000" w:themeColor="text1"/>
+          <w:color w:val="00B0F0"/>
           <w:sz w:val="24"/>
           <w:szCs w:val="24"/>
         </w:rPr>
@@ -1836,7 +1904,7 @@
         <w:rPr>
           <w:b/>
           <w:bCs/>
-          <w:color w:val="FF0000"/>
+          <w:color w:val="00B0F0"/>
           <w:sz w:val="24"/>
           <w:szCs w:val="24"/>
         </w:rPr>
@@ -1845,11 +1913,11 @@
         <w:rPr>
           <w:b/>
           <w:bCs/>
-          <w:color w:val="FF0000"/>
-          <w:sz w:val="24"/>
-          <w:szCs w:val="24"/>
-        </w:rPr>
-        <w:t>Envoie du fichier contenant le code QR via l’API curl</w:t>
+          <w:color w:val="0DD5D2"/>
+          <w:sz w:val="24"/>
+          <w:szCs w:val="24"/>
+        </w:rPr>
+        <w:t>Envoi du fichier contenant le code QR via l’API curl</w:t>
       </w:r>
     </w:p>
     <w:p>
@@ -1867,7 +1935,33 @@
           <w:sz w:val="24"/>
           <w:szCs w:val="24"/>
         </w:rPr>
-        <w:t xml:space="preserve">L'envoi du fichier se fera via l'API curl et le protocole </w:t>
+        <w:t xml:space="preserve">L'envoi du fichier se fera via l'API </w:t>
+      </w:r>
+      <w:proofErr w:type="spellStart"/>
+      <w:r>
+        <w:rPr>
+          <w:color w:val="000000" w:themeColor="text1"/>
+          <w:sz w:val="24"/>
+          <w:szCs w:val="24"/>
+        </w:rPr>
+        <w:t>C</w:t>
+      </w:r>
+      <w:r>
+        <w:rPr>
+          <w:color w:val="000000" w:themeColor="text1"/>
+          <w:sz w:val="24"/>
+          <w:szCs w:val="24"/>
+        </w:rPr>
+        <w:t>url</w:t>
+      </w:r>
+      <w:proofErr w:type="spellEnd"/>
+      <w:r>
+        <w:rPr>
+          <w:color w:val="000000" w:themeColor="text1"/>
+          <w:sz w:val="24"/>
+          <w:szCs w:val="24"/>
+        </w:rPr>
+        <w:t xml:space="preserve"> et le protocole </w:t>
       </w:r>
       <w:r>
         <w:rPr>
@@ -1943,33 +2037,31 @@
           <w:sz w:val="24"/>
           <w:szCs w:val="24"/>
         </w:rPr>
-        <w:t xml:space="preserve">/ </w:t>
-      </w:r>
-      <w:r>
-        <w:rPr>
-          <w:color w:val="000000" w:themeColor="text1"/>
-          <w:sz w:val="24"/>
-          <w:szCs w:val="24"/>
-        </w:rPr>
-        <w:t xml:space="preserve">ouvrir la connexion vers le serveur distant. </w:t>
-      </w:r>
-    </w:p>
-    <w:p>
-      <w:pPr>
-        <w:jc w:val="both"/>
-        <w:rPr>
-          <w:color w:val="000000" w:themeColor="text1"/>
-          <w:sz w:val="24"/>
-          <w:szCs w:val="24"/>
-        </w:rPr>
-      </w:pPr>
-      <w:r>
-        <w:rPr>
-          <w:color w:val="000000" w:themeColor="text1"/>
-          <w:sz w:val="24"/>
-          <w:szCs w:val="24"/>
-        </w:rPr>
-        <w:t xml:space="preserve">Envoyer le fichier et vérifier que tout s'est bien </w:t>
+        <w:t xml:space="preserve">et </w:t>
+      </w:r>
+      <w:r>
+        <w:rPr>
+          <w:color w:val="000000" w:themeColor="text1"/>
+          <w:sz w:val="24"/>
+          <w:szCs w:val="24"/>
+        </w:rPr>
+        <w:t>ouvrir la connexion vers le serveur distant</w:t>
+      </w:r>
+      <w:r>
+        <w:rPr>
+          <w:color w:val="000000" w:themeColor="text1"/>
+          <w:sz w:val="24"/>
+          <w:szCs w:val="24"/>
+        </w:rPr>
+        <w:t>, puis e</w:t>
+      </w:r>
+      <w:r>
+        <w:rPr>
+          <w:color w:val="000000" w:themeColor="text1"/>
+          <w:sz w:val="24"/>
+          <w:szCs w:val="24"/>
+        </w:rPr>
+        <w:t xml:space="preserve">nvoyer le fichier et vérifier que tout s'est bien </w:t>
       </w:r>
       <w:r>
         <w:rPr>
@@ -2019,7 +2111,7 @@
         <w:rPr>
           <w:b/>
           <w:bCs/>
-          <w:color w:val="4409E9"/>
+          <w:color w:val="7020EE"/>
           <w:sz w:val="32"/>
           <w:szCs w:val="32"/>
         </w:rPr>
@@ -2028,21 +2120,51 @@
         <w:rPr>
           <w:b/>
           <w:bCs/>
-          <w:color w:val="4409E9"/>
+          <w:color w:val="7020EE"/>
           <w:sz w:val="32"/>
           <w:szCs w:val="32"/>
         </w:rPr>
-        <w:t xml:space="preserve">Programme C </w:t>
+        <w:t>L</w:t>
       </w:r>
       <w:r>
         <w:rPr>
           <w:b/>
           <w:bCs/>
-          <w:color w:val="4409E9"/>
+          <w:color w:val="7020EE"/>
           <w:sz w:val="32"/>
           <w:szCs w:val="32"/>
         </w:rPr>
-        <w:t>de lecture</w:t>
+        <w:t>ecture</w:t>
+      </w:r>
+      <w:r>
+        <w:rPr>
+          <w:b/>
+          <w:bCs/>
+          <w:color w:val="7020EE"/>
+          <w:sz w:val="32"/>
+          <w:szCs w:val="32"/>
+        </w:rPr>
+        <w:t xml:space="preserve"> d’un QR </w:t>
+      </w:r>
+      <w:r>
+        <w:rPr>
+          <w:b/>
+          <w:bCs/>
+          <w:color w:val="7020EE"/>
+          <w:sz w:val="32"/>
+          <w:szCs w:val="32"/>
+        </w:rPr>
+        <w:t>C</w:t>
+      </w:r>
+      <w:r>
+        <w:rPr>
+          <w:b/>
+          <w:bCs/>
+          <w:color w:val="7020EE"/>
+          <w:sz w:val="32"/>
+          <w:szCs w:val="32"/>
+        </w:rPr>
+        <w:t>ode</w:t>
       </w:r>
     </w:p>
     <w:p>
@@ -2198,7 +2320,7 @@
         <w:rPr>
           <w:b/>
           <w:bCs/>
-          <w:color w:val="FF0000"/>
+          <w:color w:val="0DD5D2"/>
           <w:sz w:val="24"/>
           <w:szCs w:val="24"/>
         </w:rPr>
@@ -2207,37 +2329,27 @@
         <w:rPr>
           <w:b/>
           <w:bCs/>
-          <w:color w:val="FF0000"/>
-          <w:sz w:val="24"/>
-          <w:szCs w:val="24"/>
-        </w:rPr>
-        <w:t xml:space="preserve">Conversion de l'image </w:t>
+          <w:color w:val="0DD5D2"/>
+          <w:sz w:val="24"/>
+          <w:szCs w:val="24"/>
+        </w:rPr>
+        <w:t>Conversion de l'image PNG</w:t>
       </w:r>
       <w:r>
         <w:rPr>
           <w:b/>
           <w:bCs/>
-          <w:color w:val="FF0000"/>
-          <w:sz w:val="24"/>
-          <w:szCs w:val="24"/>
-        </w:rPr>
-        <w:t>PNG</w:t>
+          <w:color w:val="0DD5D2"/>
+          <w:sz w:val="24"/>
+          <w:szCs w:val="24"/>
+        </w:rPr>
+        <w:t xml:space="preserve"> </w:t>
       </w:r>
       <w:r>
         <w:rPr>
           <w:b/>
           <w:bCs/>
-          <w:color w:val="FF0000"/>
-          <w:sz w:val="24"/>
-          <w:szCs w:val="24"/>
-        </w:rPr>
-        <w:t xml:space="preserve"> </w:t>
-      </w:r>
-      <w:r>
-        <w:rPr>
-          <w:b/>
-          <w:bCs/>
-          <w:color w:val="FF0000"/>
+          <w:color w:val="0DD5D2"/>
           <w:sz w:val="24"/>
           <w:szCs w:val="24"/>
         </w:rPr>
@@ -2259,7 +2371,39 @@
           <w:sz w:val="24"/>
           <w:szCs w:val="24"/>
         </w:rPr>
-        <w:t xml:space="preserve">À l'aide d'une Library c, l'image sera convertie dans une structure de données contenant les informations sur la dimension et le code QR. </w:t>
+        <w:t xml:space="preserve">À l'aide d'une </w:t>
+      </w:r>
+      <w:r>
+        <w:rPr>
+          <w:color w:val="000000" w:themeColor="text1"/>
+          <w:sz w:val="24"/>
+          <w:szCs w:val="24"/>
+        </w:rPr>
+        <w:t>librairie</w:t>
+      </w:r>
+      <w:r>
+        <w:rPr>
+          <w:color w:val="000000" w:themeColor="text1"/>
+          <w:sz w:val="24"/>
+          <w:szCs w:val="24"/>
+        </w:rPr>
+        <w:t xml:space="preserve"> </w:t>
+      </w:r>
+      <w:r>
+        <w:rPr>
+          <w:color w:val="000000" w:themeColor="text1"/>
+          <w:sz w:val="24"/>
+          <w:szCs w:val="24"/>
+        </w:rPr>
+        <w:t>C</w:t>
+      </w:r>
+      <w:r>
+        <w:rPr>
+          <w:color w:val="000000" w:themeColor="text1"/>
+          <w:sz w:val="24"/>
+          <w:szCs w:val="24"/>
+        </w:rPr>
+        <w:t xml:space="preserve">, l'image sera convertie dans une structure de données contenant les informations sur la dimension et le code QR. </w:t>
       </w:r>
     </w:p>
     <w:p>
@@ -2335,7 +2479,7 @@
         <w:rPr>
           <w:b/>
           <w:bCs/>
-          <w:color w:val="FF0000"/>
+          <w:color w:val="0DD5D2"/>
           <w:sz w:val="24"/>
           <w:szCs w:val="24"/>
         </w:rPr>
@@ -2344,7 +2488,7 @@
         <w:rPr>
           <w:b/>
           <w:bCs/>
-          <w:color w:val="FF0000"/>
+          <w:color w:val="0DD5D2"/>
           <w:sz w:val="24"/>
           <w:szCs w:val="24"/>
         </w:rPr>
@@ -2439,7 +2583,7 @@
       <w:pPr>
         <w:jc w:val="both"/>
         <w:rPr>
-          <w:color w:val="000000" w:themeColor="text1"/>
+          <w:color w:val="0DD5D2"/>
           <w:sz w:val="24"/>
           <w:szCs w:val="24"/>
         </w:rPr>
@@ -2456,7 +2600,7 @@
         <w:rPr>
           <w:b/>
           <w:bCs/>
-          <w:color w:val="FF0000"/>
+          <w:color w:val="0DD5D2"/>
           <w:sz w:val="24"/>
           <w:szCs w:val="24"/>
         </w:rPr>
@@ -2465,41 +2609,119 @@
         <w:rPr>
           <w:b/>
           <w:bCs/>
-          <w:color w:val="FF0000"/>
-          <w:sz w:val="24"/>
-          <w:szCs w:val="24"/>
-        </w:rPr>
-        <w:t>Cas où</w:t>
+          <w:color w:val="0DD5D2"/>
+          <w:sz w:val="24"/>
+          <w:szCs w:val="24"/>
+        </w:rPr>
+        <w:t xml:space="preserve">Cas où le deuxième argument est passé </w:t>
+      </w:r>
+    </w:p>
+    <w:p>
+      <w:pPr>
+        <w:jc w:val="both"/>
+        <w:rPr>
+          <w:color w:val="000000" w:themeColor="text1"/>
+          <w:sz w:val="24"/>
+          <w:szCs w:val="24"/>
+        </w:rPr>
+      </w:pPr>
+      <w:r>
+        <w:rPr>
+          <w:color w:val="000000" w:themeColor="text1"/>
+          <w:sz w:val="24"/>
+          <w:szCs w:val="24"/>
+        </w:rPr>
+        <w:t>Le</w:t>
+      </w:r>
+      <w:r>
+        <w:rPr>
+          <w:color w:val="000000" w:themeColor="text1"/>
+          <w:sz w:val="24"/>
+          <w:szCs w:val="24"/>
+        </w:rPr>
+        <w:t xml:space="preserve"> programme va ouvrir un fichier </w:t>
+      </w:r>
+      <w:r>
+        <w:rPr>
+          <w:color w:val="000000" w:themeColor="text1"/>
+          <w:sz w:val="24"/>
+          <w:szCs w:val="24"/>
+        </w:rPr>
+        <w:t xml:space="preserve">CSV </w:t>
+      </w:r>
+      <w:r>
+        <w:rPr>
+          <w:color w:val="000000" w:themeColor="text1"/>
+          <w:sz w:val="24"/>
+          <w:szCs w:val="24"/>
+        </w:rPr>
+        <w:t xml:space="preserve">contenant les informations du franchisé à transmettre. </w:t>
+      </w:r>
+      <w:r>
+        <w:rPr>
+          <w:color w:val="000000" w:themeColor="text1"/>
+          <w:sz w:val="24"/>
+          <w:szCs w:val="24"/>
+        </w:rPr>
+        <w:t xml:space="preserve">Ces informations sous la forme </w:t>
+      </w:r>
+      <w:r>
+        <w:rPr>
+          <w:color w:val="000000" w:themeColor="text1"/>
+          <w:sz w:val="24"/>
+          <w:szCs w:val="24"/>
+        </w:rPr>
+        <w:t>de clé valeur</w:t>
+      </w:r>
+      <w:r>
+        <w:rPr>
+          <w:color w:val="000000" w:themeColor="text1"/>
+          <w:sz w:val="24"/>
+          <w:szCs w:val="24"/>
+        </w:rPr>
+        <w:t xml:space="preserve"> </w:t>
+      </w:r>
+      <w:r>
+        <w:rPr>
+          <w:color w:val="000000" w:themeColor="text1"/>
+          <w:sz w:val="24"/>
+          <w:szCs w:val="24"/>
+        </w:rPr>
+        <w:t>(</w:t>
       </w:r>
       <w:r>
         <w:rPr>
           <w:b/>
           <w:bCs/>
-          <w:color w:val="FF0000"/>
-          <w:sz w:val="24"/>
-          <w:szCs w:val="24"/>
-        </w:rPr>
-        <w:t xml:space="preserve"> le </w:t>
-      </w:r>
-      <w:r>
-        <w:rPr>
-          <w:b/>
-          <w:bCs/>
-          <w:color w:val="FF0000"/>
-          <w:sz w:val="24"/>
-          <w:szCs w:val="24"/>
-        </w:rPr>
-        <w:t>deuxième</w:t>
-      </w:r>
-      <w:r>
-        <w:rPr>
-          <w:b/>
-          <w:bCs/>
-          <w:color w:val="FF0000"/>
-          <w:sz w:val="24"/>
-          <w:szCs w:val="24"/>
-        </w:rPr>
-        <w:t xml:space="preserve"> argument est passé </w:t>
+          <w:color w:val="000000" w:themeColor="text1"/>
+          <w:sz w:val="24"/>
+          <w:szCs w:val="24"/>
+        </w:rPr>
+        <w:t>{CLE}={VALEUR})</w:t>
+      </w:r>
+      <w:r>
+        <w:rPr>
+          <w:color w:val="000000" w:themeColor="text1"/>
+          <w:sz w:val="24"/>
+          <w:szCs w:val="24"/>
+        </w:rPr>
+        <w:t xml:space="preserve"> </w:t>
+      </w:r>
+      <w:r>
+        <w:rPr>
+          <w:color w:val="000000" w:themeColor="text1"/>
+          <w:sz w:val="24"/>
+          <w:szCs w:val="24"/>
+        </w:rPr>
+        <w:t>par ligne</w:t>
+      </w:r>
+      <w:r>
+        <w:rPr>
+          <w:color w:val="000000" w:themeColor="text1"/>
+          <w:sz w:val="24"/>
+          <w:szCs w:val="24"/>
+        </w:rPr>
+        <w:t>s.</w:t>
       </w:r>
     </w:p>
     <w:p>
@@ -2517,47 +2739,55 @@
           <w:sz w:val="24"/>
           <w:szCs w:val="24"/>
         </w:rPr>
-        <w:t>Le</w:t>
-      </w:r>
-      <w:r>
-        <w:rPr>
-          <w:color w:val="000000" w:themeColor="text1"/>
-          <w:sz w:val="24"/>
-          <w:szCs w:val="24"/>
-        </w:rPr>
-        <w:t xml:space="preserve"> programme va ouvrir un fichier </w:t>
-      </w:r>
-      <w:r>
-        <w:rPr>
-          <w:color w:val="000000" w:themeColor="text1"/>
-          <w:sz w:val="24"/>
-          <w:szCs w:val="24"/>
-        </w:rPr>
-        <w:t xml:space="preserve">CSV </w:t>
-      </w:r>
-      <w:r>
-        <w:rPr>
-          <w:color w:val="000000" w:themeColor="text1"/>
-          <w:sz w:val="24"/>
-          <w:szCs w:val="24"/>
-        </w:rPr>
-        <w:t xml:space="preserve">contenant les informations du franchisé à transmettre. </w:t>
-      </w:r>
-      <w:r>
-        <w:rPr>
-          <w:color w:val="000000" w:themeColor="text1"/>
-          <w:sz w:val="24"/>
-          <w:szCs w:val="24"/>
-        </w:rPr>
-        <w:t xml:space="preserve">Ces informations sous la forme </w:t>
-      </w:r>
-      <w:r>
-        <w:rPr>
-          <w:color w:val="000000" w:themeColor="text1"/>
-          <w:sz w:val="24"/>
-          <w:szCs w:val="24"/>
-        </w:rPr>
-        <w:t>de clé valeur</w:t>
+        <w:t>T</w:t>
+      </w:r>
+      <w:r>
+        <w:rPr>
+          <w:color w:val="000000" w:themeColor="text1"/>
+          <w:sz w:val="24"/>
+          <w:szCs w:val="24"/>
+        </w:rPr>
+        <w:t>outes les lignes ne respectant pas ce format o</w:t>
+      </w:r>
+      <w:r>
+        <w:rPr>
+          <w:color w:val="000000" w:themeColor="text1"/>
+          <w:sz w:val="24"/>
+          <w:szCs w:val="24"/>
+        </w:rPr>
+        <w:t>u</w:t>
+      </w:r>
+      <w:r>
+        <w:rPr>
+          <w:color w:val="000000" w:themeColor="text1"/>
+          <w:sz w:val="24"/>
+          <w:szCs w:val="24"/>
+        </w:rPr>
+        <w:t xml:space="preserve"> commençant par le symbole </w:t>
+      </w:r>
+      <w:r>
+        <w:rPr>
+          <w:color w:val="000000" w:themeColor="text1"/>
+          <w:sz w:val="24"/>
+          <w:szCs w:val="24"/>
+        </w:rPr>
+        <w:t># (</w:t>
+      </w:r>
+      <w:r>
+        <w:rPr>
+          <w:color w:val="000000" w:themeColor="text1"/>
+          <w:sz w:val="24"/>
+          <w:szCs w:val="24"/>
+        </w:rPr>
+        <w:t xml:space="preserve">un </w:t>
+      </w:r>
+      <w:r>
+        <w:rPr>
+          <w:color w:val="000000" w:themeColor="text1"/>
+          <w:sz w:val="24"/>
+          <w:szCs w:val="24"/>
+        </w:rPr>
+        <w:t>commentaire) seront ignorées.</w:t>
       </w:r>
       <w:r>
         <w:rPr>
@@ -2566,48 +2796,6 @@
           <w:szCs w:val="24"/>
         </w:rPr>
         <w:t xml:space="preserve"> </w:t>
-      </w:r>
-      <w:r>
-        <w:rPr>
-          <w:color w:val="000000" w:themeColor="text1"/>
-          <w:sz w:val="24"/>
-          <w:szCs w:val="24"/>
-        </w:rPr>
-        <w:t>(</w:t>
-      </w:r>
-      <w:r>
-        <w:rPr>
-          <w:b/>
-          <w:bCs/>
-          <w:color w:val="000000" w:themeColor="text1"/>
-          <w:sz w:val="24"/>
-          <w:szCs w:val="24"/>
-        </w:rPr>
-        <w:t>{CLE}={VALEUR})</w:t>
-      </w:r>
-      <w:r>
-        <w:rPr>
-          <w:color w:val="000000" w:themeColor="text1"/>
-          <w:sz w:val="24"/>
-          <w:szCs w:val="24"/>
-        </w:rPr>
-        <w:t xml:space="preserve"> </w:t>
-      </w:r>
-      <w:r>
-        <w:rPr>
-          <w:color w:val="000000" w:themeColor="text1"/>
-          <w:sz w:val="24"/>
-          <w:szCs w:val="24"/>
-        </w:rPr>
-        <w:t>par ligne</w:t>
-      </w:r>
-      <w:r>
-        <w:rPr>
-          <w:color w:val="000000" w:themeColor="text1"/>
-          <w:sz w:val="24"/>
-          <w:szCs w:val="24"/>
-        </w:rPr>
-        <w:t>s.</w:t>
       </w:r>
     </w:p>
     <w:p>
@@ -2625,66 +2813,10 @@
           <w:sz w:val="24"/>
           <w:szCs w:val="24"/>
         </w:rPr>
-        <w:t>T</w:t>
-      </w:r>
-      <w:r>
-        <w:rPr>
-          <w:color w:val="000000" w:themeColor="text1"/>
-          <w:sz w:val="24"/>
-          <w:szCs w:val="24"/>
-        </w:rPr>
-        <w:t>outes les lignes ne respectant pas ce format, o</w:t>
-      </w:r>
-      <w:r>
-        <w:rPr>
-          <w:color w:val="000000" w:themeColor="text1"/>
-          <w:sz w:val="24"/>
-          <w:szCs w:val="24"/>
-        </w:rPr>
-        <w:t>u</w:t>
-      </w:r>
-      <w:r>
-        <w:rPr>
-          <w:color w:val="000000" w:themeColor="text1"/>
-          <w:sz w:val="24"/>
-          <w:szCs w:val="24"/>
-        </w:rPr>
-        <w:t xml:space="preserve"> commençant par le symbole </w:t>
-      </w:r>
-      <w:r>
-        <w:rPr>
-          <w:color w:val="000000" w:themeColor="text1"/>
-          <w:sz w:val="24"/>
-          <w:szCs w:val="24"/>
-        </w:rPr>
-        <w:t># (commentaire) seront ignorées.</w:t>
-      </w:r>
-      <w:r>
-        <w:rPr>
-          <w:color w:val="000000" w:themeColor="text1"/>
-          <w:sz w:val="24"/>
-          <w:szCs w:val="24"/>
-        </w:rPr>
-        <w:t xml:space="preserve"> </w:t>
-      </w:r>
-    </w:p>
-    <w:p>
-      <w:pPr>
-        <w:jc w:val="both"/>
-        <w:rPr>
-          <w:color w:val="000000" w:themeColor="text1"/>
-          <w:sz w:val="24"/>
-          <w:szCs w:val="24"/>
-        </w:rPr>
-      </w:pPr>
-      <w:r>
-        <w:rPr>
-          <w:color w:val="000000" w:themeColor="text1"/>
-          <w:sz w:val="24"/>
-          <w:szCs w:val="24"/>
-        </w:rPr>
         <w:t xml:space="preserve">Le fichier est donc traité et les informations retenues sont stockées dans une chaîne de caractères. </w:t>
       </w:r>
+      <w:bookmarkStart w:id="1" w:name="_GoBack"/>
+      <w:bookmarkEnd w:id="1"/>
     </w:p>
     <w:p>
       <w:pPr>
@@ -2755,17 +2887,7 @@
           <w:sz w:val="32"/>
           <w:szCs w:val="32"/>
         </w:rPr>
-        <w:t>Programme C de lecture</w:t>
-      </w:r>
-      <w:r>
-        <w:rPr>
-          <w:b/>
-          <w:bCs/>
-          <w:color w:val="4409E9"/>
-          <w:sz w:val="32"/>
-          <w:szCs w:val="32"/>
-        </w:rPr>
-        <w:t xml:space="preserve"> et </w:t>
+        <w:t xml:space="preserve">Programme C de lecture et </w:t>
       </w:r>
       <w:r>
         <w:rPr>
@@ -2881,7 +3003,7 @@
         <w:rPr>
           <w:b/>
           <w:bCs/>
-          <w:color w:val="FF0000"/>
+          <w:color w:val="0DD5D2"/>
           <w:sz w:val="24"/>
           <w:szCs w:val="24"/>
         </w:rPr>
@@ -2890,7 +3012,7 @@
         <w:rPr>
           <w:b/>
           <w:bCs/>
-          <w:color w:val="FF0000"/>
+          <w:color w:val="0DD5D2"/>
           <w:sz w:val="24"/>
           <w:szCs w:val="24"/>
         </w:rPr>
@@ -2920,7 +3042,23 @@
           <w:sz w:val="24"/>
           <w:szCs w:val="24"/>
         </w:rPr>
-        <w:t xml:space="preserve"> l'aide d'une Library </w:t>
+        <w:t xml:space="preserve"> l'aide d'une </w:t>
+      </w:r>
+      <w:r>
+        <w:rPr>
+          <w:color w:val="000000" w:themeColor="text1"/>
+          <w:sz w:val="24"/>
+          <w:szCs w:val="24"/>
+        </w:rPr>
+        <w:t>librairie</w:t>
+      </w:r>
+      <w:r>
+        <w:rPr>
+          <w:color w:val="000000" w:themeColor="text1"/>
+          <w:sz w:val="24"/>
+          <w:szCs w:val="24"/>
+        </w:rPr>
+        <w:t xml:space="preserve"> </w:t>
       </w:r>
       <w:r>
         <w:rPr>
@@ -3020,7 +3158,7 @@
         <w:rPr>
           <w:b/>
           <w:bCs/>
-          <w:color w:val="FF0000"/>
+          <w:color w:val="0DD5D2"/>
           <w:sz w:val="24"/>
           <w:szCs w:val="24"/>
         </w:rPr>
@@ -3029,7 +3167,7 @@
         <w:rPr>
           <w:b/>
           <w:bCs/>
-          <w:color w:val="FF0000"/>
+          <w:color w:val="0DD5D2"/>
           <w:sz w:val="24"/>
           <w:szCs w:val="24"/>
         </w:rPr>
@@ -3059,7 +3197,23 @@
           <w:sz w:val="24"/>
           <w:szCs w:val="24"/>
         </w:rPr>
-        <w:t xml:space="preserve"> l'aide d'une librairie c virgule le code QR sera converti en</w:t>
+        <w:t xml:space="preserve"> l'aide d'une librairie </w:t>
+      </w:r>
+      <w:r>
+        <w:rPr>
+          <w:color w:val="000000" w:themeColor="text1"/>
+          <w:sz w:val="24"/>
+          <w:szCs w:val="24"/>
+        </w:rPr>
+        <w:t xml:space="preserve">C, </w:t>
+      </w:r>
+      <w:r>
+        <w:rPr>
+          <w:color w:val="000000" w:themeColor="text1"/>
+          <w:sz w:val="24"/>
+          <w:szCs w:val="24"/>
+        </w:rPr>
+        <w:t>le code QR sera converti en</w:t>
       </w:r>
       <w:r>
         <w:rPr>
@@ -3201,7 +3355,7 @@
         <w:rPr>
           <w:b/>
           <w:bCs/>
-          <w:color w:val="FF0000"/>
+          <w:color w:val="0DD5D2"/>
           <w:sz w:val="24"/>
           <w:szCs w:val="24"/>
         </w:rPr>
@@ -3210,7 +3364,7 @@
         <w:rPr>
           <w:b/>
           <w:bCs/>
-          <w:color w:val="FF0000"/>
+          <w:color w:val="0DD5D2"/>
           <w:sz w:val="24"/>
           <w:szCs w:val="24"/>
         </w:rPr>
@@ -3240,7 +3394,23 @@
           <w:sz w:val="24"/>
           <w:szCs w:val="24"/>
         </w:rPr>
-        <w:t xml:space="preserve"> programme c va ensuite vérifier que la structure de données créée à partir du code QR est complète. </w:t>
+        <w:t xml:space="preserve"> programme </w:t>
+      </w:r>
+      <w:r>
+        <w:rPr>
+          <w:color w:val="000000" w:themeColor="text1"/>
+          <w:sz w:val="24"/>
+          <w:szCs w:val="24"/>
+        </w:rPr>
+        <w:t>C</w:t>
+      </w:r>
+      <w:r>
+        <w:rPr>
+          <w:color w:val="000000" w:themeColor="text1"/>
+          <w:sz w:val="24"/>
+          <w:szCs w:val="24"/>
+        </w:rPr>
+        <w:t xml:space="preserve"> va ensuite vérifier que la structure de données créée à partir du code QR est complète. </w:t>
       </w:r>
     </w:p>
     <w:p>
@@ -3258,7 +3428,23 @@
           <w:sz w:val="24"/>
           <w:szCs w:val="24"/>
         </w:rPr>
-        <w:t xml:space="preserve">Si c'est le cas virgule il ouvrira une connexion vers la base de données à l'aide d'une </w:t>
+        <w:t>Si c'est le cas</w:t>
+      </w:r>
+      <w:r>
+        <w:rPr>
+          <w:color w:val="000000" w:themeColor="text1"/>
+          <w:sz w:val="24"/>
+          <w:szCs w:val="24"/>
+        </w:rPr>
+        <w:t xml:space="preserve">, </w:t>
+      </w:r>
+      <w:r>
+        <w:rPr>
+          <w:color w:val="000000" w:themeColor="text1"/>
+          <w:sz w:val="24"/>
+          <w:szCs w:val="24"/>
+        </w:rPr>
+        <w:t xml:space="preserve">il ouvrira une connexion vers la base de données à l'aide d'une </w:t>
       </w:r>
       <w:r>
         <w:rPr>
@@ -3370,8 +3556,6 @@
           <w:szCs w:val="24"/>
         </w:rPr>
       </w:pPr>
-      <w:bookmarkStart w:id="1" w:name="_GoBack"/>
-      <w:bookmarkEnd w:id="1"/>
     </w:p>
     <w:p>
       <w:pPr>
@@ -3384,7 +3568,7 @@
         <w:rPr>
           <w:b/>
           <w:bCs/>
-          <w:color w:val="FF0000"/>
+          <w:color w:val="0DD5D2"/>
           <w:sz w:val="24"/>
           <w:szCs w:val="24"/>
         </w:rPr>
@@ -3393,7 +3577,7 @@
         <w:rPr>
           <w:b/>
           <w:bCs/>
-          <w:color w:val="FF0000"/>
+          <w:color w:val="0DD5D2"/>
           <w:sz w:val="24"/>
           <w:szCs w:val="24"/>
         </w:rPr>
@@ -3403,7 +3587,7 @@
         <w:rPr>
           <w:b/>
           <w:bCs/>
-          <w:color w:val="FF0000"/>
+          <w:color w:val="0DD5D2"/>
           <w:sz w:val="24"/>
           <w:szCs w:val="24"/>
         </w:rPr>
@@ -3433,7 +3617,23 @@
           <w:sz w:val="24"/>
           <w:szCs w:val="24"/>
         </w:rPr>
-        <w:t xml:space="preserve"> tout s'est bien déroulé virgule le programme </w:t>
+        <w:t xml:space="preserve"> tout s'est bien déroulé</w:t>
+      </w:r>
+      <w:r>
+        <w:rPr>
+          <w:color w:val="000000" w:themeColor="text1"/>
+          <w:sz w:val="24"/>
+          <w:szCs w:val="24"/>
+        </w:rPr>
+        <w:t xml:space="preserve">, </w:t>
+      </w:r>
+      <w:r>
+        <w:rPr>
+          <w:color w:val="000000" w:themeColor="text1"/>
+          <w:sz w:val="24"/>
+          <w:szCs w:val="24"/>
+        </w:rPr>
+        <w:t xml:space="preserve">le programme </w:t>
       </w:r>
       <w:r>
         <w:rPr>
@@ -3491,8 +3691,8 @@
       </w:pPr>
     </w:p>
     <w:sectPr>
-      <w:headerReference w:type="default" r:id="rId13"/>
-      <w:footerReference w:type="default" r:id="rId14"/>
+      <w:headerReference w:type="default" r:id="rId14"/>
+      <w:footerReference w:type="default" r:id="rId15"/>
       <w:pgSz w:w="11906" w:h="16838"/>
       <w:pgMar w:top="1134" w:right="1134" w:bottom="1134" w:left="1134" w:header="708" w:footer="708" w:gutter="0"/>
       <w:pgNumType w:start="0"/>
@@ -3531,383 +3731,188 @@
 
 <file path=word/footer1.xml><?xml version="1.0" encoding="utf-8"?>
 <w:ftr xmlns:wpc="http://schemas.microsoft.com/office/word/2010/wordprocessingCanvas" xmlns:cx="http://schemas.microsoft.com/office/drawing/2014/chartex" xmlns:cx1="http://schemas.microsoft.com/office/drawing/2015/9/8/chartex" xmlns:cx2="http://schemas.microsoft.com/office/drawing/2015/10/21/chartex" xmlns:cx3="http://schemas.microsoft.com/office/drawing/2016/5/9/chartex" xmlns:cx4="http://schemas.microsoft.com/office/drawing/2016/5/10/chartex" xmlns:cx5="http://schemas.microsoft.com/office/drawing/2016/5/11/chartex" xmlns:cx6="http://schemas.microsoft.com/office/drawing/2016/5/12/chartex" xmlns:cx7="http://schemas.microsoft.com/office/drawing/2016/5/13/chartex" xmlns:cx8="http://schemas.microsoft.com/office/drawing/2016/5/14/chartex" xmlns:mc="http://schemas.openxmlformats.org/markup-compatibility/2006" xmlns:aink="http://schemas.microsoft.com/office/drawing/2016/ink" xmlns:am3d="http://schemas.microsoft.com/office/drawing/2017/model3d" xmlns:o="urn:schemas-microsoft-com:office:office" xmlns:r="http://schemas.openxmlformats.org/officeDocument/2006/relationships" xmlns:m="http://schemas.openxmlformats.org/officeDocument/2006/math" xmlns:v="urn:schemas-microsoft-com:vml" xmlns:wp14="http://schemas.microsoft.com/office/word/2010/wordprocessingDrawing" xmlns:wp="http://schemas.openxmlformats.org/drawingml/2006/wordprocessingDrawing" xmlns:w10="urn:schemas-microsoft-com:office:word" xmlns:w="http://schemas.openxmlformats.org/wordprocessingml/2006/main" xmlns:w14="http://schemas.microsoft.com/office/word/2010/wordml" xmlns:w15="http://schemas.microsoft.com/office/word/2012/wordml" xmlns:w16cid="http://schemas.microsoft.com/office/word/2016/wordml/cid" xmlns:w16se="http://schemas.microsoft.com/office/word/2015/wordml/symex" xmlns:wpg="http://schemas.microsoft.com/office/word/2010/wordprocessingGroup" xmlns:wpi="http://schemas.microsoft.com/office/word/2010/wordprocessingInk" xmlns:wne="http://schemas.microsoft.com/office/word/2006/wordml" xmlns:wps="http://schemas.microsoft.com/office/word/2010/wordprocessingShape" mc:Ignorable="w14 w15 w16se w16cid wp14">
+  <w:tbl>
+    <w:tblPr>
+      <w:tblW w:w="5000" w:type="pct"/>
+      <w:jc w:val="center"/>
+      <w:tblCellMar>
+        <w:top w:w="144" w:type="dxa"/>
+        <w:left w:w="115" w:type="dxa"/>
+        <w:bottom w:w="144" w:type="dxa"/>
+        <w:right w:w="115" w:type="dxa"/>
+      </w:tblCellMar>
+      <w:tblLook w:val="04A0" w:firstRow="1" w:lastRow="0" w:firstColumn="1" w:lastColumn="0" w:noHBand="0" w:noVBand="1"/>
+    </w:tblPr>
+    <w:tblGrid>
+      <w:gridCol w:w="4825"/>
+      <w:gridCol w:w="4813"/>
+    </w:tblGrid>
+    <w:tr>
+      <w:trPr>
+        <w:trHeight w:hRule="exact" w:val="115"/>
+        <w:jc w:val="center"/>
+      </w:trPr>
+      <w:tc>
+        <w:tcPr>
+          <w:tcW w:w="4686" w:type="dxa"/>
+          <w:shd w:val="clear" w:color="auto" w:fill="0DD5D2"/>
+          <w:tcMar>
+            <w:top w:w="0" w:type="dxa"/>
+            <w:bottom w:w="0" w:type="dxa"/>
+          </w:tcMar>
+        </w:tcPr>
+        <w:p>
+          <w:pPr>
+            <w:pStyle w:val="En-tte"/>
+            <w:rPr>
+              <w:caps/>
+              <w:sz w:val="18"/>
+            </w:rPr>
+          </w:pPr>
+        </w:p>
+      </w:tc>
+      <w:tc>
+        <w:tcPr>
+          <w:tcW w:w="4674" w:type="dxa"/>
+          <w:shd w:val="clear" w:color="auto" w:fill="0DD5D2"/>
+          <w:tcMar>
+            <w:top w:w="0" w:type="dxa"/>
+            <w:bottom w:w="0" w:type="dxa"/>
+          </w:tcMar>
+        </w:tcPr>
+        <w:p>
+          <w:pPr>
+            <w:pStyle w:val="En-tte"/>
+            <w:jc w:val="right"/>
+            <w:rPr>
+              <w:caps/>
+              <w:sz w:val="18"/>
+            </w:rPr>
+          </w:pPr>
+        </w:p>
+      </w:tc>
+    </w:tr>
+    <w:tr>
+      <w:trPr>
+        <w:jc w:val="center"/>
+      </w:trPr>
+      <w:sdt>
+        <w:sdtPr>
+          <w:rPr>
+            <w:caps/>
+            <w:color w:val="808080" w:themeColor="background1" w:themeShade="80"/>
+            <w:sz w:val="18"/>
+            <w:szCs w:val="18"/>
+          </w:rPr>
+          <w:alias w:val="Auteur"/>
+          <w:tag w:val=""/>
+          <w:id w:val="1534151868"/>
+          <w:placeholder>
+            <w:docPart w:val="CAB45F4EAA224C9FA74F9DF26FFB0659"/>
+          </w:placeholder>
+          <w:dataBinding w:prefixMappings="xmlns:ns0='http://purl.org/dc/elements/1.1/' xmlns:ns1='http://schemas.openxmlformats.org/package/2006/metadata/core-properties' " w:xpath="/ns1:coreProperties[1]/ns0:creator[1]" w:storeItemID="{6C3C8BC8-F283-45AE-878A-BAB7291924A1}"/>
+          <w:text/>
+        </w:sdtPr>
+        <w:sdtContent>
+          <w:tc>
+            <w:tcPr>
+              <w:tcW w:w="4686" w:type="dxa"/>
+              <w:shd w:val="clear" w:color="auto" w:fill="auto"/>
+              <w:vAlign w:val="center"/>
+            </w:tcPr>
+            <w:p>
+              <w:pPr>
+                <w:pStyle w:val="Pieddepage"/>
+                <w:rPr>
+                  <w:caps/>
+                  <w:color w:val="808080" w:themeColor="background1" w:themeShade="80"/>
+                  <w:sz w:val="18"/>
+                  <w:szCs w:val="18"/>
+                </w:rPr>
+              </w:pPr>
+              <w:r>
+                <w:rPr>
+                  <w:caps/>
+                  <w:color w:val="808080" w:themeColor="background1" w:themeShade="80"/>
+                  <w:sz w:val="18"/>
+                  <w:szCs w:val="18"/>
+                </w:rPr>
+                <w:t>Joëlle CASTELLI – Antoine FÈVRE – Noé LARRIEU-LACOSTE</w:t>
+              </w:r>
+            </w:p>
+          </w:tc>
+        </w:sdtContent>
+      </w:sdt>
+      <w:tc>
+        <w:tcPr>
+          <w:tcW w:w="4674" w:type="dxa"/>
+          <w:shd w:val="clear" w:color="auto" w:fill="auto"/>
+          <w:vAlign w:val="center"/>
+        </w:tcPr>
+        <w:p>
+          <w:pPr>
+            <w:pStyle w:val="Pieddepage"/>
+            <w:jc w:val="right"/>
+            <w:rPr>
+              <w:caps/>
+              <w:color w:val="808080" w:themeColor="background1" w:themeShade="80"/>
+              <w:sz w:val="18"/>
+              <w:szCs w:val="18"/>
+            </w:rPr>
+          </w:pPr>
+          <w:r>
+            <w:rPr>
+              <w:caps/>
+              <w:color w:val="808080" w:themeColor="background1" w:themeShade="80"/>
+              <w:sz w:val="18"/>
+              <w:szCs w:val="18"/>
+            </w:rPr>
+            <w:fldChar w:fldCharType="begin"/>
+          </w:r>
+          <w:r>
+            <w:rPr>
+              <w:caps/>
+              <w:color w:val="808080" w:themeColor="background1" w:themeShade="80"/>
+              <w:sz w:val="18"/>
+              <w:szCs w:val="18"/>
+            </w:rPr>
+            <w:instrText>PAGE   \* MERGEFORMAT</w:instrText>
+          </w:r>
+          <w:r>
+            <w:rPr>
+              <w:caps/>
+              <w:color w:val="808080" w:themeColor="background1" w:themeShade="80"/>
+              <w:sz w:val="18"/>
+              <w:szCs w:val="18"/>
+            </w:rPr>
+            <w:fldChar w:fldCharType="separate"/>
+          </w:r>
+          <w:r>
+            <w:rPr>
+              <w:caps/>
+              <w:color w:val="808080" w:themeColor="background1" w:themeShade="80"/>
+              <w:sz w:val="18"/>
+              <w:szCs w:val="18"/>
+            </w:rPr>
+            <w:t>2</w:t>
+          </w:r>
+          <w:r>
+            <w:rPr>
+              <w:caps/>
+              <w:color w:val="808080" w:themeColor="background1" w:themeShade="80"/>
+              <w:sz w:val="18"/>
+              <w:szCs w:val="18"/>
+            </w:rPr>
+            <w:fldChar w:fldCharType="end"/>
+          </w:r>
+        </w:p>
+      </w:tc>
+    </w:tr>
+  </w:tbl>
   <w:p>
     <w:pPr>
       <w:pStyle w:val="Pieddepage"/>
     </w:pPr>
-    <w:r>
-      <w:rPr>
-        <w:noProof/>
-      </w:rPr>
-      <mc:AlternateContent>
-        <mc:Choice Requires="wps">
-          <w:drawing>
-            <wp:anchor distT="0" distB="0" distL="0" distR="0" simplePos="0" relativeHeight="251661312" behindDoc="0" locked="0" layoutInCell="1" allowOverlap="1" wp14:anchorId="73D55173" wp14:editId="480E8115">
-              <wp:simplePos x="0" y="0"/>
-              <wp:positionH relativeFrom="margin">
-                <wp:align>right</wp:align>
-              </wp:positionH>
-              <wp:positionV relativeFrom="bottomMargin">
-                <wp:posOffset>217170</wp:posOffset>
-              </wp:positionV>
-              <wp:extent cx="457200" cy="320040"/>
-              <wp:effectExtent l="0" t="0" r="0" b="3810"/>
-              <wp:wrapSquare wrapText="bothSides"/>
-              <wp:docPr id="40" name="Rectangle 40"/>
-              <wp:cNvGraphicFramePr/>
-              <a:graphic xmlns:a="http://schemas.openxmlformats.org/drawingml/2006/main">
-                <a:graphicData uri="http://schemas.microsoft.com/office/word/2010/wordprocessingShape">
-                  <wps:wsp>
-                    <wps:cNvSpPr/>
-                    <wps:spPr>
-                      <a:xfrm>
-                        <a:off x="0" y="0"/>
-                        <a:ext cx="457200" cy="320040"/>
-                      </a:xfrm>
-                      <a:prstGeom prst="rect">
-                        <a:avLst/>
-                      </a:prstGeom>
-                      <a:solidFill>
-                        <a:srgbClr val="4409E9"/>
-                      </a:solidFill>
-                      <a:ln w="38100">
-                        <a:noFill/>
-                      </a:ln>
-                    </wps:spPr>
-                    <wps:style>
-                      <a:lnRef idx="2">
-                        <a:schemeClr val="accent1">
-                          <a:shade val="50000"/>
-                        </a:schemeClr>
-                      </a:lnRef>
-                      <a:fillRef idx="1">
-                        <a:schemeClr val="accent1"/>
-                      </a:fillRef>
-                      <a:effectRef idx="0">
-                        <a:schemeClr val="accent1"/>
-                      </a:effectRef>
-                      <a:fontRef idx="minor">
-                        <a:schemeClr val="lt1"/>
-                      </a:fontRef>
-                    </wps:style>
-                    <wps:txbx>
-                      <w:txbxContent>
-                        <w:p>
-                          <w:pPr>
-                            <w:jc w:val="right"/>
-                            <w:rPr>
-                              <w:color w:val="FFFFFF" w:themeColor="background1"/>
-                              <w:sz w:val="28"/>
-                              <w:szCs w:val="28"/>
-                            </w:rPr>
-                          </w:pPr>
-                          <w:r>
-                            <w:rPr>
-                              <w:color w:val="FFFFFF" w:themeColor="background1"/>
-                              <w:sz w:val="28"/>
-                              <w:szCs w:val="28"/>
-                            </w:rPr>
-                            <w:fldChar w:fldCharType="begin"/>
-                          </w:r>
-                          <w:r>
-                            <w:rPr>
-                              <w:color w:val="FFFFFF" w:themeColor="background1"/>
-                              <w:sz w:val="28"/>
-                              <w:szCs w:val="28"/>
-                            </w:rPr>
-                            <w:instrText>PAGE   \* MERGEFORMAT</w:instrText>
-                          </w:r>
-                          <w:r>
-                            <w:rPr>
-                              <w:color w:val="FFFFFF" w:themeColor="background1"/>
-                              <w:sz w:val="28"/>
-                              <w:szCs w:val="28"/>
-                            </w:rPr>
-                            <w:fldChar w:fldCharType="separate"/>
-                          </w:r>
-                          <w:r>
-                            <w:rPr>
-                              <w:color w:val="FFFFFF" w:themeColor="background1"/>
-                              <w:sz w:val="28"/>
-                              <w:szCs w:val="28"/>
-                            </w:rPr>
-                            <w:t>2</w:t>
-                          </w:r>
-                          <w:r>
-                            <w:rPr>
-                              <w:color w:val="FFFFFF" w:themeColor="background1"/>
-                              <w:sz w:val="28"/>
-                              <w:szCs w:val="28"/>
-                            </w:rPr>
-                            <w:fldChar w:fldCharType="end"/>
-                          </w:r>
-                        </w:p>
-                      </w:txbxContent>
-                    </wps:txbx>
-                    <wps:bodyPr rot="0" spcFirstLastPara="0" vertOverflow="overflow" horzOverflow="overflow" vert="horz" wrap="square" lIns="91440" tIns="45720" rIns="91440" bIns="45720" numCol="1" spcCol="0" rtlCol="0" fromWordArt="0" anchor="b" anchorCtr="0" forceAA="0" compatLnSpc="1">
-                      <a:prstTxWarp prst="textNoShape">
-                        <a:avLst/>
-                      </a:prstTxWarp>
-                      <a:noAutofit/>
-                    </wps:bodyPr>
-                  </wps:wsp>
-                </a:graphicData>
-              </a:graphic>
-              <wp14:sizeRelH relativeFrom="margin">
-                <wp14:pctWidth>0</wp14:pctWidth>
-              </wp14:sizeRelH>
-              <wp14:sizeRelV relativeFrom="margin">
-                <wp14:pctHeight>0</wp14:pctHeight>
-              </wp14:sizeRelV>
-            </wp:anchor>
-          </w:drawing>
-        </mc:Choice>
-        <mc:Fallback>
-          <w:pict>
-            <v:rect w14:anchorId="73D55173" id="Rectangle 40" o:spid="_x0000_s1031" style="position:absolute;margin-left:-15.2pt;margin-top:17.1pt;width:36pt;height:25.2pt;z-index:251661312;visibility:visible;mso-wrap-style:square;mso-width-percent:0;mso-height-percent:0;mso-wrap-distance-left:0;mso-wrap-distance-top:0;mso-wrap-distance-right:0;mso-wrap-distance-bottom:0;mso-position-horizontal:right;mso-position-horizontal-relative:margin;mso-position-vertical:absolute;mso-position-vertical-relative:bottom-margin-area;mso-width-percent:0;mso-height-percent:0;mso-width-relative:margin;mso-height-relative:margin;v-text-anchor:bottom" o:gfxdata="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" fillcolor="#4409e9" stroked="f" strokeweight="3pt">
-              <v:textbox>
-                <w:txbxContent>
-                  <w:p>
-                    <w:pPr>
-                      <w:jc w:val="right"/>
-                      <w:rPr>
-                        <w:color w:val="FFFFFF" w:themeColor="background1"/>
-                        <w:sz w:val="28"/>
-                        <w:szCs w:val="28"/>
-                      </w:rPr>
-                    </w:pPr>
-                    <w:r>
-                      <w:rPr>
-                        <w:color w:val="FFFFFF" w:themeColor="background1"/>
-                        <w:sz w:val="28"/>
-                        <w:szCs w:val="28"/>
-                      </w:rPr>
-                      <w:fldChar w:fldCharType="begin"/>
-                    </w:r>
-                    <w:r>
-                      <w:rPr>
-                        <w:color w:val="FFFFFF" w:themeColor="background1"/>
-                        <w:sz w:val="28"/>
-                        <w:szCs w:val="28"/>
-                      </w:rPr>
-                      <w:instrText>PAGE   \* MERGEFORMAT</w:instrText>
-                    </w:r>
-                    <w:r>
-                      <w:rPr>
-                        <w:color w:val="FFFFFF" w:themeColor="background1"/>
-                        <w:sz w:val="28"/>
-                        <w:szCs w:val="28"/>
-                      </w:rPr>
-                      <w:fldChar w:fldCharType="separate"/>
-                    </w:r>
-                    <w:r>
-                      <w:rPr>
-                        <w:color w:val="FFFFFF" w:themeColor="background1"/>
-                        <w:sz w:val="28"/>
-                        <w:szCs w:val="28"/>
-                      </w:rPr>
-                      <w:t>2</w:t>
-                    </w:r>
-                    <w:r>
-                      <w:rPr>
-                        <w:color w:val="FFFFFF" w:themeColor="background1"/>
-                        <w:sz w:val="28"/>
-                        <w:szCs w:val="28"/>
-                      </w:rPr>
-                      <w:fldChar w:fldCharType="end"/>
-                    </w:r>
-                  </w:p>
-                </w:txbxContent>
-              </v:textbox>
-              <w10:wrap type="square" anchorx="margin" anchory="margin"/>
-            </v:rect>
-          </w:pict>
-        </mc:Fallback>
-      </mc:AlternateContent>
-    </w:r>
-    <w:r>
-      <w:rPr>
-        <w:noProof/>
-        <w:color w:val="808080" w:themeColor="background1" w:themeShade="80"/>
-      </w:rPr>
-      <mc:AlternateContent>
-        <mc:Choice Requires="wpg">
-          <w:drawing>
-            <wp:anchor distT="0" distB="0" distL="0" distR="0" simplePos="0" relativeHeight="251660288" behindDoc="0" locked="0" layoutInCell="1" allowOverlap="1" wp14:anchorId="3BE47BB8" wp14:editId="6605707F">
-              <wp:simplePos x="0" y="0"/>
-              <wp:positionH relativeFrom="margin">
-                <wp:align>right</wp:align>
-              </wp:positionH>
-              <mc:AlternateContent>
-                <mc:Choice Requires="wp14">
-                  <wp:positionV relativeFrom="bottomMargin">
-                    <wp14:pctPosVOffset>20000</wp14:pctPosVOffset>
-                  </wp:positionV>
-                </mc:Choice>
-                <mc:Fallback>
-                  <wp:positionV relativeFrom="page">
-                    <wp:posOffset>10115550</wp:posOffset>
-                  </wp:positionV>
-                </mc:Fallback>
-              </mc:AlternateContent>
-              <wp:extent cx="5943600" cy="320040"/>
-              <wp:effectExtent l="0" t="0" r="0" b="3810"/>
-              <wp:wrapSquare wrapText="bothSides"/>
-              <wp:docPr id="37" name="Groupe 37"/>
-              <wp:cNvGraphicFramePr/>
-              <a:graphic xmlns:a="http://schemas.openxmlformats.org/drawingml/2006/main">
-                <a:graphicData uri="http://schemas.microsoft.com/office/word/2010/wordprocessingGroup">
-                  <wpg:wgp>
-                    <wpg:cNvGrpSpPr/>
-                    <wpg:grpSpPr>
-                      <a:xfrm>
-                        <a:off x="0" y="0"/>
-                        <a:ext cx="5943600" cy="320033"/>
-                        <a:chOff x="0" y="0"/>
-                        <a:chExt cx="5962650" cy="323852"/>
-                      </a:xfrm>
-                    </wpg:grpSpPr>
-                    <wps:wsp>
-                      <wps:cNvPr id="38" name="Rectangle 38"/>
-                      <wps:cNvSpPr/>
-                      <wps:spPr>
-                        <a:xfrm>
-                          <a:off x="19050" y="0"/>
-                          <a:ext cx="5943600" cy="18826"/>
-                        </a:xfrm>
-                        <a:prstGeom prst="rect">
-                          <a:avLst/>
-                        </a:prstGeom>
-                        <a:solidFill>
-                          <a:srgbClr val="FF0000"/>
-                        </a:solidFill>
-                        <a:ln>
-                          <a:noFill/>
-                        </a:ln>
-                      </wps:spPr>
-                      <wps:style>
-                        <a:lnRef idx="2">
-                          <a:schemeClr val="accent1">
-                            <a:shade val="50000"/>
-                          </a:schemeClr>
-                        </a:lnRef>
-                        <a:fillRef idx="1">
-                          <a:schemeClr val="accent1"/>
-                        </a:fillRef>
-                        <a:effectRef idx="0">
-                          <a:schemeClr val="accent1"/>
-                        </a:effectRef>
-                        <a:fontRef idx="minor">
-                          <a:schemeClr val="lt1"/>
-                        </a:fontRef>
-                      </wps:style>
-                      <wps:bodyPr rot="0" spcFirstLastPara="0" vertOverflow="overflow" horzOverflow="overflow" vert="horz" wrap="square" lIns="91440" tIns="45720" rIns="91440" bIns="45720" numCol="1" spcCol="0" rtlCol="0" fromWordArt="0" anchor="ctr" anchorCtr="0" forceAA="0" compatLnSpc="1">
-                        <a:prstTxWarp prst="textNoShape">
-                          <a:avLst/>
-                        </a:prstTxWarp>
-                        <a:noAutofit/>
-                      </wps:bodyPr>
-                    </wps:wsp>
-                    <wps:wsp>
-                      <wps:cNvPr id="39" name="Zone de texte 39"/>
-                      <wps:cNvSpPr txBox="1"/>
-                      <wps:spPr>
-                        <a:xfrm>
-                          <a:off x="0" y="66677"/>
-                          <a:ext cx="5943600" cy="257175"/>
-                        </a:xfrm>
-                        <a:prstGeom prst="rect">
-                          <a:avLst/>
-                        </a:prstGeom>
-                        <a:noFill/>
-                        <a:ln w="6350">
-                          <a:noFill/>
-                        </a:ln>
-                        <a:effectLst/>
-                      </wps:spPr>
-                      <wps:style>
-                        <a:lnRef idx="0">
-                          <a:schemeClr val="accent1"/>
-                        </a:lnRef>
-                        <a:fillRef idx="0">
-                          <a:schemeClr val="accent1"/>
-                        </a:fillRef>
-                        <a:effectRef idx="0">
-                          <a:schemeClr val="accent1"/>
-                        </a:effectRef>
-                        <a:fontRef idx="minor">
-                          <a:schemeClr val="dk1"/>
-                        </a:fontRef>
-                      </wps:style>
-                      <wps:txbx>
-                        <w:txbxContent>
-                          <w:p>
-                            <w:pPr>
-                              <w:rPr>
-                                <w:color w:val="404040" w:themeColor="text1" w:themeTint="BF"/>
-                              </w:rPr>
-                            </w:pPr>
-                            <w:r>
-                              <w:rPr>
-                                <w:color w:val="404040" w:themeColor="text1" w:themeTint="BF"/>
-                              </w:rPr>
-                              <w:t>Joëlle CASTELLI – Antoine FÈVRE – Noé LARRIEU-LACOSTE</w:t>
-                            </w:r>
-                          </w:p>
-                        </w:txbxContent>
-                      </wps:txbx>
-                      <wps:bodyPr rot="0" spcFirstLastPara="0" vertOverflow="overflow" horzOverflow="overflow" vert="horz" wrap="square" lIns="91440" tIns="45720" rIns="91440" bIns="0" numCol="1" spcCol="0" rtlCol="0" fromWordArt="0" anchor="b" anchorCtr="0" forceAA="0" compatLnSpc="1">
-                        <a:prstTxWarp prst="textNoShape">
-                          <a:avLst/>
-                        </a:prstTxWarp>
-                        <a:noAutofit/>
-                      </wps:bodyPr>
-                    </wps:wsp>
-                  </wpg:wgp>
-                </a:graphicData>
-              </a:graphic>
-              <wp14:sizeRelH relativeFrom="margin">
-                <wp14:pctWidth>100000</wp14:pctWidth>
-              </wp14:sizeRelH>
-              <wp14:sizeRelV relativeFrom="margin">
-                <wp14:pctHeight>0</wp14:pctHeight>
-              </wp14:sizeRelV>
-            </wp:anchor>
-          </w:drawing>
-        </mc:Choice>
-        <mc:Fallback>
-          <w:pict>
-            <v:group w14:anchorId="3BE47BB8" id="Groupe 37" o:spid="_x0000_s1032" style="position:absolute;margin-left:416.8pt;margin-top:0;width:468pt;height:25.2pt;z-index:251660288;mso-width-percent:1000;mso-top-percent:200;mso-wrap-distance-left:0;mso-wrap-distance-right:0;mso-position-horizontal:right;mso-position-horizontal-relative:margin;mso-position-vertical-relative:bottom-margin-area;mso-width-percent:1000;mso-top-percent:200;mso-width-relative:margin;mso-height-relative:margin" coordsize="59626,3238" o:gfxdata="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">
-              <v:rect id="Rectangle 38" o:spid="_x0000_s1033" style="position:absolute;left:190;width:59436;height:188;visibility:visible;mso-wrap-style:square;v-text-anchor:middle" o:gfxdata="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" fillcolor="red" stroked="f" strokeweight="1pt"/>
-              <v:shapetype id="_x0000_t202" coordsize="21600,21600" o:spt="202" path="m,l,21600r21600,l21600,xe">
-                <v:stroke joinstyle="miter"/>
-                <v:path gradientshapeok="t" o:connecttype="rect"/>
-              </v:shapetype>
-              <v:shape id="Zone de texte 39" o:spid="_x0000_s1034" type="#_x0000_t202" style="position:absolute;top:666;width:59436;height:2572;visibility:visible;mso-wrap-style:square;v-text-anchor:bottom" o:gfxdata="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" filled="f" stroked="f" strokeweight=".5pt">
-                <v:textbox inset=",,,0">
-                  <w:txbxContent>
-                    <w:p>
-                      <w:pPr>
-                        <w:rPr>
-                          <w:color w:val="404040" w:themeColor="text1" w:themeTint="BF"/>
-                        </w:rPr>
-                      </w:pPr>
-                      <w:r>
-                        <w:rPr>
-                          <w:color w:val="404040" w:themeColor="text1" w:themeTint="BF"/>
-                        </w:rPr>
-                        <w:t>Joëlle CASTELLI – Antoine FÈVRE – Noé LARRIEU-LACOSTE</w:t>
-                      </w:r>
-                    </w:p>
-                  </w:txbxContent>
-                </v:textbox>
-              </v:shape>
-              <w10:wrap type="square" anchorx="margin" anchory="margin"/>
-            </v:group>
-          </w:pict>
-        </mc:Fallback>
-      </mc:AlternateContent>
-    </w:r>
   </w:p>
 </w:ftr>
 </file>
@@ -3946,128 +3951,215 @@
     <w:r>
       <w:rPr>
         <w:rFonts w:cstheme="minorHAnsi"/>
-        <w:smallCaps/>
         <w:noProof/>
-        <w:color w:val="FF0000"/>
-        <w:sz w:val="36"/>
-        <w:szCs w:val="36"/>
-      </w:rPr>
-      <mc:AlternateContent>
-        <mc:Choice Requires="wps">
-          <w:drawing>
-            <wp:anchor distT="0" distB="0" distL="114300" distR="114300" simplePos="0" relativeHeight="251663360" behindDoc="0" locked="0" layoutInCell="1" allowOverlap="1" wp14:anchorId="583D70B1" wp14:editId="1D0B053E">
-              <wp:simplePos x="0" y="0"/>
-              <wp:positionH relativeFrom="margin">
-                <wp:align>right</wp:align>
-              </wp:positionH>
-              <wp:positionV relativeFrom="paragraph">
-                <wp:posOffset>-157480</wp:posOffset>
-              </wp:positionV>
-              <wp:extent cx="977900" cy="406400"/>
-              <wp:effectExtent l="0" t="0" r="12700" b="12700"/>
-              <wp:wrapNone/>
-              <wp:docPr id="1" name="Rectangle 1"/>
-              <wp:cNvGraphicFramePr/>
-              <a:graphic xmlns:a="http://schemas.openxmlformats.org/drawingml/2006/main">
-                <a:graphicData uri="http://schemas.microsoft.com/office/word/2010/wordprocessingShape">
-                  <wps:wsp>
-                    <wps:cNvSpPr/>
-                    <wps:spPr>
-                      <a:xfrm>
-                        <a:off x="0" y="0"/>
-                        <a:ext cx="977900" cy="406400"/>
-                      </a:xfrm>
-                      <a:prstGeom prst="rect">
-                        <a:avLst/>
-                      </a:prstGeom>
-                      <a:solidFill>
-                        <a:srgbClr val="4409E9"/>
-                      </a:solidFill>
-                    </wps:spPr>
-                    <wps:style>
-                      <a:lnRef idx="2">
-                        <a:schemeClr val="accent1">
-                          <a:shade val="50000"/>
-                        </a:schemeClr>
-                      </a:lnRef>
-                      <a:fillRef idx="1">
-                        <a:schemeClr val="accent1"/>
-                      </a:fillRef>
-                      <a:effectRef idx="0">
-                        <a:schemeClr val="accent1"/>
-                      </a:effectRef>
-                      <a:fontRef idx="minor">
-                        <a:schemeClr val="lt1"/>
-                      </a:fontRef>
-                    </wps:style>
-                    <wps:txbx>
-                      <w:txbxContent>
-                        <w:p>
-                          <w:pPr>
-                            <w:pStyle w:val="Sansinterligne"/>
-                            <w:jc w:val="center"/>
-                            <w:rPr>
-                              <w:b/>
-                              <w:bCs/>
-                            </w:rPr>
-                          </w:pPr>
-                          <w:r>
-                            <w:rPr>
-                              <w:b/>
-                              <w:bCs/>
-                            </w:rPr>
-                            <w:t>LOGO</w:t>
-                          </w:r>
-                        </w:p>
-                      </w:txbxContent>
-                    </wps:txbx>
-                    <wps:bodyPr rot="0" spcFirstLastPara="0" vertOverflow="overflow" horzOverflow="overflow" vert="horz" wrap="square" lIns="91440" tIns="45720" rIns="91440" bIns="45720" numCol="1" spcCol="0" rtlCol="0" fromWordArt="0" anchor="ctr" anchorCtr="0" forceAA="0" compatLnSpc="1">
-                      <a:prstTxWarp prst="textNoShape">
-                        <a:avLst/>
-                      </a:prstTxWarp>
-                      <a:noAutofit/>
-                    </wps:bodyPr>
-                  </wps:wsp>
-                </a:graphicData>
-              </a:graphic>
-              <wp14:sizeRelH relativeFrom="margin">
-                <wp14:pctWidth>0</wp14:pctWidth>
-              </wp14:sizeRelH>
-              <wp14:sizeRelV relativeFrom="margin">
-                <wp14:pctHeight>0</wp14:pctHeight>
-              </wp14:sizeRelV>
-            </wp:anchor>
-          </w:drawing>
-        </mc:Choice>
-        <mc:Fallback>
-          <w:pict>
-            <v:rect w14:anchorId="583D70B1" id="Rectangle 1" o:spid="_x0000_s1030" style="position:absolute;margin-left:25.8pt;margin-top:-12.4pt;width:77pt;height:32pt;z-index:251663360;visibility:visible;mso-wrap-style:square;mso-width-percent:0;mso-height-percent:0;mso-wrap-distance-left:9pt;mso-wrap-distance-top:0;mso-wrap-distance-right:9pt;mso-wrap-distance-bottom:0;mso-position-horizontal:right;mso-position-horizontal-relative:margin;mso-position-vertical:absolute;mso-position-vertical-relative:text;mso-width-percent:0;mso-height-percent:0;mso-width-relative:margin;mso-height-relative:margin;v-text-anchor:middle" o:gfxdata="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" fillcolor="#4409e9" strokecolor="#1f3763 [1604]" strokeweight="1pt">
-              <v:textbox>
-                <w:txbxContent>
-                  <w:p>
-                    <w:pPr>
-                      <w:pStyle w:val="Sansinterligne"/>
-                      <w:jc w:val="center"/>
-                      <w:rPr>
-                        <w:b/>
-                        <w:bCs/>
-                      </w:rPr>
-                    </w:pPr>
-                    <w:r>
-                      <w:rPr>
-                        <w:b/>
-                        <w:bCs/>
-                      </w:rPr>
-                      <w:t>LOGO</w:t>
-                    </w:r>
-                  </w:p>
-                </w:txbxContent>
-              </v:textbox>
-              <w10:wrap anchorx="margin"/>
-            </v:rect>
-          </w:pict>
-        </mc:Fallback>
-      </mc:AlternateContent>
+      </w:rPr>
+      <w:drawing>
+        <wp:anchor distT="0" distB="0" distL="114300" distR="114300" simplePos="0" relativeHeight="251667456" behindDoc="0" locked="0" layoutInCell="1" allowOverlap="1" wp14:anchorId="72F1D90D" wp14:editId="6B45B3DA">
+          <wp:simplePos x="0" y="0"/>
+          <wp:positionH relativeFrom="margin">
+            <wp:posOffset>0</wp:posOffset>
+          </wp:positionH>
+          <wp:positionV relativeFrom="paragraph">
+            <wp:posOffset>-236855</wp:posOffset>
+          </wp:positionV>
+          <wp:extent cx="857250" cy="380365"/>
+          <wp:effectExtent l="0" t="0" r="0" b="635"/>
+          <wp:wrapNone/>
+          <wp:docPr id="1" name="Image 1" descr="Résultat de recherche d'images pour &quot;logo esgi&quot;"/>
+          <wp:cNvGraphicFramePr>
+            <a:graphicFrameLocks xmlns:a="http://schemas.openxmlformats.org/drawingml/2006/main" noChangeAspect="1"/>
+          </wp:cNvGraphicFramePr>
+          <a:graphic xmlns:a="http://schemas.openxmlformats.org/drawingml/2006/main">
+            <a:graphicData uri="http://schemas.openxmlformats.org/drawingml/2006/picture">
+              <pic:pic xmlns:pic="http://schemas.openxmlformats.org/drawingml/2006/picture">
+                <pic:nvPicPr>
+                  <pic:cNvPr id="0" name="Picture 1" descr="Résultat de recherche d'images pour &quot;logo esgi&quot;"/>
+                  <pic:cNvPicPr>
+                    <a:picLocks noChangeAspect="1" noChangeArrowheads="1"/>
+                  </pic:cNvPicPr>
+                </pic:nvPicPr>
+                <pic:blipFill rotWithShape="1">
+                  <a:blip r:embed="rId1" cstate="print">
+                    <a:extLst>
+                      <a:ext uri="{28A0092B-C50C-407E-A947-70E740481C1C}">
+                        <a14:useLocalDpi xmlns:a14="http://schemas.microsoft.com/office/drawing/2010/main" val="0"/>
+                      </a:ext>
+                    </a:extLst>
+                  </a:blip>
+                  <a:srcRect l="11811" t="9837" r="12178" b="41351"/>
+                  <a:stretch/>
+                </pic:blipFill>
+                <pic:spPr bwMode="auto">
+                  <a:xfrm>
+                    <a:off x="0" y="0"/>
+                    <a:ext cx="857250" cy="380365"/>
+                  </a:xfrm>
+                  <a:prstGeom prst="rect">
+                    <a:avLst/>
+                  </a:prstGeom>
+                  <a:noFill/>
+                  <a:ln>
+                    <a:noFill/>
+                  </a:ln>
+                  <a:extLst>
+                    <a:ext uri="{53640926-AAD7-44D8-BBD7-CCE9431645EC}">
+                      <a14:shadowObscured xmlns:a14="http://schemas.microsoft.com/office/drawing/2010/main"/>
+                    </a:ext>
+                  </a:extLst>
+                </pic:spPr>
+              </pic:pic>
+            </a:graphicData>
+          </a:graphic>
+          <wp14:sizeRelH relativeFrom="margin">
+            <wp14:pctWidth>0</wp14:pctWidth>
+          </wp14:sizeRelH>
+          <wp14:sizeRelV relativeFrom="margin">
+            <wp14:pctHeight>0</wp14:pctHeight>
+          </wp14:sizeRelV>
+        </wp:anchor>
+      </w:drawing>
+    </w:r>
+    <w:r>
+      <w:rPr>
+        <w:rFonts w:cstheme="minorHAnsi"/>
+        <w:noProof/>
+      </w:rPr>
+      <w:drawing>
+        <wp:anchor distT="0" distB="0" distL="114300" distR="114300" simplePos="0" relativeHeight="251665408" behindDoc="0" locked="0" layoutInCell="1" allowOverlap="1" wp14:anchorId="7E1CE5ED" wp14:editId="4CB8DEBC">
+          <wp:simplePos x="0" y="0"/>
+          <wp:positionH relativeFrom="margin">
+            <wp:posOffset>4384040</wp:posOffset>
+          </wp:positionH>
+          <wp:positionV relativeFrom="paragraph">
+            <wp:posOffset>-201930</wp:posOffset>
+          </wp:positionV>
+          <wp:extent cx="963930" cy="301625"/>
+          <wp:effectExtent l="0" t="0" r="0" b="3175"/>
+          <wp:wrapNone/>
+          <wp:docPr id="5" name="Image 5"/>
+          <wp:cNvGraphicFramePr>
+            <a:graphicFrameLocks xmlns:a="http://schemas.openxmlformats.org/drawingml/2006/main" noChangeAspect="1"/>
+          </wp:cNvGraphicFramePr>
+          <a:graphic xmlns:a="http://schemas.openxmlformats.org/drawingml/2006/main">
+            <a:graphicData uri="http://schemas.openxmlformats.org/drawingml/2006/picture">
+              <pic:pic xmlns:pic="http://schemas.openxmlformats.org/drawingml/2006/picture">
+                <pic:nvPicPr>
+                  <pic:cNvPr id="0" name="Picture 2"/>
+                  <pic:cNvPicPr>
+                    <a:picLocks noChangeAspect="1" noChangeArrowheads="1"/>
+                  </pic:cNvPicPr>
+                </pic:nvPicPr>
+                <pic:blipFill rotWithShape="1">
+                  <a:blip r:embed="rId2">
+                    <a:extLst>
+                      <a:ext uri="{28A0092B-C50C-407E-A947-70E740481C1C}">
+                        <a14:useLocalDpi xmlns:a14="http://schemas.microsoft.com/office/drawing/2010/main" val="0"/>
+                      </a:ext>
+                    </a:extLst>
+                  </a:blip>
+                  <a:srcRect t="60488" b="8189"/>
+                  <a:stretch/>
+                </pic:blipFill>
+                <pic:spPr bwMode="auto">
+                  <a:xfrm>
+                    <a:off x="0" y="0"/>
+                    <a:ext cx="963930" cy="301625"/>
+                  </a:xfrm>
+                  <a:prstGeom prst="rect">
+                    <a:avLst/>
+                  </a:prstGeom>
+                  <a:noFill/>
+                  <a:ln>
+                    <a:noFill/>
+                  </a:ln>
+                  <a:extLst>
+                    <a:ext uri="{53640926-AAD7-44D8-BBD7-CCE9431645EC}">
+                      <a14:shadowObscured xmlns:a14="http://schemas.microsoft.com/office/drawing/2010/main"/>
+                    </a:ext>
+                  </a:extLst>
+                </pic:spPr>
+              </pic:pic>
+            </a:graphicData>
+          </a:graphic>
+          <wp14:sizeRelH relativeFrom="margin">
+            <wp14:pctWidth>0</wp14:pctWidth>
+          </wp14:sizeRelH>
+          <wp14:sizeRelV relativeFrom="margin">
+            <wp14:pctHeight>0</wp14:pctHeight>
+          </wp14:sizeRelV>
+        </wp:anchor>
+      </w:drawing>
+    </w:r>
+    <w:r>
+      <w:rPr>
+        <w:rFonts w:cstheme="minorHAnsi"/>
+        <w:noProof/>
+      </w:rPr>
+      <w:drawing>
+        <wp:anchor distT="0" distB="0" distL="114300" distR="114300" simplePos="0" relativeHeight="251663360" behindDoc="0" locked="0" layoutInCell="1" allowOverlap="1" wp14:anchorId="3A974983" wp14:editId="34DAE611">
+          <wp:simplePos x="0" y="0"/>
+          <wp:positionH relativeFrom="margin">
+            <wp:posOffset>5358130</wp:posOffset>
+          </wp:positionH>
+          <wp:positionV relativeFrom="paragraph">
+            <wp:posOffset>-262700</wp:posOffset>
+          </wp:positionV>
+          <wp:extent cx="758825" cy="427990"/>
+          <wp:effectExtent l="0" t="0" r="3175" b="0"/>
+          <wp:wrapNone/>
+          <wp:docPr id="4" name="Image 4"/>
+          <wp:cNvGraphicFramePr>
+            <a:graphicFrameLocks xmlns:a="http://schemas.openxmlformats.org/drawingml/2006/main" noChangeAspect="1"/>
+          </wp:cNvGraphicFramePr>
+          <a:graphic xmlns:a="http://schemas.openxmlformats.org/drawingml/2006/main">
+            <a:graphicData uri="http://schemas.openxmlformats.org/drawingml/2006/picture">
+              <pic:pic xmlns:pic="http://schemas.openxmlformats.org/drawingml/2006/picture">
+                <pic:nvPicPr>
+                  <pic:cNvPr id="0" name="Picture 2"/>
+                  <pic:cNvPicPr>
+                    <a:picLocks noChangeAspect="1" noChangeArrowheads="1"/>
+                  </pic:cNvPicPr>
+                </pic:nvPicPr>
+                <pic:blipFill rotWithShape="1">
+                  <a:blip r:embed="rId2">
+                    <a:extLst>
+                      <a:ext uri="{28A0092B-C50C-407E-A947-70E740481C1C}">
+                        <a14:useLocalDpi xmlns:a14="http://schemas.microsoft.com/office/drawing/2010/main" val="0"/>
+                      </a:ext>
+                    </a:extLst>
+                  </a:blip>
+                  <a:srcRect b="43544"/>
+                  <a:stretch/>
+                </pic:blipFill>
+                <pic:spPr bwMode="auto">
+                  <a:xfrm>
+                    <a:off x="0" y="0"/>
+                    <a:ext cx="758825" cy="427990"/>
+                  </a:xfrm>
+                  <a:prstGeom prst="rect">
+                    <a:avLst/>
+                  </a:prstGeom>
+                  <a:noFill/>
+                  <a:ln>
+                    <a:noFill/>
+                  </a:ln>
+                  <a:extLst>
+                    <a:ext uri="{53640926-AAD7-44D8-BBD7-CCE9431645EC}">
+                      <a14:shadowObscured xmlns:a14="http://schemas.microsoft.com/office/drawing/2010/main"/>
+                    </a:ext>
+                  </a:extLst>
+                </pic:spPr>
+              </pic:pic>
+            </a:graphicData>
+          </a:graphic>
+          <wp14:sizeRelH relativeFrom="margin">
+            <wp14:pctWidth>0</wp14:pctWidth>
+          </wp14:sizeRelH>
+          <wp14:sizeRelV relativeFrom="margin">
+            <wp14:pctHeight>0</wp14:pctHeight>
+          </wp14:sizeRelV>
+        </wp:anchor>
+      </w:drawing>
     </w:r>
   </w:p>
 </w:hdr>
@@ -5961,8 +6053,8 @@
   <w:abstractNum w:abstractNumId="19" w15:restartNumberingAfterBreak="0">
     <w:nsid w:val="4069354A"/>
     <w:multiLevelType w:val="hybridMultilevel"/>
-    <w:tmpl w:val="9CFCE6B6"/>
-    <w:lvl w:ilvl="0" w:tplc="B02E4A6E">
+    <w:tmpl w:val="82AED058"/>
+    <w:lvl w:ilvl="0" w:tplc="651EB69E">
       <w:start w:val="1"/>
       <w:numFmt w:val="lowerLetter"/>
       <w:lvlText w:val="%1."/>
@@ -5972,6 +6064,7 @@
       </w:pPr>
       <w:rPr>
         <w:rFonts w:asciiTheme="minorHAnsi" w:eastAsiaTheme="minorEastAsia" w:hAnsiTheme="minorHAnsi" w:cstheme="minorBidi"/>
+        <w:color w:val="0DD5D2"/>
       </w:rPr>
     </w:lvl>
     <w:lvl w:ilvl="1" w:tplc="040C0019" w:tentative="1">
@@ -6050,8 +6143,8 @@
   <w:abstractNum w:abstractNumId="20" w15:restartNumberingAfterBreak="0">
     <w:nsid w:val="461E4238"/>
     <w:multiLevelType w:val="hybridMultilevel"/>
-    <w:tmpl w:val="F0966AAA"/>
-    <w:lvl w:ilvl="0" w:tplc="7F8C9ECC">
+    <w:tmpl w:val="18781280"/>
+    <w:lvl w:ilvl="0" w:tplc="0F06D32A">
       <w:start w:val="1"/>
       <w:numFmt w:val="upperRoman"/>
       <w:lvlText w:val="%1."/>
@@ -6061,7 +6154,7 @@
       </w:pPr>
       <w:rPr>
         <w:rFonts w:hint="default"/>
-        <w:color w:val="0070C0"/>
+        <w:color w:val="7020EE"/>
       </w:rPr>
     </w:lvl>
     <w:lvl w:ilvl="1" w:tplc="040C0019" w:tentative="1">
@@ -8818,6 +8911,591 @@
 </w:styles>
 </file>
 
+<file path=word/glossary/document.xml><?xml version="1.0" encoding="utf-8"?>
+<w:glossaryDocument xmlns:wpc="http://schemas.microsoft.com/office/word/2010/wordprocessingCanvas" xmlns:cx="http://schemas.microsoft.com/office/drawing/2014/chartex" xmlns:cx1="http://schemas.microsoft.com/office/drawing/2015/9/8/chartex" xmlns:cx2="http://schemas.microsoft.com/office/drawing/2015/10/21/chartex" xmlns:cx3="http://schemas.microsoft.com/office/drawing/2016/5/9/chartex" xmlns:cx4="http://schemas.microsoft.com/office/drawing/2016/5/10/chartex" xmlns:cx5="http://schemas.microsoft.com/office/drawing/2016/5/11/chartex" xmlns:cx6="http://schemas.microsoft.com/office/drawing/2016/5/12/chartex" xmlns:cx7="http://schemas.microsoft.com/office/drawing/2016/5/13/chartex" xmlns:cx8="http://schemas.microsoft.com/office/drawing/2016/5/14/chartex" xmlns:mc="http://schemas.openxmlformats.org/markup-compatibility/2006" xmlns:aink="http://schemas.microsoft.com/office/drawing/2016/ink" xmlns:am3d="http://schemas.microsoft.com/office/drawing/2017/model3d" xmlns:o="urn:schemas-microsoft-com:office:office" xmlns:r="http://schemas.openxmlformats.org/officeDocument/2006/relationships" xmlns:m="http://schemas.openxmlformats.org/officeDocument/2006/math" xmlns:v="urn:schemas-microsoft-com:vml" xmlns:wp14="http://schemas.microsoft.com/office/word/2010/wordprocessingDrawing" xmlns:wp="http://schemas.openxmlformats.org/drawingml/2006/wordprocessingDrawing" xmlns:w10="urn:schemas-microsoft-com:office:word" xmlns:w="http://schemas.openxmlformats.org/wordprocessingml/2006/main" xmlns:w14="http://schemas.microsoft.com/office/word/2010/wordml" xmlns:w15="http://schemas.microsoft.com/office/word/2012/wordml" xmlns:w16cid="http://schemas.microsoft.com/office/word/2016/wordml/cid" xmlns:w16se="http://schemas.microsoft.com/office/word/2015/wordml/symex" xmlns:wpg="http://schemas.microsoft.com/office/word/2010/wordprocessingGroup" xmlns:wpi="http://schemas.microsoft.com/office/word/2010/wordprocessingInk" xmlns:wne="http://schemas.microsoft.com/office/word/2006/wordml" xmlns:wps="http://schemas.microsoft.com/office/word/2010/wordprocessingShape" mc:Ignorable="w14 w15 w16se w16cid wp14">
+  <w:docParts>
+    <w:docPart>
+      <w:docPartPr>
+        <w:name w:val="CAB45F4EAA224C9FA74F9DF26FFB0659"/>
+        <w:category>
+          <w:name w:val="Général"/>
+          <w:gallery w:val="placeholder"/>
+        </w:category>
+        <w:types>
+          <w:type w:val="bbPlcHdr"/>
+        </w:types>
+        <w:behaviors>
+          <w:behavior w:val="content"/>
+        </w:behaviors>
+        <w:guid w:val="{345F7D5C-5440-4F8C-AACF-69A028386376}"/>
+      </w:docPartPr>
+      <w:docPartBody>
+        <w:p>
+          <w:pPr>
+            <w:pStyle w:val="CAB45F4EAA224C9FA74F9DF26FFB0659"/>
+          </w:pPr>
+          <w:r>
+            <w:rPr>
+              <w:rStyle w:val="Textedelespacerserv"/>
+            </w:rPr>
+            <w:t>[Auteur]</w:t>
+          </w:r>
+        </w:p>
+      </w:docPartBody>
+    </w:docPart>
+  </w:docParts>
+</w:glossaryDocument>
+</file>
+
+<file path=word/glossary/fontTable.xml><?xml version="1.0" encoding="utf-8"?>
+<w:fonts xmlns:mc="http://schemas.openxmlformats.org/markup-compatibility/2006" xmlns:r="http://schemas.openxmlformats.org/officeDocument/2006/relationships" xmlns:w="http://schemas.openxmlformats.org/wordprocessingml/2006/main" xmlns:w14="http://schemas.microsoft.com/office/word/2010/wordml" xmlns:w15="http://schemas.microsoft.com/office/word/2012/wordml" xmlns:w16cid="http://schemas.microsoft.com/office/word/2016/wordml/cid" xmlns:w16se="http://schemas.microsoft.com/office/word/2015/wordml/symex" mc:Ignorable="w14 w15 w16se w16cid">
+  <w:font w:name="Times New Roman">
+    <w:panose1 w:val="02020603050405020304"/>
+    <w:charset w:val="00"/>
+    <w:family w:val="roman"/>
+    <w:pitch w:val="variable"/>
+    <w:sig w:usb0="E0002EFF" w:usb1="C000785B" w:usb2="00000009" w:usb3="00000000" w:csb0="000001FF" w:csb1="00000000"/>
+  </w:font>
+  <w:font w:name="Calibri">
+    <w:panose1 w:val="020F0502020204030204"/>
+    <w:charset w:val="00"/>
+    <w:family w:val="swiss"/>
+    <w:pitch w:val="variable"/>
+    <w:sig w:usb0="E4002EFF" w:usb1="C000247B" w:usb2="00000009" w:usb3="00000000" w:csb0="000001FF" w:csb1="00000000"/>
+  </w:font>
+  <w:font w:name="Symbol">
+    <w:panose1 w:val="05050102010706020507"/>
+    <w:charset w:val="02"/>
+    <w:family w:val="roman"/>
+    <w:pitch w:val="variable"/>
+    <w:sig w:usb0="00000000" w:usb1="10000000" w:usb2="00000000" w:usb3="00000000" w:csb0="80000000" w:csb1="00000000"/>
+  </w:font>
+  <w:font w:name="Courier New">
+    <w:panose1 w:val="02070309020205020404"/>
+    <w:charset w:val="00"/>
+    <w:family w:val="modern"/>
+    <w:pitch w:val="fixed"/>
+    <w:sig w:usb0="E0002EFF" w:usb1="C0007843" w:usb2="00000009" w:usb3="00000000" w:csb0="000001FF" w:csb1="00000000"/>
+  </w:font>
+  <w:font w:name="Wingdings">
+    <w:panose1 w:val="05000000000000000000"/>
+    <w:charset w:val="02"/>
+    <w:family w:val="auto"/>
+    <w:pitch w:val="variable"/>
+    <w:sig w:usb0="00000000" w:usb1="10000000" w:usb2="00000000" w:usb3="00000000" w:csb0="80000000" w:csb1="00000000"/>
+  </w:font>
+  <w:font w:name="Arial">
+    <w:panose1 w:val="020B0604020202020204"/>
+    <w:charset w:val="00"/>
+    <w:family w:val="swiss"/>
+    <w:pitch w:val="variable"/>
+    <w:sig w:usb0="E0002EFF" w:usb1="C000785B" w:usb2="00000009" w:usb3="00000000" w:csb0="000001FF" w:csb1="00000000"/>
+  </w:font>
+  <w:font w:name="Calibri Light">
+    <w:panose1 w:val="020F0302020204030204"/>
+    <w:charset w:val="00"/>
+    <w:family w:val="swiss"/>
+    <w:pitch w:val="variable"/>
+    <w:sig w:usb0="E4002EFF" w:usb1="C000247B" w:usb2="00000009" w:usb3="00000000" w:csb0="000001FF" w:csb1="00000000"/>
+  </w:font>
+</w:fonts>
+</file>
+
+<file path=word/glossary/settings.xml><?xml version="1.0" encoding="utf-8"?>
+<w:settings xmlns:mc="http://schemas.openxmlformats.org/markup-compatibility/2006" xmlns:o="urn:schemas-microsoft-com:office:office" xmlns:r="http://schemas.openxmlformats.org/officeDocument/2006/relationships" xmlns:m="http://schemas.openxmlformats.org/officeDocument/2006/math" xmlns:v="urn:schemas-microsoft-com:vml" xmlns:w10="urn:schemas-microsoft-com:office:word" xmlns:w="http://schemas.openxmlformats.org/wordprocessingml/2006/main" xmlns:w14="http://schemas.microsoft.com/office/word/2010/wordml" xmlns:w15="http://schemas.microsoft.com/office/word/2012/wordml" xmlns:w16cid="http://schemas.microsoft.com/office/word/2016/wordml/cid" xmlns:w16se="http://schemas.microsoft.com/office/word/2015/wordml/symex" xmlns:sl="http://schemas.openxmlformats.org/schemaLibrary/2006/main" mc:Ignorable="w14 w15 w16se w16cid">
+  <w:view w:val="normal"/>
+  <w:defaultTabStop w:val="708"/>
+  <w:hyphenationZone w:val="425"/>
+  <w:characterSpacingControl w:val="doNotCompress"/>
+  <w:compat>
+    <w:useFELayout/>
+    <w:compatSetting w:name="compatibilityMode" w:uri="http://schemas.microsoft.com/office/word" w:val="15"/>
+    <w:compatSetting w:name="overrideTableStyleFontSizeAndJustification" w:uri="http://schemas.microsoft.com/office/word" w:val="1"/>
+    <w:compatSetting w:name="enableOpenTypeFeatures" w:uri="http://schemas.microsoft.com/office/word" w:val="1"/>
+    <w:compatSetting w:name="doNotFlipMirrorIndents" w:uri="http://schemas.microsoft.com/office/word" w:val="1"/>
+    <w:compatSetting w:name="differentiateMultirowTableHeaders" w:uri="http://schemas.microsoft.com/office/word" w:val="1"/>
+    <w:compatSetting w:name="useWord2013TrackBottomHyphenation" w:uri="http://schemas.microsoft.com/office/word" w:val="0"/>
+  </w:compat>
+  <w:rsids>
+    <w:rsidRoot w:val="00EC1F23"/>
+    <w:rsid w:val="00E95E5D"/>
+    <w:rsid w:val="00EC1F23"/>
+  </w:rsids>
+  <m:mathPr>
+    <m:mathFont m:val="Cambria Math"/>
+    <m:brkBin m:val="before"/>
+    <m:brkBinSub m:val="--"/>
+    <m:smallFrac m:val="0"/>
+    <m:dispDef/>
+    <m:lMargin m:val="0"/>
+    <m:rMargin m:val="0"/>
+    <m:defJc m:val="centerGroup"/>
+    <m:wrapIndent m:val="1440"/>
+    <m:intLim m:val="subSup"/>
+    <m:naryLim m:val="undOvr"/>
+  </m:mathPr>
+  <w:themeFontLang w:val="fr-FR"/>
+  <w:clrSchemeMapping w:bg1="light1" w:t1="dark1" w:bg2="light2" w:t2="dark2" w:accent1="accent1" w:accent2="accent2" w:accent3="accent3" w:accent4="accent4" w:accent5="accent5" w:accent6="accent6" w:hyperlink="hyperlink" w:followedHyperlink="followedHyperlink"/>
+  <w:decimalSymbol w:val=","/>
+  <w:listSeparator w:val=";"/>
+  <w15:chartTrackingRefBased/>
+</w:settings>
+</file>
+
+<file path=word/glossary/styles.xml><?xml version="1.0" encoding="utf-8"?>
+<w:styles xmlns:mc="http://schemas.openxmlformats.org/markup-compatibility/2006" xmlns:r="http://schemas.openxmlformats.org/officeDocument/2006/relationships" xmlns:w="http://schemas.openxmlformats.org/wordprocessingml/2006/main" xmlns:w14="http://schemas.microsoft.com/office/word/2010/wordml" xmlns:w15="http://schemas.microsoft.com/office/word/2012/wordml" xmlns:w16cid="http://schemas.microsoft.com/office/word/2016/wordml/cid" xmlns:w16se="http://schemas.microsoft.com/office/word/2015/wordml/symex" mc:Ignorable="w14 w15 w16se w16cid">
+  <w:docDefaults>
+    <w:rPrDefault>
+      <w:rPr>
+        <w:rFonts w:asciiTheme="minorHAnsi" w:eastAsiaTheme="minorEastAsia" w:hAnsiTheme="minorHAnsi" w:cstheme="minorBidi"/>
+        <w:sz w:val="22"/>
+        <w:szCs w:val="22"/>
+        <w:lang w:val="fr-FR" w:eastAsia="fr-FR" w:bidi="ar-SA"/>
+      </w:rPr>
+    </w:rPrDefault>
+    <w:pPrDefault>
+      <w:pPr>
+        <w:spacing w:after="160" w:line="259" w:lineRule="auto"/>
+      </w:pPr>
+    </w:pPrDefault>
+  </w:docDefaults>
+  <w:latentStyles w:defLockedState="0" w:defUIPriority="99" w:defSemiHidden="0" w:defUnhideWhenUsed="0" w:defQFormat="0" w:count="376">
+    <w:lsdException w:name="Normal" w:uiPriority="0" w:qFormat="1"/>
+    <w:lsdException w:name="heading 1" w:uiPriority="9" w:qFormat="1"/>
+    <w:lsdException w:name="heading 2" w:semiHidden="1" w:uiPriority="9" w:unhideWhenUsed="1" w:qFormat="1"/>
+    <w:lsdException w:name="heading 3" w:semiHidden="1" w:uiPriority="9" w:unhideWhenUsed="1" w:qFormat="1"/>
+    <w:lsdException w:name="heading 4" w:semiHidden="1" w:uiPriority="9" w:unhideWhenUsed="1" w:qFormat="1"/>
+    <w:lsdException w:name="heading 5" w:semiHidden="1" w:uiPriority="9" w:unhideWhenUsed="1" w:qFormat="1"/>
+    <w:lsdException w:name="heading 6" w:semiHidden="1" w:uiPriority="9" w:unhideWhenUsed="1" w:qFormat="1"/>
+    <w:lsdException w:name="heading 7" w:semiHidden="1" w:uiPriority="9" w:unhideWhenUsed="1" w:qFormat="1"/>
+    <w:lsdException w:name="heading 8" w:semiHidden="1" w:uiPriority="9" w:unhideWhenUsed="1" w:qFormat="1"/>
+    <w:lsdException w:name="heading 9" w:semiHidden="1" w:uiPriority="9" w:unhideWhenUsed="1" w:qFormat="1"/>
+    <w:lsdException w:name="index 1" w:semiHidden="1" w:unhideWhenUsed="1"/>
+    <w:lsdException w:name="index 2" w:semiHidden="1" w:unhideWhenUsed="1"/>
+    <w:lsdException w:name="index 3" w:semiHidden="1" w:unhideWhenUsed="1"/>
+    <w:lsdException w:name="index 4" w:semiHidden="1" w:unhideWhenUsed="1"/>
+    <w:lsdException w:name="index 5" w:semiHidden="1" w:unhideWhenUsed="1"/>
+    <w:lsdException w:name="index 6" w:semiHidden="1" w:unhideWhenUsed="1"/>
+    <w:lsdException w:name="index 7" w:semiHidden="1" w:unhideWhenUsed="1"/>
+    <w:lsdException w:name="index 8" w:semiHidden="1" w:unhideWhenUsed="1"/>
+    <w:lsdException w:name="index 9" w:semiHidden="1" w:unhideWhenUsed="1"/>
+    <w:lsdException w:name="toc 1" w:semiHidden="1" w:uiPriority="39" w:unhideWhenUsed="1"/>
+    <w:lsdException w:name="toc 2" w:semiHidden="1" w:uiPriority="39" w:unhideWhenUsed="1"/>
+    <w:lsdException w:name="toc 3" w:semiHidden="1" w:uiPriority="39" w:unhideWhenUsed="1"/>
+    <w:lsdException w:name="toc 4" w:semiHidden="1" w:uiPriority="39" w:unhideWhenUsed="1"/>
+    <w:lsdException w:name="toc 5" w:semiHidden="1" w:uiPriority="39" w:unhideWhenUsed="1"/>
+    <w:lsdException w:name="toc 6" w:semiHidden="1" w:uiPriority="39" w:unhideWhenUsed="1"/>
+    <w:lsdException w:name="toc 7" w:semiHidden="1" w:uiPriority="39" w:unhideWhenUsed="1"/>
+    <w:lsdException w:name="toc 8" w:semiHidden="1" w:uiPriority="39" w:unhideWhenUsed="1"/>
+    <w:lsdException w:name="toc 9" w:semiHidden="1" w:uiPriority="39" w:unhideWhenUsed="1"/>
+    <w:lsdException w:name="Normal Indent" w:semiHidden="1" w:unhideWhenUsed="1"/>
+    <w:lsdException w:name="footnote text" w:semiHidden="1" w:unhideWhenUsed="1"/>
+    <w:lsdException w:name="annotation text" w:semiHidden="1" w:unhideWhenUsed="1"/>
+    <w:lsdException w:name="header" w:semiHidden="1" w:unhideWhenUsed="1"/>
+    <w:lsdException w:name="footer" w:semiHidden="1" w:unhideWhenUsed="1"/>
+    <w:lsdException w:name="index heading" w:semiHidden="1" w:unhideWhenUsed="1"/>
+    <w:lsdException w:name="caption" w:semiHidden="1" w:uiPriority="35" w:unhideWhenUsed="1" w:qFormat="1"/>
+    <w:lsdException w:name="table of figures" w:semiHidden="1" w:unhideWhenUsed="1"/>
+    <w:lsdException w:name="envelope address" w:semiHidden="1" w:unhideWhenUsed="1"/>
+    <w:lsdException w:name="envelope return" w:semiHidden="1" w:unhideWhenUsed="1"/>
+    <w:lsdException w:name="footnote reference" w:semiHidden="1" w:unhideWhenUsed="1"/>
+    <w:lsdException w:name="annotation reference" w:semiHidden="1" w:unhideWhenUsed="1"/>
+    <w:lsdException w:name="line number" w:semiHidden="1" w:unhideWhenUsed="1"/>
+    <w:lsdException w:name="page number" w:semiHidden="1" w:unhideWhenUsed="1"/>
+    <w:lsdException w:name="endnote reference" w:semiHidden="1" w:unhideWhenUsed="1"/>
+    <w:lsdException w:name="endnote text" w:semiHidden="1" w:unhideWhenUsed="1"/>
+    <w:lsdException w:name="table of authorities" w:semiHidden="1" w:unhideWhenUsed="1"/>
+    <w:lsdException w:name="macro" w:semiHidden="1" w:unhideWhenUsed="1"/>
+    <w:lsdException w:name="toa heading" w:semiHidden="1" w:unhideWhenUsed="1"/>
+    <w:lsdException w:name="List" w:semiHidden="1" w:unhideWhenUsed="1"/>
+    <w:lsdException w:name="List Bullet" w:semiHidden="1" w:unhideWhenUsed="1"/>
+    <w:lsdException w:name="List Number" w:semiHidden="1" w:unhideWhenUsed="1"/>
+    <w:lsdException w:name="List 2" w:semiHidden="1" w:unhideWhenUsed="1"/>
+    <w:lsdException w:name="List 3" w:semiHidden="1" w:unhideWhenUsed="1"/>
+    <w:lsdException w:name="List 4" w:semiHidden="1" w:unhideWhenUsed="1"/>
+    <w:lsdException w:name="List 5" w:semiHidden="1" w:unhideWhenUsed="1"/>
+    <w:lsdException w:name="List Bullet 2" w:semiHidden="1" w:unhideWhenUsed="1"/>
+    <w:lsdException w:name="List Bullet 3" w:semiHidden="1" w:unhideWhenUsed="1"/>
+    <w:lsdException w:name="List Bullet 4" w:semiHidden="1" w:unhideWhenUsed="1"/>
+    <w:lsdException w:name="List Bullet 5" w:semiHidden="1" w:unhideWhenUsed="1"/>
+    <w:lsdException w:name="List Number 2" w:semiHidden="1" w:unhideWhenUsed="1"/>
+    <w:lsdException w:name="List Number 3" w:semiHidden="1" w:unhideWhenUsed="1"/>
+    <w:lsdException w:name="List Number 4" w:semiHidden="1" w:unhideWhenUsed="1"/>
+    <w:lsdException w:name="List Number 5" w:semiHidden="1" w:unhideWhenUsed="1"/>
+    <w:lsdException w:name="Title" w:uiPriority="10" w:qFormat="1"/>
+    <w:lsdException w:name="Closing" w:semiHidden="1" w:unhideWhenUsed="1"/>
+    <w:lsdException w:name="Signature" w:semiHidden="1" w:unhideWhenUsed="1"/>
+    <w:lsdException w:name="Default Paragraph Font" w:semiHidden="1" w:uiPriority="1" w:unhideWhenUsed="1"/>
+    <w:lsdException w:name="Body Text" w:semiHidden="1" w:unhideWhenUsed="1"/>
+    <w:lsdException w:name="Body Text Indent" w:semiHidden="1" w:unhideWhenUsed="1"/>
+    <w:lsdException w:name="List Continue" w:semiHidden="1" w:unhideWhenUsed="1"/>
+    <w:lsdException w:name="List Continue 2" w:semiHidden="1" w:unhideWhenUsed="1"/>
+    <w:lsdException w:name="List Continue 3" w:semiHidden="1" w:unhideWhenUsed="1"/>
+    <w:lsdException w:name="List Continue 4" w:semiHidden="1" w:unhideWhenUsed="1"/>
+    <w:lsdException w:name="List Continue 5" w:semiHidden="1" w:unhideWhenUsed="1"/>
+    <w:lsdException w:name="Message Header" w:semiHidden="1" w:unhideWhenUsed="1"/>
+    <w:lsdException w:name="Subtitle" w:uiPriority="11" w:qFormat="1"/>
+    <w:lsdException w:name="Salutation" w:semiHidden="1" w:unhideWhenUsed="1"/>
+    <w:lsdException w:name="Date" w:semiHidden="1" w:unhideWhenUsed="1"/>
+    <w:lsdException w:name="Body Text First Indent" w:semiHidden="1" w:unhideWhenUsed="1"/>
+    <w:lsdException w:name="Body Text First Indent 2" w:semiHidden="1" w:unhideWhenUsed="1"/>
+    <w:lsdException w:name="Note Heading" w:semiHidden="1" w:unhideWhenUsed="1"/>
+    <w:lsdException w:name="Body Text 2" w:semiHidden="1" w:unhideWhenUsed="1"/>
+    <w:lsdException w:name="Body Text 3" w:semiHidden="1" w:unhideWhenUsed="1"/>
+    <w:lsdException w:name="Body Text Indent 2" w:semiHidden="1" w:unhideWhenUsed="1"/>
+    <w:lsdException w:name="Body Text Indent 3" w:semiHidden="1" w:unhideWhenUsed="1"/>
+    <w:lsdException w:name="Block Text" w:semiHidden="1" w:unhideWhenUsed="1"/>
+    <w:lsdException w:name="Hyperlink" w:semiHidden="1" w:unhideWhenUsed="1"/>
+    <w:lsdException w:name="FollowedHyperlink" w:semiHidden="1" w:unhideWhenUsed="1"/>
+    <w:lsdException w:name="Strong" w:uiPriority="22" w:qFormat="1"/>
+    <w:lsdException w:name="Emphasis" w:uiPriority="20" w:qFormat="1"/>
+    <w:lsdException w:name="Document Map" w:semiHidden="1" w:unhideWhenUsed="1"/>
+    <w:lsdException w:name="Plain Text" w:semiHidden="1" w:unhideWhenUsed="1"/>
+    <w:lsdException w:name="E-mail Signature" w:semiHidden="1" w:unhideWhenUsed="1"/>
+    <w:lsdException w:name="HTML Top of Form" w:semiHidden="1" w:unhideWhenUsed="1"/>
+    <w:lsdException w:name="HTML Bottom of Form" w:semiHidden="1" w:unhideWhenUsed="1"/>
+    <w:lsdException w:name="Normal (Web)" w:semiHidden="1" w:unhideWhenUsed="1"/>
+    <w:lsdException w:name="HTML Acronym" w:semiHidden="1" w:unhideWhenUsed="1"/>
+    <w:lsdException w:name="HTML Address" w:semiHidden="1" w:unhideWhenUsed="1"/>
+    <w:lsdException w:name="HTML Cite" w:semiHidden="1" w:unhideWhenUsed="1"/>
+    <w:lsdException w:name="HTML Code" w:semiHidden="1" w:unhideWhenUsed="1"/>
+    <w:lsdException w:name="HTML Definition" w:semiHidden="1" w:unhideWhenUsed="1"/>
+    <w:lsdException w:name="HTML Keyboard" w:semiHidden="1" w:unhideWhenUsed="1"/>
+    <w:lsdException w:name="HTML Preformatted" w:semiHidden="1" w:unhideWhenUsed="1"/>
+    <w:lsdException w:name="HTML Sample" w:semiHidden="1" w:unhideWhenUsed="1"/>
+    <w:lsdException w:name="HTML Typewriter" w:semiHidden="1" w:unhideWhenUsed="1"/>
+    <w:lsdException w:name="HTML Variable" w:semiHidden="1" w:unhideWhenUsed="1"/>
+    <w:lsdException w:name="Normal Table" w:semiHidden="1" w:unhideWhenUsed="1"/>
+    <w:lsdException w:name="annotation subject" w:semiHidden="1" w:unhideWhenUsed="1"/>
+    <w:lsdException w:name="No List" w:semiHidden="1" w:unhideWhenUsed="1"/>
+    <w:lsdException w:name="Outline List 1" w:semiHidden="1" w:unhideWhenUsed="1"/>
+    <w:lsdException w:name="Outline List 2" w:semiHidden="1" w:unhideWhenUsed="1"/>
+    <w:lsdException w:name="Outline List 3" w:semiHidden="1" w:unhideWhenUsed="1"/>
+    <w:lsdException w:name="Table Simple 1" w:semiHidden="1" w:unhideWhenUsed="1"/>
+    <w:lsdException w:name="Table Simple 2" w:semiHidden="1" w:unhideWhenUsed="1"/>
+    <w:lsdException w:name="Table Simple 3" w:semiHidden="1" w:unhideWhenUsed="1"/>
+    <w:lsdException w:name="Table Classic 1" w:semiHidden="1" w:unhideWhenUsed="1"/>
+    <w:lsdException w:name="Table Classic 2" w:semiHidden="1" w:unhideWhenUsed="1"/>
+    <w:lsdException w:name="Table Classic 3" w:semiHidden="1" w:unhideWhenUsed="1"/>
+    <w:lsdException w:name="Table Classic 4" w:semiHidden="1" w:unhideWhenUsed="1"/>
+    <w:lsdException w:name="Table Colorful 1" w:semiHidden="1" w:unhideWhenUsed="1"/>
+    <w:lsdException w:name="Table Colorful 2" w:semiHidden="1" w:unhideWhenUsed="1"/>
+    <w:lsdException w:name="Table Colorful 3" w:semiHidden="1" w:unhideWhenUsed="1"/>
+    <w:lsdException w:name="Table Columns 1" w:semiHidden="1" w:unhideWhenUsed="1"/>
+    <w:lsdException w:name="Table Columns 2" w:semiHidden="1" w:unhideWhenUsed="1"/>
+    <w:lsdException w:name="Table Columns 3" w:semiHidden="1" w:unhideWhenUsed="1"/>
+    <w:lsdException w:name="Table Columns 4" w:semiHidden="1" w:unhideWhenUsed="1"/>
+    <w:lsdException w:name="Table Columns 5" w:semiHidden="1" w:unhideWhenUsed="1"/>
+    <w:lsdException w:name="Table Grid 1" w:semiHidden="1" w:unhideWhenUsed="1"/>
+    <w:lsdException w:name="Table Grid 2" w:semiHidden="1" w:unhideWhenUsed="1"/>
+    <w:lsdException w:name="Table Grid 3" w:semiHidden="1" w:unhideWhenUsed="1"/>
+    <w:lsdException w:name="Table Grid 4" w:semiHidden="1" w:unhideWhenUsed="1"/>
+    <w:lsdException w:name="Table Grid 5" w:semiHidden="1" w:unhideWhenUsed="1"/>
+    <w:lsdException w:name="Table Grid 6" w:semiHidden="1" w:unhideWhenUsed="1"/>
+    <w:lsdException w:name="Table Grid 7" w:semiHidden="1" w:unhideWhenUsed="1"/>
+    <w:lsdException w:name="Table Grid 8" w:semiHidden="1" w:unhideWhenUsed="1"/>
+    <w:lsdException w:name="Table List 1" w:semiHidden="1" w:unhideWhenUsed="1"/>
+    <w:lsdException w:name="Table List 2" w:semiHidden="1" w:unhideWhenUsed="1"/>
+    <w:lsdException w:name="Table List 3" w:semiHidden="1" w:unhideWhenUsed="1"/>
+    <w:lsdException w:name="Table List 4" w:semiHidden="1" w:unhideWhenUsed="1"/>
+    <w:lsdException w:name="Table List 5" w:semiHidden="1" w:unhideWhenUsed="1"/>
+    <w:lsdException w:name="Table List 6" w:semiHidden="1" w:unhideWhenUsed="1"/>
+    <w:lsdException w:name="Table List 7" w:semiHidden="1" w:unhideWhenUsed="1"/>
+    <w:lsdException w:name="Table List 8" w:semiHidden="1" w:unhideWhenUsed="1"/>
+    <w:lsdException w:name="Table 3D effects 1" w:semiHidden="1" w:unhideWhenUsed="1"/>
+    <w:lsdException w:name="Table 3D effects 2" w:semiHidden="1" w:unhideWhenUsed="1"/>
+    <w:lsdException w:name="Table 3D effects 3" w:semiHidden="1" w:unhideWhenUsed="1"/>
+    <w:lsdException w:name="Table Contemporary" w:semiHidden="1" w:unhideWhenUsed="1"/>
+    <w:lsdException w:name="Table Elegant" w:semiHidden="1" w:unhideWhenUsed="1"/>
+    <w:lsdException w:name="Table Professional" w:semiHidden="1" w:unhideWhenUsed="1"/>
+    <w:lsdException w:name="Table Subtle 1" w:semiHidden="1" w:unhideWhenUsed="1"/>
+    <w:lsdException w:name="Table Subtle 2" w:semiHidden="1" w:unhideWhenUsed="1"/>
+    <w:lsdException w:name="Table Web 1" w:semiHidden="1" w:unhideWhenUsed="1"/>
+    <w:lsdException w:name="Table Web 2" w:semiHidden="1" w:unhideWhenUsed="1"/>
+    <w:lsdException w:name="Table Web 3" w:semiHidden="1" w:unhideWhenUsed="1"/>
+    <w:lsdException w:name="Balloon Text" w:semiHidden="1" w:unhideWhenUsed="1"/>
+    <w:lsdException w:name="Table Grid" w:uiPriority="39"/>
+    <w:lsdException w:name="Table Theme" w:semiHidden="1" w:unhideWhenUsed="1"/>
+    <w:lsdException w:name="Placeholder Text" w:semiHidden="1"/>
+    <w:lsdException w:name="No Spacing" w:uiPriority="1" w:qFormat="1"/>
+    <w:lsdException w:name="Light Shading" w:uiPriority="60"/>
+    <w:lsdException w:name="Light List" w:uiPriority="61"/>
+    <w:lsdException w:name="Light Grid" w:uiPriority="62"/>
+    <w:lsdException w:name="Medium Shading 1" w:uiPriority="63"/>
+    <w:lsdException w:name="Medium Shading 2" w:uiPriority="64"/>
+    <w:lsdException w:name="Medium List 1" w:uiPriority="65"/>
+    <w:lsdException w:name="Medium List 2" w:uiPriority="66"/>
+    <w:lsdException w:name="Medium Grid 1" w:uiPriority="67"/>
+    <w:lsdException w:name="Medium Grid 2" w:uiPriority="68"/>
+    <w:lsdException w:name="Medium Grid 3" w:uiPriority="69"/>
+    <w:lsdException w:name="Dark List" w:uiPriority="70"/>
+    <w:lsdException w:name="Colorful Shading" w:uiPriority="71"/>
+    <w:lsdException w:name="Colorful List" w:uiPriority="72"/>
+    <w:lsdException w:name="Colorful Grid" w:uiPriority="73"/>
+    <w:lsdException w:name="Light Shading Accent 1" w:uiPriority="60"/>
+    <w:lsdException w:name="Light List Accent 1" w:uiPriority="61"/>
+    <w:lsdException w:name="Light Grid Accent 1" w:uiPriority="62"/>
+    <w:lsdException w:name="Medium Shading 1 Accent 1" w:uiPriority="63"/>
+    <w:lsdException w:name="Medium Shading 2 Accent 1" w:uiPriority="64"/>
+    <w:lsdException w:name="Medium List 1 Accent 1" w:uiPriority="65"/>
+    <w:lsdException w:name="Revision" w:semiHidden="1"/>
+    <w:lsdException w:name="List Paragraph" w:uiPriority="34" w:qFormat="1"/>
+    <w:lsdException w:name="Quote" w:uiPriority="29" w:qFormat="1"/>
+    <w:lsdException w:name="Intense Quote" w:uiPriority="30" w:qFormat="1"/>
+    <w:lsdException w:name="Medium List 2 Accent 1" w:uiPriority="66"/>
+    <w:lsdException w:name="Medium Grid 1 Accent 1" w:uiPriority="67"/>
+    <w:lsdException w:name="Medium Grid 2 Accent 1" w:uiPriority="68"/>
+    <w:lsdException w:name="Medium Grid 3 Accent 1" w:uiPriority="69"/>
+    <w:lsdException w:name="Dark List Accent 1" w:uiPriority="70"/>
+    <w:lsdException w:name="Colorful Shading Accent 1" w:uiPriority="71"/>
+    <w:lsdException w:name="Colorful List Accent 1" w:uiPriority="72"/>
+    <w:lsdException w:name="Colorful Grid Accent 1" w:uiPriority="73"/>
+    <w:lsdException w:name="Light Shading Accent 2" w:uiPriority="60"/>
+    <w:lsdException w:name="Light List Accent 2" w:uiPriority="61"/>
+    <w:lsdException w:name="Light Grid Accent 2" w:uiPriority="62"/>
+    <w:lsdException w:name="Medium Shading 1 Accent 2" w:uiPriority="63"/>
+    <w:lsdException w:name="Medium Shading 2 Accent 2" w:uiPriority="64"/>
+    <w:lsdException w:name="Medium List 1 Accent 2" w:uiPriority="65"/>
+    <w:lsdException w:name="Medium List 2 Accent 2" w:uiPriority="66"/>
+    <w:lsdException w:name="Medium Grid 1 Accent 2" w:uiPriority="67"/>
+    <w:lsdException w:name="Medium Grid 2 Accent 2" w:uiPriority="68"/>
+    <w:lsdException w:name="Medium Grid 3 Accent 2" w:uiPriority="69"/>
+    <w:lsdException w:name="Dark List Accent 2" w:uiPriority="70"/>
+    <w:lsdException w:name="Colorful Shading Accent 2" w:uiPriority="71"/>
+    <w:lsdException w:name="Colorful List Accent 2" w:uiPriority="72"/>
+    <w:lsdException w:name="Colorful Grid Accent 2" w:uiPriority="73"/>
+    <w:lsdException w:name="Light Shading Accent 3" w:uiPriority="60"/>
+    <w:lsdException w:name="Light List Accent 3" w:uiPriority="61"/>
+    <w:lsdException w:name="Light Grid Accent 3" w:uiPriority="62"/>
+    <w:lsdException w:name="Medium Shading 1 Accent 3" w:uiPriority="63"/>
+    <w:lsdException w:name="Medium Shading 2 Accent 3" w:uiPriority="64"/>
+    <w:lsdException w:name="Medium List 1 Accent 3" w:uiPriority="65"/>
+    <w:lsdException w:name="Medium List 2 Accent 3" w:uiPriority="66"/>
+    <w:lsdException w:name="Medium Grid 1 Accent 3" w:uiPriority="67"/>
+    <w:lsdException w:name="Medium Grid 2 Accent 3" w:uiPriority="68"/>
+    <w:lsdException w:name="Medium Grid 3 Accent 3" w:uiPriority="69"/>
+    <w:lsdException w:name="Dark List Accent 3" w:uiPriority="70"/>
+    <w:lsdException w:name="Colorful Shading Accent 3" w:uiPriority="71"/>
+    <w:lsdException w:name="Colorful List Accent 3" w:uiPriority="72"/>
+    <w:lsdException w:name="Colorful Grid Accent 3" w:uiPriority="73"/>
+    <w:lsdException w:name="Light Shading Accent 4" w:uiPriority="60"/>
+    <w:lsdException w:name="Light List Accent 4" w:uiPriority="61"/>
+    <w:lsdException w:name="Light Grid Accent 4" w:uiPriority="62"/>
+    <w:lsdException w:name="Medium Shading 1 Accent 4" w:uiPriority="63"/>
+    <w:lsdException w:name="Medium Shading 2 Accent 4" w:uiPriority="64"/>
+    <w:lsdException w:name="Medium List 1 Accent 4" w:uiPriority="65"/>
+    <w:lsdException w:name="Medium List 2 Accent 4" w:uiPriority="66"/>
+    <w:lsdException w:name="Medium Grid 1 Accent 4" w:uiPriority="67"/>
+    <w:lsdException w:name="Medium Grid 2 Accent 4" w:uiPriority="68"/>
+    <w:lsdException w:name="Medium Grid 3 Accent 4" w:uiPriority="69"/>
+    <w:lsdException w:name="Dark List Accent 4" w:uiPriority="70"/>
+    <w:lsdException w:name="Colorful Shading Accent 4" w:uiPriority="71"/>
+    <w:lsdException w:name="Colorful List Accent 4" w:uiPriority="72"/>
+    <w:lsdException w:name="Colorful Grid Accent 4" w:uiPriority="73"/>
+    <w:lsdException w:name="Light Shading Accent 5" w:uiPriority="60"/>
+    <w:lsdException w:name="Light List Accent 5" w:uiPriority="61"/>
+    <w:lsdException w:name="Light Grid Accent 5" w:uiPriority="62"/>
+    <w:lsdException w:name="Medium Shading 1 Accent 5" w:uiPriority="63"/>
+    <w:lsdException w:name="Medium Shading 2 Accent 5" w:uiPriority="64"/>
+    <w:lsdException w:name="Medium List 1 Accent 5" w:uiPriority="65"/>
+    <w:lsdException w:name="Medium List 2 Accent 5" w:uiPriority="66"/>
+    <w:lsdException w:name="Medium Grid 1 Accent 5" w:uiPriority="67"/>
+    <w:lsdException w:name="Medium Grid 2 Accent 5" w:uiPriority="68"/>
+    <w:lsdException w:name="Medium Grid 3 Accent 5" w:uiPriority="69"/>
+    <w:lsdException w:name="Dark List Accent 5" w:uiPriority="70"/>
+    <w:lsdException w:name="Colorful Shading Accent 5" w:uiPriority="71"/>
+    <w:lsdException w:name="Colorful List Accent 5" w:uiPriority="72"/>
+    <w:lsdException w:name="Colorful Grid Accent 5" w:uiPriority="73"/>
+    <w:lsdException w:name="Light Shading Accent 6" w:uiPriority="60"/>
+    <w:lsdException w:name="Light List Accent 6" w:uiPriority="61"/>
+    <w:lsdException w:name="Light Grid Accent 6" w:uiPriority="62"/>
+    <w:lsdException w:name="Medium Shading 1 Accent 6" w:uiPriority="63"/>
+    <w:lsdException w:name="Medium Shading 2 Accent 6" w:uiPriority="64"/>
+    <w:lsdException w:name="Medium List 1 Accent 6" w:uiPriority="65"/>
+    <w:lsdException w:name="Medium List 2 Accent 6" w:uiPriority="66"/>
+    <w:lsdException w:name="Medium Grid 1 Accent 6" w:uiPriority="67"/>
+    <w:lsdException w:name="Medium Grid 2 Accent 6" w:uiPriority="68"/>
+    <w:lsdException w:name="Medium Grid 3 Accent 6" w:uiPriority="69"/>
+    <w:lsdException w:name="Dark List Accent 6" w:uiPriority="70"/>
+    <w:lsdException w:name="Colorful Shading Accent 6" w:uiPriority="71"/>
+    <w:lsdException w:name="Colorful List Accent 6" w:uiPriority="72"/>
+    <w:lsdException w:name="Colorful Grid Accent 6" w:uiPriority="73"/>
+    <w:lsdException w:name="Subtle Emphasis" w:uiPriority="19" w:qFormat="1"/>
+    <w:lsdException w:name="Intense Emphasis" w:uiPriority="21" w:qFormat="1"/>
+    <w:lsdException w:name="Subtle Reference" w:uiPriority="31" w:qFormat="1"/>
+    <w:lsdException w:name="Intense Reference" w:uiPriority="32" w:qFormat="1"/>
+    <w:lsdException w:name="Book Title" w:uiPriority="33" w:qFormat="1"/>
+    <w:lsdException w:name="Bibliography" w:semiHidden="1" w:uiPriority="37" w:unhideWhenUsed="1"/>
+    <w:lsdException w:name="TOC Heading" w:semiHidden="1" w:uiPriority="39" w:unhideWhenUsed="1" w:qFormat="1"/>
+    <w:lsdException w:name="Plain Table 1" w:uiPriority="41"/>
+    <w:lsdException w:name="Plain Table 2" w:uiPriority="42"/>
+    <w:lsdException w:name="Plain Table 3" w:uiPriority="43"/>
+    <w:lsdException w:name="Plain Table 4" w:uiPriority="44"/>
+    <w:lsdException w:name="Plain Table 5" w:uiPriority="45"/>
+    <w:lsdException w:name="Grid Table Light" w:uiPriority="40"/>
+    <w:lsdException w:name="Grid Table 1 Light" w:uiPriority="46"/>
+    <w:lsdException w:name="Grid Table 2" w:uiPriority="47"/>
+    <w:lsdException w:name="Grid Table 3" w:uiPriority="48"/>
+    <w:lsdException w:name="Grid Table 4" w:uiPriority="49"/>
+    <w:lsdException w:name="Grid Table 5 Dark" w:uiPriority="50"/>
+    <w:lsdException w:name="Grid Table 6 Colorful" w:uiPriority="51"/>
+    <w:lsdException w:name="Grid Table 7 Colorful" w:uiPriority="52"/>
+    <w:lsdException w:name="Grid Table 1 Light Accent 1" w:uiPriority="46"/>
+    <w:lsdException w:name="Grid Table 2 Accent 1" w:uiPriority="47"/>
+    <w:lsdException w:name="Grid Table 3 Accent 1" w:uiPriority="48"/>
+    <w:lsdException w:name="Grid Table 4 Accent 1" w:uiPriority="49"/>
+    <w:lsdException w:name="Grid Table 5 Dark Accent 1" w:uiPriority="50"/>
+    <w:lsdException w:name="Grid Table 6 Colorful Accent 1" w:uiPriority="51"/>
+    <w:lsdException w:name="Grid Table 7 Colorful Accent 1" w:uiPriority="52"/>
+    <w:lsdException w:name="Grid Table 1 Light Accent 2" w:uiPriority="46"/>
+    <w:lsdException w:name="Grid Table 2 Accent 2" w:uiPriority="47"/>
+    <w:lsdException w:name="Grid Table 3 Accent 2" w:uiPriority="48"/>
+    <w:lsdException w:name="Grid Table 4 Accent 2" w:uiPriority="49"/>
+    <w:lsdException w:name="Grid Table 5 Dark Accent 2" w:uiPriority="50"/>
+    <w:lsdException w:name="Grid Table 6 Colorful Accent 2" w:uiPriority="51"/>
+    <w:lsdException w:name="Grid Table 7 Colorful Accent 2" w:uiPriority="52"/>
+    <w:lsdException w:name="Grid Table 1 Light Accent 3" w:uiPriority="46"/>
+    <w:lsdException w:name="Grid Table 2 Accent 3" w:uiPriority="47"/>
+    <w:lsdException w:name="Grid Table 3 Accent 3" w:uiPriority="48"/>
+    <w:lsdException w:name="Grid Table 4 Accent 3" w:uiPriority="49"/>
+    <w:lsdException w:name="Grid Table 5 Dark Accent 3" w:uiPriority="50"/>
+    <w:lsdException w:name="Grid Table 6 Colorful Accent 3" w:uiPriority="51"/>
+    <w:lsdException w:name="Grid Table 7 Colorful Accent 3" w:uiPriority="52"/>
+    <w:lsdException w:name="Grid Table 1 Light Accent 4" w:uiPriority="46"/>
+    <w:lsdException w:name="Grid Table 2 Accent 4" w:uiPriority="47"/>
+    <w:lsdException w:name="Grid Table 3 Accent 4" w:uiPriority="48"/>
+    <w:lsdException w:name="Grid Table 4 Accent 4" w:uiPriority="49"/>
+    <w:lsdException w:name="Grid Table 5 Dark Accent 4" w:uiPriority="50"/>
+    <w:lsdException w:name="Grid Table 6 Colorful Accent 4" w:uiPriority="51"/>
+    <w:lsdException w:name="Grid Table 7 Colorful Accent 4" w:uiPriority="52"/>
+    <w:lsdException w:name="Grid Table 1 Light Accent 5" w:uiPriority="46"/>
+    <w:lsdException w:name="Grid Table 2 Accent 5" w:uiPriority="47"/>
+    <w:lsdException w:name="Grid Table 3 Accent 5" w:uiPriority="48"/>
+    <w:lsdException w:name="Grid Table 4 Accent 5" w:uiPriority="49"/>
+    <w:lsdException w:name="Grid Table 5 Dark Accent 5" w:uiPriority="50"/>
+    <w:lsdException w:name="Grid Table 6 Colorful Accent 5" w:uiPriority="51"/>
+    <w:lsdException w:name="Grid Table 7 Colorful Accent 5" w:uiPriority="52"/>
+    <w:lsdException w:name="Grid Table 1 Light Accent 6" w:uiPriority="46"/>
+    <w:lsdException w:name="Grid Table 2 Accent 6" w:uiPriority="47"/>
+    <w:lsdException w:name="Grid Table 3 Accent 6" w:uiPriority="48"/>
+    <w:lsdException w:name="Grid Table 4 Accent 6" w:uiPriority="49"/>
+    <w:lsdException w:name="Grid Table 5 Dark Accent 6" w:uiPriority="50"/>
+    <w:lsdException w:name="Grid Table 6 Colorful Accent 6" w:uiPriority="51"/>
+    <w:lsdException w:name="Grid Table 7 Colorful Accent 6" w:uiPriority="52"/>
+    <w:lsdException w:name="List Table 1 Light" w:uiPriority="46"/>
+    <w:lsdException w:name="List Table 2" w:uiPriority="47"/>
+    <w:lsdException w:name="List Table 3" w:uiPriority="48"/>
+    <w:lsdException w:name="List Table 4" w:uiPriority="49"/>
+    <w:lsdException w:name="List Table 5 Dark" w:uiPriority="50"/>
+    <w:lsdException w:name="List Table 6 Colorful" w:uiPriority="51"/>
+    <w:lsdException w:name="List Table 7 Colorful" w:uiPriority="52"/>
+    <w:lsdException w:name="List Table 1 Light Accent 1" w:uiPriority="46"/>
+    <w:lsdException w:name="List Table 2 Accent 1" w:uiPriority="47"/>
+    <w:lsdException w:name="List Table 3 Accent 1" w:uiPriority="48"/>
+    <w:lsdException w:name="List Table 4 Accent 1" w:uiPriority="49"/>
+    <w:lsdException w:name="List Table 5 Dark Accent 1" w:uiPriority="50"/>
+    <w:lsdException w:name="List Table 6 Colorful Accent 1" w:uiPriority="51"/>
+    <w:lsdException w:name="List Table 7 Colorful Accent 1" w:uiPriority="52"/>
+    <w:lsdException w:name="List Table 1 Light Accent 2" w:uiPriority="46"/>
+    <w:lsdException w:name="List Table 2 Accent 2" w:uiPriority="47"/>
+    <w:lsdException w:name="List Table 3 Accent 2" w:uiPriority="48"/>
+    <w:lsdException w:name="List Table 4 Accent 2" w:uiPriority="49"/>
+    <w:lsdException w:name="List Table 5 Dark Accent 2" w:uiPriority="50"/>
+    <w:lsdException w:name="List Table 6 Colorful Accent 2" w:uiPriority="51"/>
+    <w:lsdException w:name="List Table 7 Colorful Accent 2" w:uiPriority="52"/>
+    <w:lsdException w:name="List Table 1 Light Accent 3" w:uiPriority="46"/>
+    <w:lsdException w:name="List Table 2 Accent 3" w:uiPriority="47"/>
+    <w:lsdException w:name="List Table 3 Accent 3" w:uiPriority="48"/>
+    <w:lsdException w:name="List Table 4 Accent 3" w:uiPriority="49"/>
+    <w:lsdException w:name="List Table 5 Dark Accent 3" w:uiPriority="50"/>
+    <w:lsdException w:name="List Table 6 Colorful Accent 3" w:uiPriority="51"/>
+    <w:lsdException w:name="List Table 7 Colorful Accent 3" w:uiPriority="52"/>
+    <w:lsdException w:name="List Table 1 Light Accent 4" w:uiPriority="46"/>
+    <w:lsdException w:name="List Table 2 Accent 4" w:uiPriority="47"/>
+    <w:lsdException w:name="List Table 3 Accent 4" w:uiPriority="48"/>
+    <w:lsdException w:name="List Table 4 Accent 4" w:uiPriority="49"/>
+    <w:lsdException w:name="List Table 5 Dark Accent 4" w:uiPriority="50"/>
+    <w:lsdException w:name="List Table 6 Colorful Accent 4" w:uiPriority="51"/>
+    <w:lsdException w:name="List Table 7 Colorful Accent 4" w:uiPriority="52"/>
+    <w:lsdException w:name="List Table 1 Light Accent 5" w:uiPriority="46"/>
+    <w:lsdException w:name="List Table 2 Accent 5" w:uiPriority="47"/>
+    <w:lsdException w:name="List Table 3 Accent 5" w:uiPriority="48"/>
+    <w:lsdException w:name="List Table 4 Accent 5" w:uiPriority="49"/>
+    <w:lsdException w:name="List Table 5 Dark Accent 5" w:uiPriority="50"/>
+    <w:lsdException w:name="List Table 6 Colorful Accent 5" w:uiPriority="51"/>
+    <w:lsdException w:name="List Table 7 Colorful Accent 5" w:uiPriority="52"/>
+    <w:lsdException w:name="List Table 1 Light Accent 6" w:uiPriority="46"/>
+    <w:lsdException w:name="List Table 2 Accent 6" w:uiPriority="47"/>
+    <w:lsdException w:name="List Table 3 Accent 6" w:uiPriority="48"/>
+    <w:lsdException w:name="List Table 4 Accent 6" w:uiPriority="49"/>
+    <w:lsdException w:name="List Table 5 Dark Accent 6" w:uiPriority="50"/>
+    <w:lsdException w:name="List Table 6 Colorful Accent 6" w:uiPriority="51"/>
+    <w:lsdException w:name="List Table 7 Colorful Accent 6" w:uiPriority="52"/>
+    <w:lsdException w:name="Mention" w:semiHidden="1" w:unhideWhenUsed="1"/>
+    <w:lsdException w:name="Smart Hyperlink" w:semiHidden="1" w:unhideWhenUsed="1"/>
+    <w:lsdException w:name="Hashtag" w:semiHidden="1" w:unhideWhenUsed="1"/>
+    <w:lsdException w:name="Unresolved Mention" w:semiHidden="1" w:unhideWhenUsed="1"/>
+    <w:lsdException w:name="Smart Link" w:semiHidden="1" w:unhideWhenUsed="1"/>
+  </w:latentStyles>
+  <w:style w:type="paragraph" w:default="1" w:styleId="Normal">
+    <w:name w:val="Normal"/>
+    <w:qFormat/>
+  </w:style>
+  <w:style w:type="character" w:default="1" w:styleId="Policepardfaut">
+    <w:name w:val="Default Paragraph Font"/>
+    <w:uiPriority w:val="1"/>
+    <w:semiHidden/>
+    <w:unhideWhenUsed/>
+  </w:style>
+  <w:style w:type="table" w:default="1" w:styleId="TableauNormal">
+    <w:name w:val="Normal Table"/>
+    <w:uiPriority w:val="99"/>
+    <w:semiHidden/>
+    <w:unhideWhenUsed/>
+    <w:tblPr>
+      <w:tblInd w:w="0" w:type="dxa"/>
+      <w:tblCellMar>
+        <w:top w:w="0" w:type="dxa"/>
+        <w:left w:w="108" w:type="dxa"/>
+        <w:bottom w:w="0" w:type="dxa"/>
+        <w:right w:w="108" w:type="dxa"/>
+      </w:tblCellMar>
+    </w:tblPr>
+  </w:style>
+  <w:style w:type="numbering" w:default="1" w:styleId="Aucuneliste">
+    <w:name w:val="No List"/>
+    <w:uiPriority w:val="99"/>
+    <w:semiHidden/>
+    <w:unhideWhenUsed/>
+  </w:style>
+  <w:style w:type="paragraph" w:customStyle="1" w:styleId="05217BF4A71B46B89FD701B74E4DC5E7">
+    <w:name w:val="05217BF4A71B46B89FD701B74E4DC5E7"/>
+    <w:rsid w:val="00EC1F23"/>
+  </w:style>
+  <w:style w:type="character" w:customStyle="1" w:styleId="Textedelespacerserv">
+    <w:name w:val="Texte de l’espace réservé"/>
+    <w:basedOn w:val="Policepardfaut"/>
+    <w:uiPriority w:val="99"/>
+    <w:semiHidden/>
+    <w:rsid w:val="00EC1F23"/>
+    <w:rPr>
+      <w:color w:val="808080"/>
+    </w:rPr>
+  </w:style>
+  <w:style w:type="paragraph" w:customStyle="1" w:styleId="CAB45F4EAA224C9FA74F9DF26FFB0659">
+    <w:name w:val="CAB45F4EAA224C9FA74F9DF26FFB0659"/>
+    <w:rsid w:val="00EC1F23"/>
+  </w:style>
+</w:styles>
+</file>
+
+<file path=word/glossary/webSettings.xml><?xml version="1.0" encoding="utf-8"?>
+<w:webSettings xmlns:mc="http://schemas.openxmlformats.org/markup-compatibility/2006" xmlns:r="http://schemas.openxmlformats.org/officeDocument/2006/relationships" xmlns:w="http://schemas.openxmlformats.org/wordprocessingml/2006/main" xmlns:w14="http://schemas.microsoft.com/office/word/2010/wordml" xmlns:w15="http://schemas.microsoft.com/office/word/2012/wordml" xmlns:w16cid="http://schemas.microsoft.com/office/word/2016/wordml/cid" xmlns:w16se="http://schemas.microsoft.com/office/word/2015/wordml/symex" mc:Ignorable="w14 w15 w16se w16cid">
+  <w:optimizeForBrowser/>
+  <w:allowPNG/>
+</w:webSettings>
+</file>
+
 <file path=word/theme/theme1.xml><?xml version="1.0" encoding="utf-8"?>
 <a:theme xmlns:a="http://schemas.openxmlformats.org/drawingml/2006/main" name="Thème Office">
   <a:themeElements>
@@ -9359,7 +10037,7 @@
 </file>
 
 <file path=customXml/itemProps5.xml><?xml version="1.0" encoding="utf-8"?>
-<ds:datastoreItem xmlns:ds="http://schemas.openxmlformats.org/officeDocument/2006/customXml" ds:itemID="{4CE771DD-EFFB-4F47-8787-F23D432696E7}">
+<ds:datastoreItem xmlns:ds="http://schemas.openxmlformats.org/officeDocument/2006/customXml" ds:itemID="{A5397648-45C6-451D-ADFC-B179183C297B}">
   <ds:schemaRefs>
     <ds:schemaRef ds:uri="http://schemas.openxmlformats.org/officeDocument/2006/bibliography"/>
   </ds:schemaRefs>

</xml_diff>